<commit_message>
Update to instructions and config comments
Update to instructions and config comments
</commit_message>
<xml_diff>
--- a/wvd-sh/WVD scaling script/Azure WVD Auto-Scaling-v1.docx
+++ b/wvd-sh/WVD scaling script/Azure WVD Auto-Scaling-v1.docx
@@ -127,19 +127,7 @@
           <w:szCs w:val="52"/>
           <w:lang w:eastAsia="en-US"/>
         </w:rPr>
-        <w:t>Automatic Scaling of Session Hosts</w:t>
-      </w:r>
-      <w:r>
-        <w:rPr>
-          <w:rFonts w:ascii="Cambria" w:eastAsia="Times New Roman" w:hAnsi="Cambria" w:cs="Times New Roman"/>
-          <w:color w:val="17365D"/>
-          <w:spacing w:val="5"/>
-          <w:kern w:val="28"/>
-          <w:sz w:val="52"/>
-          <w:szCs w:val="52"/>
-          <w:lang w:eastAsia="en-US"/>
-        </w:rPr>
-        <w:t xml:space="preserve"> in Window Virtual Desktop </w:t>
+        <w:t xml:space="preserve">Automatic Scaling of Session Hosts in Window Virtual Desktop </w:t>
       </w:r>
     </w:p>
     <w:p>
@@ -232,21 +220,14 @@
           <w:rFonts w:ascii="Calibri" w:eastAsia="Calibri" w:hAnsi="Calibri" w:cs="Times New Roman"/>
           <w:lang w:eastAsia="en-US"/>
         </w:rPr>
-        <w:t xml:space="preserve">December </w:t>
+        <w:t>December 201</w:t>
       </w:r>
       <w:r>
         <w:rPr>
           <w:rFonts w:ascii="Calibri" w:eastAsia="Calibri" w:hAnsi="Calibri" w:cs="Times New Roman"/>
           <w:lang w:eastAsia="en-US"/>
         </w:rPr>
-        <w:t>201</w:t>
-      </w:r>
-      <w:r>
-        <w:rPr>
-          <w:rFonts w:ascii="Calibri" w:eastAsia="Calibri" w:hAnsi="Calibri" w:cs="Times New Roman"/>
-          <w:lang w:eastAsia="en-US"/>
-        </w:rPr>
-        <w:t>8</w:t>
+        <w:t>9</w:t>
       </w:r>
       <w:r>
         <w:rPr>
@@ -504,7 +485,10 @@
     </w:p>
     <w:p>
       <w:r>
-        <w:t xml:space="preserve">RDSScaler.ps1 is a sample PowerShell script that can be used as a starting point for developing a solution to automatically scale a </w:t>
+        <w:t>basicScale</w:t>
+      </w:r>
+      <w:r>
+        <w:t xml:space="preserve">.ps1 is a sample PowerShell script that can be used as a starting point for developing a solution to automatically scale a </w:t>
       </w:r>
       <w:r>
         <w:t>session hosts in Windows Virtual Desktop</w:t>
@@ -558,7 +542,13 @@
         </w:numPr>
       </w:pPr>
       <w:r>
-        <w:t>Windows Virtual Desktop tenant and account / service principal with permissions to query that tenant.</w:t>
+        <w:t>Windows Virtual Desktop tenant and account / service principal with permissions to query that tenant</w:t>
+      </w:r>
+      <w:r>
+        <w:t xml:space="preserve"> (RDS Contributor)</w:t>
+      </w:r>
+      <w:r>
+        <w:t>.</w:t>
       </w:r>
     </w:p>
     <w:p>
@@ -570,7 +560,13 @@
         </w:numPr>
       </w:pPr>
       <w:r>
-        <w:t xml:space="preserve">Session host pool VMs fully configured and registered with the service. </w:t>
+        <w:t xml:space="preserve">Session host pool VMs configured and registered with the </w:t>
+      </w:r>
+      <w:r>
+        <w:t xml:space="preserve">Windows Virtual Desktop </w:t>
+      </w:r>
+      <w:r>
+        <w:t xml:space="preserve">service. </w:t>
       </w:r>
     </w:p>
     <w:p>
@@ -582,7 +578,25 @@
         </w:numPr>
       </w:pPr>
       <w:r>
-        <w:t>Additional VM that can access the VMs that are in the session host pool and an account having capabilities to run Task Scheduler.</w:t>
+        <w:t xml:space="preserve">Additional VM that </w:t>
+      </w:r>
+      <w:r>
+        <w:t xml:space="preserve">has network access to </w:t>
+      </w:r>
+      <w:r>
+        <w:t xml:space="preserve">the </w:t>
+      </w:r>
+      <w:r>
+        <w:t xml:space="preserve">session host </w:t>
+      </w:r>
+      <w:r>
+        <w:t xml:space="preserve">VMs </w:t>
+      </w:r>
+      <w:r>
+        <w:t xml:space="preserve">(these VMs are in the host pool that is going to be scaled) </w:t>
+      </w:r>
+      <w:r>
+        <w:t>that are in the session host pool and an account having capabilities to run Task Scheduler.</w:t>
       </w:r>
     </w:p>
     <w:p>
@@ -614,6 +628,70 @@
         <w:pStyle w:val="Heading1"/>
       </w:pPr>
       <w:r>
+        <w:t>Recommendation and limitation</w:t>
+      </w:r>
+    </w:p>
+    <w:p>
+      <w:pPr>
+        <w:pStyle w:val="ListParagraph"/>
+        <w:numPr>
+          <w:ilvl w:val="0"/>
+          <w:numId w:val="4"/>
+        </w:numPr>
+      </w:pPr>
+      <w:r>
+        <w:t xml:space="preserve">This scaling script is written to handle one host pool per instance of the scheduled task that is running the script. </w:t>
+      </w:r>
+    </w:p>
+    <w:p>
+      <w:pPr>
+        <w:pStyle w:val="ListParagraph"/>
+        <w:numPr>
+          <w:ilvl w:val="0"/>
+          <w:numId w:val="4"/>
+        </w:numPr>
+      </w:pPr>
+      <w:r>
+        <w:t>The scheduled tasks that runs scaling scripts must to be on a VM that is always on.</w:t>
+      </w:r>
+    </w:p>
+    <w:p>
+      <w:pPr>
+        <w:pStyle w:val="ListParagraph"/>
+        <w:numPr>
+          <w:ilvl w:val="0"/>
+          <w:numId w:val="4"/>
+        </w:numPr>
+      </w:pPr>
+      <w:r>
+        <w:t>Create a separate folder for each instance of the scaling script and its configuration.</w:t>
+      </w:r>
+    </w:p>
+    <w:p>
+      <w:pPr>
+        <w:pStyle w:val="ListParagraph"/>
+        <w:numPr>
+          <w:ilvl w:val="0"/>
+          <w:numId w:val="4"/>
+        </w:numPr>
+      </w:pPr>
+      <w:r>
+        <w:t xml:space="preserve">Accounts with MFA are not supported. </w:t>
+      </w:r>
+      <w:r>
+        <w:t>Its is recommended to use service principals to query the Windows Virtual Desktop service.</w:t>
+      </w:r>
+    </w:p>
+    <w:p>
+      <w:pPr>
+        <w:pStyle w:val="ListParagraph"/>
+      </w:pPr>
+    </w:p>
+    <w:p>
+      <w:pPr>
+        <w:pStyle w:val="Heading1"/>
+      </w:pPr>
+      <w:r>
         <w:t>Script Deployment</w:t>
       </w:r>
     </w:p>
@@ -634,10 +712,25 @@
         <w:t xml:space="preserve">Logon to the </w:t>
       </w:r>
       <w:r>
-        <w:t xml:space="preserve">VM that is going to run the scheduled task </w:t>
-      </w:r>
-      <w:r>
-        <w:t>using a domain administrative account.</w:t>
+        <w:t xml:space="preserve">VM </w:t>
+      </w:r>
+      <w:r>
+        <w:t>(</w:t>
+      </w:r>
+      <w:r>
+        <w:rPr>
+          <w:b/>
+        </w:rPr>
+        <w:t>scaling VM</w:t>
+      </w:r>
+      <w:r>
+        <w:t xml:space="preserve">) </w:t>
+      </w:r>
+      <w:r>
+        <w:t xml:space="preserve">that is going to run the scheduled task </w:t>
+      </w:r>
+      <w:r>
+        <w:t>using domain administrative account.</w:t>
       </w:r>
     </w:p>
     <w:p>
@@ -649,7 +742,32 @@
         </w:numPr>
       </w:pPr>
       <w:r>
-        <w:t>Create a folder on the RD Connection Broker server (e.g. c:\DynamicRDSH)</w:t>
+        <w:t xml:space="preserve">Create a folder on the </w:t>
+      </w:r>
+      <w:r>
+        <w:t xml:space="preserve">scaling VM that is going to hold the scaling script and its configuration </w:t>
+      </w:r>
+      <w:r>
+        <w:t>(</w:t>
+      </w:r>
+      <w:r>
+        <w:rPr>
+          <w:rFonts w:ascii="Calibri" w:hAnsi="Calibri" w:cs="Calibri"/>
+          <w:color w:val="000000"/>
+        </w:rPr>
+        <w:t xml:space="preserve">For example, </w:t>
+      </w:r>
+      <w:r>
+        <w:rPr>
+          <w:rFonts w:ascii="Calibri" w:hAnsi="Calibri" w:cs="Calibri"/>
+          <w:b/>
+          <w:bCs/>
+          <w:color w:val="000000"/>
+        </w:rPr>
+        <w:t>C:\scaling</w:t>
+      </w:r>
+      <w:r>
+        <w:t>)</w:t>
       </w:r>
     </w:p>
     <w:p>
@@ -661,25 +779,87 @@
         </w:numPr>
       </w:pPr>
       <w:r>
-        <w:t>Download the RDSScaler.ps</w:t>
-      </w:r>
-      <w:r>
-        <w:t>1,</w:t>
-      </w:r>
-      <w:r>
-        <w:t xml:space="preserve"> Config.xml</w:t>
+        <w:t xml:space="preserve">Download the </w:t>
+      </w:r>
+      <w:r>
+        <w:rPr>
+          <w:b/>
+        </w:rPr>
+        <w:t>basicScaler</w:t>
+      </w:r>
+      <w:r>
+        <w:rPr>
+          <w:b/>
+        </w:rPr>
+        <w:t>.ps</w:t>
+      </w:r>
+      <w:r>
+        <w:rPr>
+          <w:b/>
+        </w:rPr>
+        <w:t>1</w:t>
+      </w:r>
+      <w:r>
+        <w:t>,</w:t>
+      </w:r>
+      <w:r>
+        <w:t xml:space="preserve"> </w:t>
+      </w:r>
+      <w:r>
+        <w:rPr>
+          <w:b/>
+        </w:rPr>
+        <w:t>Config.xml</w:t>
       </w:r>
       <w:r>
         <w:t xml:space="preserve">, and </w:t>
       </w:r>
       <w:r>
+        <w:rPr>
+          <w:b/>
+        </w:rPr>
         <w:t>Functions-PSStoredCredentials.ps1</w:t>
       </w:r>
       <w:r>
         <w:t xml:space="preserve"> </w:t>
       </w:r>
       <w:r>
-        <w:t>files and copy them to the folder.</w:t>
+        <w:t>files</w:t>
+      </w:r>
+      <w:r>
+        <w:t xml:space="preserve">, and </w:t>
+      </w:r>
+      <w:proofErr w:type="spellStart"/>
+      <w:r>
+        <w:rPr>
+          <w:b/>
+        </w:rPr>
+        <w:t>PowershellModules</w:t>
+      </w:r>
+      <w:proofErr w:type="spellEnd"/>
+      <w:r>
+        <w:rPr>
+          <w:b/>
+        </w:rPr>
+        <w:t xml:space="preserve"> </w:t>
+      </w:r>
+      <w:r>
+        <w:t>folder</w:t>
+      </w:r>
+      <w:r>
+        <w:rPr>
+          <w:b/>
+        </w:rPr>
+        <w:t xml:space="preserve"> </w:t>
+      </w:r>
+      <w:r>
+        <w:t>and copy them to the folder</w:t>
+      </w:r>
+      <w:r>
+        <w:t xml:space="preserve"> created in the previous step</w:t>
+      </w:r>
+      <w:r>
+        <w:t>.</w:t>
       </w:r>
     </w:p>
     <w:p>
@@ -689,10 +869,485 @@
           <w:ilvl w:val="0"/>
           <w:numId w:val="3"/>
         </w:numPr>
-      </w:pPr>
-      <w:r>
-        <w:t>You must create and configure the service principal with appropriate permissions within your Azure subscription. If you are using the certificate for authenticating the service principal, you need to import the certificate.</w:t>
-      </w:r>
+        <w:spacing w:after="0"/>
+        <w:rPr>
+          <w:rFonts w:ascii="Calibri" w:eastAsia="Times New Roman" w:hAnsi="Calibri" w:cs="Calibri"/>
+          <w:color w:val="000000"/>
+          <w:lang w:eastAsia="en-US"/>
+        </w:rPr>
+      </w:pPr>
+      <w:r>
+        <w:rPr>
+          <w:rFonts w:ascii="Calibri" w:hAnsi="Calibri" w:cs="Calibri"/>
+          <w:color w:val="000000"/>
+        </w:rPr>
+        <w:t>Create securely stored credentials</w:t>
+      </w:r>
+    </w:p>
+    <w:p>
+      <w:pPr>
+        <w:pStyle w:val="ListParagraph"/>
+        <w:spacing w:after="0"/>
+        <w:rPr>
+          <w:rFonts w:ascii="Calibri" w:eastAsia="Times New Roman" w:hAnsi="Calibri" w:cs="Calibri"/>
+          <w:color w:val="000000"/>
+          <w:lang w:eastAsia="en-US"/>
+        </w:rPr>
+      </w:pPr>
+      <w:r>
+        <w:rPr>
+          <w:rFonts w:ascii="Calibri" w:hAnsi="Calibri" w:cs="Calibri"/>
+          <w:color w:val="000000"/>
+        </w:rPr>
+        <w:t xml:space="preserve">Open PowerShell ICE as admin </w:t>
+      </w:r>
+    </w:p>
+    <w:p>
+      <w:pPr>
+        <w:pStyle w:val="NormalWeb"/>
+        <w:numPr>
+          <w:ilvl w:val="1"/>
+          <w:numId w:val="5"/>
+        </w:numPr>
+        <w:spacing w:before="0" w:beforeAutospacing="0" w:after="0" w:afterAutospacing="0"/>
+        <w:rPr>
+          <w:rFonts w:ascii="Calibri" w:hAnsi="Calibri" w:cs="Calibri"/>
+          <w:color w:val="000000"/>
+          <w:sz w:val="22"/>
+          <w:szCs w:val="22"/>
+        </w:rPr>
+      </w:pPr>
+      <w:r>
+        <w:rPr>
+          <w:rFonts w:ascii="Calibri" w:hAnsi="Calibri" w:cs="Calibri"/>
+          <w:color w:val="000000"/>
+          <w:sz w:val="22"/>
+          <w:szCs w:val="22"/>
+        </w:rPr>
+        <w:t xml:space="preserve">Open the edit pane and load the </w:t>
+      </w:r>
+      <w:r>
+        <w:rPr>
+          <w:rFonts w:ascii="Calibri" w:hAnsi="Calibri" w:cs="Calibri"/>
+          <w:b/>
+          <w:bCs/>
+          <w:color w:val="000000"/>
+          <w:sz w:val="22"/>
+          <w:szCs w:val="22"/>
+        </w:rPr>
+        <w:t>Function-PSStoredCredentials.ps1</w:t>
+      </w:r>
+    </w:p>
+    <w:p>
+      <w:pPr>
+        <w:pStyle w:val="NormalWeb"/>
+        <w:numPr>
+          <w:ilvl w:val="1"/>
+          <w:numId w:val="5"/>
+        </w:numPr>
+        <w:spacing w:before="0" w:beforeAutospacing="0" w:after="0" w:afterAutospacing="0"/>
+        <w:rPr>
+          <w:rFonts w:ascii="Calibri" w:hAnsi="Calibri" w:cs="Calibri"/>
+          <w:color w:val="000000"/>
+          <w:sz w:val="22"/>
+          <w:szCs w:val="22"/>
+        </w:rPr>
+      </w:pPr>
+      <w:r>
+        <w:rPr>
+          <w:rFonts w:ascii="Calibri" w:hAnsi="Calibri" w:cs="Calibri"/>
+          <w:color w:val="000000"/>
+          <w:sz w:val="22"/>
+          <w:szCs w:val="22"/>
+        </w:rPr>
+        <w:lastRenderedPageBreak/>
+        <w:t xml:space="preserve">Run </w:t>
+      </w:r>
+      <w:r>
+        <w:rPr>
+          <w:rFonts w:ascii="Calibri" w:hAnsi="Calibri" w:cs="Calibri"/>
+          <w:b/>
+          <w:bCs/>
+          <w:color w:val="000000"/>
+          <w:sz w:val="22"/>
+          <w:szCs w:val="22"/>
+        </w:rPr>
+        <w:t xml:space="preserve">Set-Variable -Name </w:t>
+      </w:r>
+      <w:proofErr w:type="spellStart"/>
+      <w:r>
+        <w:rPr>
+          <w:rFonts w:ascii="Calibri" w:hAnsi="Calibri" w:cs="Calibri"/>
+          <w:b/>
+          <w:bCs/>
+          <w:color w:val="000000"/>
+          <w:sz w:val="22"/>
+          <w:szCs w:val="22"/>
+        </w:rPr>
+        <w:t>KeyPath</w:t>
+      </w:r>
+      <w:proofErr w:type="spellEnd"/>
+      <w:r>
+        <w:rPr>
+          <w:rFonts w:ascii="Calibri" w:hAnsi="Calibri" w:cs="Calibri"/>
+          <w:b/>
+          <w:bCs/>
+          <w:color w:val="000000"/>
+          <w:sz w:val="22"/>
+          <w:szCs w:val="22"/>
+        </w:rPr>
+        <w:t xml:space="preserve"> -Scope Global -Value &lt;FolderFromStep1&gt;</w:t>
+      </w:r>
+    </w:p>
+    <w:p>
+      <w:pPr>
+        <w:pStyle w:val="NormalWeb"/>
+        <w:spacing w:before="0" w:beforeAutospacing="0" w:after="0" w:afterAutospacing="0"/>
+        <w:ind w:left="1440"/>
+        <w:rPr>
+          <w:rFonts w:ascii="Calibri" w:hAnsi="Calibri" w:cs="Calibri"/>
+          <w:color w:val="000000"/>
+          <w:sz w:val="22"/>
+          <w:szCs w:val="22"/>
+        </w:rPr>
+      </w:pPr>
+      <w:r>
+        <w:rPr>
+          <w:rFonts w:ascii="Calibri" w:hAnsi="Calibri" w:cs="Calibri"/>
+          <w:color w:val="000000"/>
+          <w:sz w:val="22"/>
+          <w:szCs w:val="22"/>
+        </w:rPr>
+        <w:t>For example,</w:t>
+      </w:r>
+      <w:r>
+        <w:rPr>
+          <w:rFonts w:ascii="Calibri" w:hAnsi="Calibri" w:cs="Calibri"/>
+          <w:b/>
+          <w:bCs/>
+          <w:color w:val="000000"/>
+          <w:sz w:val="22"/>
+          <w:szCs w:val="22"/>
+        </w:rPr>
+        <w:t xml:space="preserve"> Set-Variable -Name </w:t>
+      </w:r>
+      <w:proofErr w:type="spellStart"/>
+      <w:r>
+        <w:rPr>
+          <w:rFonts w:ascii="Calibri" w:hAnsi="Calibri" w:cs="Calibri"/>
+          <w:b/>
+          <w:bCs/>
+          <w:color w:val="000000"/>
+          <w:sz w:val="22"/>
+          <w:szCs w:val="22"/>
+        </w:rPr>
+        <w:t>KeyPath</w:t>
+      </w:r>
+      <w:proofErr w:type="spellEnd"/>
+      <w:r>
+        <w:rPr>
+          <w:rFonts w:ascii="Calibri" w:hAnsi="Calibri" w:cs="Calibri"/>
+          <w:b/>
+          <w:bCs/>
+          <w:color w:val="000000"/>
+          <w:sz w:val="22"/>
+          <w:szCs w:val="22"/>
+        </w:rPr>
+        <w:t xml:space="preserve"> -Scope Global -Value "c:\scaling"</w:t>
+      </w:r>
+    </w:p>
+    <w:p>
+      <w:pPr>
+        <w:pStyle w:val="NormalWeb"/>
+        <w:numPr>
+          <w:ilvl w:val="1"/>
+          <w:numId w:val="5"/>
+        </w:numPr>
+        <w:spacing w:before="0" w:beforeAutospacing="0" w:after="0" w:afterAutospacing="0"/>
+        <w:rPr>
+          <w:rFonts w:ascii="Calibri" w:hAnsi="Calibri" w:cs="Calibri"/>
+          <w:color w:val="000000"/>
+          <w:sz w:val="22"/>
+          <w:szCs w:val="22"/>
+        </w:rPr>
+      </w:pPr>
+      <w:r>
+        <w:rPr>
+          <w:rFonts w:ascii="Calibri" w:hAnsi="Calibri" w:cs="Calibri"/>
+          <w:color w:val="000000"/>
+          <w:sz w:val="22"/>
+          <w:szCs w:val="22"/>
+        </w:rPr>
+        <w:t>Run</w:t>
+      </w:r>
+      <w:r>
+        <w:rPr>
+          <w:rFonts w:ascii="Calibri" w:hAnsi="Calibri" w:cs="Calibri"/>
+          <w:color w:val="000000"/>
+          <w:sz w:val="22"/>
+          <w:szCs w:val="22"/>
+        </w:rPr>
+        <w:t xml:space="preserve"> </w:t>
+      </w:r>
+      <w:r>
+        <w:rPr>
+          <w:rFonts w:ascii="Calibri" w:hAnsi="Calibri" w:cs="Calibri"/>
+          <w:b/>
+          <w:bCs/>
+          <w:color w:val="000000"/>
+          <w:sz w:val="22"/>
+          <w:szCs w:val="22"/>
+        </w:rPr>
+        <w:t>New-</w:t>
+      </w:r>
+      <w:proofErr w:type="spellStart"/>
+      <w:r>
+        <w:rPr>
+          <w:rFonts w:ascii="Calibri" w:hAnsi="Calibri" w:cs="Calibri"/>
+          <w:b/>
+          <w:bCs/>
+          <w:color w:val="000000"/>
+          <w:sz w:val="22"/>
+          <w:szCs w:val="22"/>
+        </w:rPr>
+        <w:t>StoredCredential</w:t>
+      </w:r>
+      <w:proofErr w:type="spellEnd"/>
+      <w:r>
+        <w:rPr>
+          <w:rFonts w:ascii="Calibri" w:hAnsi="Calibri" w:cs="Calibri"/>
+          <w:b/>
+          <w:bCs/>
+          <w:color w:val="000000"/>
+          <w:sz w:val="22"/>
+          <w:szCs w:val="22"/>
+        </w:rPr>
+        <w:t xml:space="preserve"> -</w:t>
+      </w:r>
+      <w:proofErr w:type="spellStart"/>
+      <w:r>
+        <w:rPr>
+          <w:rFonts w:ascii="Calibri" w:hAnsi="Calibri" w:cs="Calibri"/>
+          <w:b/>
+          <w:bCs/>
+          <w:color w:val="000000"/>
+          <w:sz w:val="22"/>
+          <w:szCs w:val="22"/>
+        </w:rPr>
+        <w:t>KeyPath</w:t>
+      </w:r>
+      <w:proofErr w:type="spellEnd"/>
+      <w:r>
+        <w:rPr>
+          <w:rFonts w:ascii="Calibri" w:hAnsi="Calibri" w:cs="Calibri"/>
+          <w:b/>
+          <w:bCs/>
+          <w:color w:val="000000"/>
+          <w:sz w:val="22"/>
+          <w:szCs w:val="22"/>
+        </w:rPr>
+        <w:t xml:space="preserve"> $</w:t>
+      </w:r>
+      <w:proofErr w:type="spellStart"/>
+      <w:r>
+        <w:rPr>
+          <w:rFonts w:ascii="Calibri" w:hAnsi="Calibri" w:cs="Calibri"/>
+          <w:b/>
+          <w:bCs/>
+          <w:color w:val="000000"/>
+          <w:sz w:val="22"/>
+          <w:szCs w:val="22"/>
+        </w:rPr>
+        <w:t>KeyPath</w:t>
+      </w:r>
+      <w:proofErr w:type="spellEnd"/>
+      <w:r>
+        <w:rPr>
+          <w:rFonts w:ascii="Calibri" w:hAnsi="Calibri" w:cs="Calibri"/>
+          <w:b/>
+          <w:bCs/>
+          <w:color w:val="000000"/>
+          <w:sz w:val="22"/>
+          <w:szCs w:val="22"/>
+        </w:rPr>
+        <w:t xml:space="preserve"> </w:t>
+      </w:r>
+      <w:r>
+        <w:rPr>
+          <w:rFonts w:ascii="Calibri" w:hAnsi="Calibri" w:cs="Calibri"/>
+          <w:color w:val="000000"/>
+          <w:sz w:val="22"/>
+          <w:szCs w:val="22"/>
+        </w:rPr>
+        <w:t>th</w:t>
+      </w:r>
+      <w:r>
+        <w:rPr>
+          <w:rFonts w:ascii="Calibri" w:hAnsi="Calibri" w:cs="Calibri"/>
+          <w:color w:val="000000"/>
+          <w:sz w:val="22"/>
+          <w:szCs w:val="22"/>
+        </w:rPr>
+        <w:t xml:space="preserve">is will ask you to enter credentials for WVD that have permissions to query the host pool (the host pool is specified in the </w:t>
+      </w:r>
+      <w:r>
+        <w:rPr>
+          <w:rFonts w:ascii="Calibri" w:hAnsi="Calibri" w:cs="Calibri"/>
+          <w:b/>
+          <w:bCs/>
+          <w:color w:val="000000"/>
+          <w:sz w:val="22"/>
+          <w:szCs w:val="22"/>
+        </w:rPr>
+        <w:t xml:space="preserve">config.xml). </w:t>
+      </w:r>
+    </w:p>
+    <w:p>
+      <w:pPr>
+        <w:pStyle w:val="NormalWeb"/>
+        <w:spacing w:before="0" w:beforeAutospacing="0" w:after="0" w:afterAutospacing="0"/>
+        <w:ind w:left="1440"/>
+        <w:rPr>
+          <w:rFonts w:ascii="Calibri" w:hAnsi="Calibri" w:cs="Calibri"/>
+          <w:color w:val="000000"/>
+          <w:sz w:val="22"/>
+          <w:szCs w:val="22"/>
+        </w:rPr>
+      </w:pPr>
+      <w:r>
+        <w:rPr>
+          <w:rFonts w:ascii="Calibri" w:hAnsi="Calibri" w:cs="Calibri"/>
+          <w:b/>
+          <w:bCs/>
+          <w:color w:val="000000"/>
+          <w:sz w:val="22"/>
+          <w:szCs w:val="22"/>
+        </w:rPr>
+        <w:t>Note</w:t>
+      </w:r>
+      <w:r>
+        <w:rPr>
+          <w:rFonts w:ascii="Calibri" w:hAnsi="Calibri" w:cs="Calibri"/>
+          <w:color w:val="000000"/>
+          <w:sz w:val="22"/>
+          <w:szCs w:val="22"/>
+        </w:rPr>
+        <w:t xml:space="preserve">:  if using different service principals or standard account run the above command once for each account </w:t>
+      </w:r>
+      <w:proofErr w:type="gramStart"/>
+      <w:r>
+        <w:rPr>
+          <w:rFonts w:ascii="Calibri" w:hAnsi="Calibri" w:cs="Calibri"/>
+          <w:color w:val="000000"/>
+          <w:sz w:val="22"/>
+          <w:szCs w:val="22"/>
+        </w:rPr>
+        <w:t>in order to</w:t>
+      </w:r>
+      <w:proofErr w:type="gramEnd"/>
+      <w:r>
+        <w:rPr>
+          <w:rFonts w:ascii="Calibri" w:hAnsi="Calibri" w:cs="Calibri"/>
+          <w:color w:val="000000"/>
+          <w:sz w:val="22"/>
+          <w:szCs w:val="22"/>
+        </w:rPr>
+        <w:t xml:space="preserve"> create local stored credentials.</w:t>
+      </w:r>
+    </w:p>
+    <w:p>
+      <w:pPr>
+        <w:pStyle w:val="NormalWeb"/>
+        <w:numPr>
+          <w:ilvl w:val="1"/>
+          <w:numId w:val="5"/>
+        </w:numPr>
+        <w:spacing w:before="0" w:beforeAutospacing="0" w:after="0" w:afterAutospacing="0"/>
+        <w:rPr>
+          <w:rFonts w:ascii="Calibri" w:hAnsi="Calibri" w:cs="Calibri"/>
+          <w:color w:val="000000"/>
+          <w:sz w:val="22"/>
+          <w:szCs w:val="22"/>
+        </w:rPr>
+      </w:pPr>
+      <w:r>
+        <w:rPr>
+          <w:rFonts w:ascii="Calibri" w:hAnsi="Calibri" w:cs="Calibri"/>
+          <w:color w:val="000000"/>
+          <w:sz w:val="22"/>
+          <w:szCs w:val="22"/>
+        </w:rPr>
+        <w:t xml:space="preserve">Run </w:t>
+      </w:r>
+      <w:r>
+        <w:rPr>
+          <w:rFonts w:ascii="Calibri" w:hAnsi="Calibri" w:cs="Calibri"/>
+          <w:b/>
+          <w:bCs/>
+          <w:color w:val="000000"/>
+          <w:sz w:val="22"/>
+          <w:szCs w:val="22"/>
+        </w:rPr>
+        <w:t>Get-</w:t>
+      </w:r>
+      <w:proofErr w:type="spellStart"/>
+      <w:r>
+        <w:rPr>
+          <w:rFonts w:ascii="Calibri" w:hAnsi="Calibri" w:cs="Calibri"/>
+          <w:b/>
+          <w:bCs/>
+          <w:color w:val="000000"/>
+          <w:sz w:val="22"/>
+          <w:szCs w:val="22"/>
+        </w:rPr>
+        <w:t>StoredCredentials</w:t>
+      </w:r>
+      <w:proofErr w:type="spellEnd"/>
+      <w:r>
+        <w:rPr>
+          <w:rFonts w:ascii="Calibri" w:hAnsi="Calibri" w:cs="Calibri"/>
+          <w:b/>
+          <w:bCs/>
+          <w:color w:val="000000"/>
+          <w:sz w:val="22"/>
+          <w:szCs w:val="22"/>
+        </w:rPr>
+        <w:t xml:space="preserve"> -List</w:t>
+      </w:r>
+      <w:r>
+        <w:rPr>
+          <w:rFonts w:ascii="Calibri" w:hAnsi="Calibri" w:cs="Calibri"/>
+          <w:b/>
+          <w:bCs/>
+          <w:color w:val="000000"/>
+          <w:sz w:val="22"/>
+          <w:szCs w:val="22"/>
+        </w:rPr>
+        <w:t xml:space="preserve"> </w:t>
+      </w:r>
+      <w:r>
+        <w:rPr>
+          <w:rFonts w:ascii="Calibri" w:hAnsi="Calibri" w:cs="Calibri"/>
+          <w:color w:val="000000"/>
+          <w:sz w:val="22"/>
+          <w:szCs w:val="22"/>
+        </w:rPr>
+        <w:t>to</w:t>
+      </w:r>
+      <w:r>
+        <w:rPr>
+          <w:rFonts w:ascii="Calibri" w:hAnsi="Calibri" w:cs="Calibri"/>
+          <w:color w:val="000000"/>
+          <w:sz w:val="22"/>
+          <w:szCs w:val="22"/>
+        </w:rPr>
+        <w:t xml:space="preserve"> confirm credentials were created successfully </w:t>
+      </w:r>
+    </w:p>
+    <w:p>
+      <w:pPr>
+        <w:pStyle w:val="ListParagraph"/>
+      </w:pPr>
     </w:p>
     <w:p>
       <w:pPr>
@@ -703,17 +1358,1545 @@
         </w:numPr>
       </w:pPr>
       <w:r>
-        <w:t xml:space="preserve">If you are using </w:t>
-      </w:r>
-      <w:proofErr w:type="gramStart"/>
-      <w:r>
-        <w:t>certificate based</w:t>
-      </w:r>
-      <w:proofErr w:type="gramEnd"/>
-      <w:r>
-        <w:t xml:space="preserve"> authentication, you need to uncomment the section within the RDSScaler.ps1 file, and comment the section for password based authentication.</w:t>
-      </w:r>
-    </w:p>
+        <w:rPr>
+          <w:rFonts w:ascii="Calibri" w:hAnsi="Calibri" w:cs="Calibri"/>
+          <w:color w:val="000000"/>
+        </w:rPr>
+        <w:t>Update the scaling script settings in</w:t>
+      </w:r>
+      <w:r>
+        <w:rPr>
+          <w:rFonts w:ascii="Calibri" w:hAnsi="Calibri" w:cs="Calibri"/>
+          <w:color w:val="000000"/>
+        </w:rPr>
+        <w:t xml:space="preserve"> </w:t>
+      </w:r>
+      <w:r>
+        <w:rPr>
+          <w:rFonts w:ascii="Calibri" w:hAnsi="Calibri" w:cs="Calibri"/>
+          <w:b/>
+          <w:bCs/>
+          <w:color w:val="000000"/>
+        </w:rPr>
+        <w:t>config.xml</w:t>
+      </w:r>
+      <w:r>
+        <w:rPr>
+          <w:rFonts w:ascii="Calibri" w:hAnsi="Calibri" w:cs="Calibri"/>
+          <w:color w:val="000000"/>
+        </w:rPr>
+        <w:t xml:space="preserve"> </w:t>
+      </w:r>
+    </w:p>
+    <w:tbl>
+      <w:tblPr>
+        <w:tblW w:w="0" w:type="auto"/>
+        <w:tblInd w:w="1020" w:type="dxa"/>
+        <w:tblBorders>
+          <w:top w:val="single" w:sz="8" w:space="0" w:color="A3A3A3"/>
+          <w:left w:val="single" w:sz="8" w:space="0" w:color="A3A3A3"/>
+          <w:bottom w:val="single" w:sz="8" w:space="0" w:color="A3A3A3"/>
+          <w:right w:val="single" w:sz="8" w:space="0" w:color="A3A3A3"/>
+        </w:tblBorders>
+        <w:tblCellMar>
+          <w:left w:w="0" w:type="dxa"/>
+          <w:right w:w="0" w:type="dxa"/>
+        </w:tblCellMar>
+        <w:tblLook w:val="04A0" w:firstRow="1" w:lastRow="0" w:firstColumn="1" w:lastColumn="0" w:noHBand="0" w:noVBand="1"/>
+      </w:tblPr>
+      <w:tblGrid>
+        <w:gridCol w:w="3065"/>
+        <w:gridCol w:w="5255"/>
+      </w:tblGrid>
+      <w:tr>
+        <w:tc>
+          <w:tcPr>
+            <w:tcW w:w="2722" w:type="dxa"/>
+            <w:tcBorders>
+              <w:top w:val="single" w:sz="8" w:space="0" w:color="A3A3A3"/>
+              <w:left w:val="single" w:sz="8" w:space="0" w:color="A3A3A3"/>
+              <w:bottom w:val="single" w:sz="8" w:space="0" w:color="A3A3A3"/>
+              <w:right w:val="single" w:sz="8" w:space="0" w:color="A3A3A3"/>
+            </w:tcBorders>
+            <w:tcMar>
+              <w:top w:w="80" w:type="dxa"/>
+              <w:left w:w="80" w:type="dxa"/>
+              <w:bottom w:w="80" w:type="dxa"/>
+              <w:right w:w="80" w:type="dxa"/>
+            </w:tcMar>
+            <w:hideMark/>
+          </w:tcPr>
+          <w:p>
+            <w:pPr>
+              <w:pStyle w:val="NormalWeb"/>
+              <w:spacing w:before="0" w:beforeAutospacing="0" w:after="0" w:afterAutospacing="0"/>
+              <w:rPr>
+                <w:rFonts w:ascii="Calibri" w:hAnsi="Calibri" w:cs="Calibri"/>
+                <w:sz w:val="22"/>
+                <w:szCs w:val="22"/>
+              </w:rPr>
+            </w:pPr>
+            <w:r>
+              <w:rPr>
+                <w:rFonts w:ascii="Calibri" w:hAnsi="Calibri" w:cs="Calibri"/>
+                <w:b/>
+                <w:bCs/>
+                <w:sz w:val="22"/>
+                <w:szCs w:val="22"/>
+              </w:rPr>
+              <w:t>Field</w:t>
+            </w:r>
+          </w:p>
+        </w:tc>
+        <w:tc>
+          <w:tcPr>
+            <w:tcW w:w="10659" w:type="dxa"/>
+            <w:tcBorders>
+              <w:top w:val="single" w:sz="8" w:space="0" w:color="A3A3A3"/>
+              <w:left w:val="single" w:sz="8" w:space="0" w:color="A3A3A3"/>
+              <w:bottom w:val="single" w:sz="8" w:space="0" w:color="A3A3A3"/>
+              <w:right w:val="single" w:sz="8" w:space="0" w:color="A3A3A3"/>
+            </w:tcBorders>
+            <w:tcMar>
+              <w:top w:w="80" w:type="dxa"/>
+              <w:left w:w="80" w:type="dxa"/>
+              <w:bottom w:w="80" w:type="dxa"/>
+              <w:right w:w="80" w:type="dxa"/>
+            </w:tcMar>
+            <w:hideMark/>
+          </w:tcPr>
+          <w:p>
+            <w:pPr>
+              <w:pStyle w:val="NormalWeb"/>
+              <w:spacing w:before="0" w:beforeAutospacing="0" w:after="0" w:afterAutospacing="0"/>
+              <w:rPr>
+                <w:rFonts w:ascii="Calibri" w:hAnsi="Calibri" w:cs="Calibri"/>
+                <w:sz w:val="22"/>
+                <w:szCs w:val="22"/>
+              </w:rPr>
+            </w:pPr>
+            <w:r>
+              <w:rPr>
+                <w:rFonts w:ascii="Calibri" w:hAnsi="Calibri" w:cs="Calibri"/>
+                <w:b/>
+                <w:bCs/>
+                <w:sz w:val="22"/>
+                <w:szCs w:val="22"/>
+              </w:rPr>
+              <w:t>Description</w:t>
+            </w:r>
+          </w:p>
+        </w:tc>
+      </w:tr>
+      <w:tr>
+        <w:tc>
+          <w:tcPr>
+            <w:tcW w:w="2722" w:type="dxa"/>
+            <w:tcBorders>
+              <w:top w:val="single" w:sz="8" w:space="0" w:color="A3A3A3"/>
+              <w:left w:val="single" w:sz="8" w:space="0" w:color="A3A3A3"/>
+              <w:bottom w:val="single" w:sz="8" w:space="0" w:color="A3A3A3"/>
+              <w:right w:val="single" w:sz="8" w:space="0" w:color="A3A3A3"/>
+            </w:tcBorders>
+            <w:tcMar>
+              <w:top w:w="80" w:type="dxa"/>
+              <w:left w:w="80" w:type="dxa"/>
+              <w:bottom w:w="80" w:type="dxa"/>
+              <w:right w:w="80" w:type="dxa"/>
+            </w:tcMar>
+            <w:hideMark/>
+          </w:tcPr>
+          <w:p>
+            <w:pPr>
+              <w:pStyle w:val="NormalWeb"/>
+              <w:spacing w:before="0" w:beforeAutospacing="0" w:after="0" w:afterAutospacing="0"/>
+              <w:rPr>
+                <w:rFonts w:ascii="Calibri" w:hAnsi="Calibri" w:cs="Calibri"/>
+                <w:sz w:val="22"/>
+                <w:szCs w:val="22"/>
+              </w:rPr>
+            </w:pPr>
+            <w:proofErr w:type="spellStart"/>
+            <w:r>
+              <w:rPr>
+                <w:rFonts w:ascii="Calibri" w:hAnsi="Calibri" w:cs="Calibri"/>
+                <w:sz w:val="22"/>
+                <w:szCs w:val="22"/>
+              </w:rPr>
+              <w:t>AADTenantId</w:t>
+            </w:r>
+            <w:proofErr w:type="spellEnd"/>
+          </w:p>
+        </w:tc>
+        <w:tc>
+          <w:tcPr>
+            <w:tcW w:w="10659" w:type="dxa"/>
+            <w:tcBorders>
+              <w:top w:val="single" w:sz="8" w:space="0" w:color="A3A3A3"/>
+              <w:left w:val="single" w:sz="8" w:space="0" w:color="A3A3A3"/>
+              <w:bottom w:val="single" w:sz="8" w:space="0" w:color="A3A3A3"/>
+              <w:right w:val="single" w:sz="8" w:space="0" w:color="A3A3A3"/>
+            </w:tcBorders>
+            <w:tcMar>
+              <w:top w:w="80" w:type="dxa"/>
+              <w:left w:w="80" w:type="dxa"/>
+              <w:bottom w:w="80" w:type="dxa"/>
+              <w:right w:w="80" w:type="dxa"/>
+            </w:tcMar>
+            <w:hideMark/>
+          </w:tcPr>
+          <w:p>
+            <w:pPr>
+              <w:pStyle w:val="NormalWeb"/>
+              <w:spacing w:before="0" w:beforeAutospacing="0" w:after="0" w:afterAutospacing="0"/>
+              <w:rPr>
+                <w:rFonts w:ascii="Calibri" w:hAnsi="Calibri" w:cs="Calibri"/>
+                <w:sz w:val="22"/>
+                <w:szCs w:val="22"/>
+              </w:rPr>
+            </w:pPr>
+            <w:r>
+              <w:rPr>
+                <w:rFonts w:ascii="Calibri" w:hAnsi="Calibri" w:cs="Calibri"/>
+                <w:sz w:val="22"/>
+                <w:szCs w:val="22"/>
+              </w:rPr>
+              <w:t xml:space="preserve">Azure Tenant Id that owns </w:t>
+            </w:r>
+            <w:proofErr w:type="gramStart"/>
+            <w:r>
+              <w:rPr>
+                <w:rFonts w:ascii="Calibri" w:hAnsi="Calibri" w:cs="Calibri"/>
+                <w:sz w:val="22"/>
+                <w:szCs w:val="22"/>
+              </w:rPr>
+              <w:t>the  subscription</w:t>
+            </w:r>
+            <w:proofErr w:type="gramEnd"/>
+            <w:r>
+              <w:rPr>
+                <w:rFonts w:ascii="Calibri" w:hAnsi="Calibri" w:cs="Calibri"/>
+                <w:sz w:val="22"/>
+                <w:szCs w:val="22"/>
+              </w:rPr>
+              <w:t xml:space="preserve"> where the session host VMs are running.</w:t>
+            </w:r>
+          </w:p>
+        </w:tc>
+      </w:tr>
+      <w:tr>
+        <w:tc>
+          <w:tcPr>
+            <w:tcW w:w="2722" w:type="dxa"/>
+            <w:tcBorders>
+              <w:top w:val="single" w:sz="8" w:space="0" w:color="A3A3A3"/>
+              <w:left w:val="single" w:sz="8" w:space="0" w:color="A3A3A3"/>
+              <w:bottom w:val="single" w:sz="8" w:space="0" w:color="A3A3A3"/>
+              <w:right w:val="single" w:sz="8" w:space="0" w:color="A3A3A3"/>
+            </w:tcBorders>
+            <w:tcMar>
+              <w:top w:w="80" w:type="dxa"/>
+              <w:left w:w="80" w:type="dxa"/>
+              <w:bottom w:w="80" w:type="dxa"/>
+              <w:right w:w="80" w:type="dxa"/>
+            </w:tcMar>
+            <w:hideMark/>
+          </w:tcPr>
+          <w:p>
+            <w:pPr>
+              <w:pStyle w:val="NormalWeb"/>
+              <w:spacing w:before="0" w:beforeAutospacing="0" w:after="0" w:afterAutospacing="0"/>
+              <w:rPr>
+                <w:rFonts w:ascii="Calibri" w:hAnsi="Calibri" w:cs="Calibri"/>
+                <w:sz w:val="22"/>
+                <w:szCs w:val="22"/>
+              </w:rPr>
+            </w:pPr>
+            <w:proofErr w:type="spellStart"/>
+            <w:r>
+              <w:rPr>
+                <w:rFonts w:ascii="Calibri" w:hAnsi="Calibri" w:cs="Calibri"/>
+                <w:sz w:val="22"/>
+                <w:szCs w:val="22"/>
+              </w:rPr>
+              <w:t>AADApplicationId</w:t>
+            </w:r>
+            <w:proofErr w:type="spellEnd"/>
+          </w:p>
+        </w:tc>
+        <w:tc>
+          <w:tcPr>
+            <w:tcW w:w="10659" w:type="dxa"/>
+            <w:tcBorders>
+              <w:top w:val="single" w:sz="8" w:space="0" w:color="A3A3A3"/>
+              <w:left w:val="single" w:sz="8" w:space="0" w:color="A3A3A3"/>
+              <w:bottom w:val="single" w:sz="8" w:space="0" w:color="A3A3A3"/>
+              <w:right w:val="single" w:sz="8" w:space="0" w:color="A3A3A3"/>
+            </w:tcBorders>
+            <w:tcMar>
+              <w:top w:w="80" w:type="dxa"/>
+              <w:left w:w="80" w:type="dxa"/>
+              <w:bottom w:w="80" w:type="dxa"/>
+              <w:right w:w="80" w:type="dxa"/>
+            </w:tcMar>
+            <w:hideMark/>
+          </w:tcPr>
+          <w:p>
+            <w:pPr>
+              <w:pStyle w:val="NormalWeb"/>
+              <w:spacing w:before="0" w:beforeAutospacing="0" w:after="0" w:afterAutospacing="0"/>
+              <w:rPr>
+                <w:rFonts w:ascii="Calibri" w:hAnsi="Calibri" w:cs="Calibri"/>
+                <w:sz w:val="22"/>
+                <w:szCs w:val="22"/>
+              </w:rPr>
+            </w:pPr>
+            <w:r>
+              <w:rPr>
+                <w:rFonts w:ascii="Calibri" w:hAnsi="Calibri" w:cs="Calibri"/>
+                <w:sz w:val="22"/>
+                <w:szCs w:val="22"/>
+              </w:rPr>
+              <w:t xml:space="preserve">Service principal application id </w:t>
+            </w:r>
+          </w:p>
+        </w:tc>
+      </w:tr>
+      <w:tr>
+        <w:tc>
+          <w:tcPr>
+            <w:tcW w:w="2722" w:type="dxa"/>
+            <w:tcBorders>
+              <w:top w:val="single" w:sz="8" w:space="0" w:color="A3A3A3"/>
+              <w:left w:val="single" w:sz="8" w:space="0" w:color="A3A3A3"/>
+              <w:bottom w:val="single" w:sz="8" w:space="0" w:color="A3A3A3"/>
+              <w:right w:val="single" w:sz="8" w:space="0" w:color="A3A3A3"/>
+            </w:tcBorders>
+            <w:tcMar>
+              <w:top w:w="80" w:type="dxa"/>
+              <w:left w:w="80" w:type="dxa"/>
+              <w:bottom w:w="80" w:type="dxa"/>
+              <w:right w:w="80" w:type="dxa"/>
+            </w:tcMar>
+            <w:hideMark/>
+          </w:tcPr>
+          <w:p>
+            <w:pPr>
+              <w:pStyle w:val="NormalWeb"/>
+              <w:spacing w:before="0" w:beforeAutospacing="0" w:after="0" w:afterAutospacing="0"/>
+              <w:rPr>
+                <w:rFonts w:ascii="Calibri" w:hAnsi="Calibri" w:cs="Calibri"/>
+                <w:sz w:val="22"/>
+                <w:szCs w:val="22"/>
+              </w:rPr>
+            </w:pPr>
+            <w:proofErr w:type="spellStart"/>
+            <w:r>
+              <w:rPr>
+                <w:rFonts w:ascii="Calibri" w:hAnsi="Calibri" w:cs="Calibri"/>
+                <w:sz w:val="22"/>
+                <w:szCs w:val="22"/>
+              </w:rPr>
+              <w:t>AADServicePrincipalSecret</w:t>
+            </w:r>
+            <w:proofErr w:type="spellEnd"/>
+          </w:p>
+        </w:tc>
+        <w:tc>
+          <w:tcPr>
+            <w:tcW w:w="10659" w:type="dxa"/>
+            <w:tcBorders>
+              <w:top w:val="single" w:sz="8" w:space="0" w:color="A3A3A3"/>
+              <w:left w:val="single" w:sz="8" w:space="0" w:color="A3A3A3"/>
+              <w:bottom w:val="single" w:sz="8" w:space="0" w:color="A3A3A3"/>
+              <w:right w:val="single" w:sz="8" w:space="0" w:color="A3A3A3"/>
+            </w:tcBorders>
+            <w:tcMar>
+              <w:top w:w="80" w:type="dxa"/>
+              <w:left w:w="80" w:type="dxa"/>
+              <w:bottom w:w="80" w:type="dxa"/>
+              <w:right w:w="80" w:type="dxa"/>
+            </w:tcMar>
+            <w:hideMark/>
+          </w:tcPr>
+          <w:p>
+            <w:pPr>
+              <w:pStyle w:val="NormalWeb"/>
+              <w:spacing w:before="0" w:beforeAutospacing="0" w:after="0" w:afterAutospacing="0"/>
+              <w:rPr>
+                <w:rFonts w:ascii="Calibri" w:hAnsi="Calibri" w:cs="Calibri"/>
+                <w:sz w:val="22"/>
+                <w:szCs w:val="22"/>
+              </w:rPr>
+            </w:pPr>
+            <w:r>
+              <w:rPr>
+                <w:rFonts w:ascii="Calibri" w:hAnsi="Calibri" w:cs="Calibri"/>
+                <w:sz w:val="22"/>
+                <w:szCs w:val="22"/>
+              </w:rPr>
+              <w:t xml:space="preserve">This can be entered during the testing phase but is to be kept empty once credentials are created with </w:t>
+            </w:r>
+            <w:r>
+              <w:rPr>
+                <w:rFonts w:ascii="Calibri" w:hAnsi="Calibri" w:cs="Calibri"/>
+                <w:b/>
+                <w:bCs/>
+                <w:sz w:val="22"/>
+                <w:szCs w:val="22"/>
+              </w:rPr>
+              <w:t>Functions-PSStoredCredentials.ps1</w:t>
+            </w:r>
+          </w:p>
+        </w:tc>
+      </w:tr>
+      <w:tr>
+        <w:tc>
+          <w:tcPr>
+            <w:tcW w:w="2722" w:type="dxa"/>
+            <w:tcBorders>
+              <w:top w:val="single" w:sz="8" w:space="0" w:color="A3A3A3"/>
+              <w:left w:val="single" w:sz="8" w:space="0" w:color="A3A3A3"/>
+              <w:bottom w:val="single" w:sz="8" w:space="0" w:color="A3A3A3"/>
+              <w:right w:val="single" w:sz="8" w:space="0" w:color="A3A3A3"/>
+            </w:tcBorders>
+            <w:tcMar>
+              <w:top w:w="80" w:type="dxa"/>
+              <w:left w:w="80" w:type="dxa"/>
+              <w:bottom w:w="80" w:type="dxa"/>
+              <w:right w:w="80" w:type="dxa"/>
+            </w:tcMar>
+            <w:hideMark/>
+          </w:tcPr>
+          <w:p>
+            <w:pPr>
+              <w:pStyle w:val="NormalWeb"/>
+              <w:spacing w:before="0" w:beforeAutospacing="0" w:after="0" w:afterAutospacing="0"/>
+              <w:rPr>
+                <w:rFonts w:ascii="Calibri" w:hAnsi="Calibri" w:cs="Calibri"/>
+                <w:sz w:val="22"/>
+                <w:szCs w:val="22"/>
+              </w:rPr>
+            </w:pPr>
+            <w:proofErr w:type="spellStart"/>
+            <w:r>
+              <w:rPr>
+                <w:rFonts w:ascii="Calibri" w:hAnsi="Calibri" w:cs="Calibri"/>
+                <w:sz w:val="22"/>
+                <w:szCs w:val="22"/>
+              </w:rPr>
+              <w:t>currentAzureSubscriptionName</w:t>
+            </w:r>
+            <w:proofErr w:type="spellEnd"/>
+          </w:p>
+        </w:tc>
+        <w:tc>
+          <w:tcPr>
+            <w:tcW w:w="10659" w:type="dxa"/>
+            <w:tcBorders>
+              <w:top w:val="single" w:sz="8" w:space="0" w:color="A3A3A3"/>
+              <w:left w:val="single" w:sz="8" w:space="0" w:color="A3A3A3"/>
+              <w:bottom w:val="single" w:sz="8" w:space="0" w:color="A3A3A3"/>
+              <w:right w:val="single" w:sz="8" w:space="0" w:color="A3A3A3"/>
+            </w:tcBorders>
+            <w:tcMar>
+              <w:top w:w="80" w:type="dxa"/>
+              <w:left w:w="80" w:type="dxa"/>
+              <w:bottom w:w="80" w:type="dxa"/>
+              <w:right w:w="80" w:type="dxa"/>
+            </w:tcMar>
+            <w:hideMark/>
+          </w:tcPr>
+          <w:p>
+            <w:pPr>
+              <w:pStyle w:val="NormalWeb"/>
+              <w:spacing w:before="0" w:beforeAutospacing="0" w:after="0" w:afterAutospacing="0"/>
+              <w:rPr>
+                <w:rFonts w:ascii="Calibri" w:hAnsi="Calibri" w:cs="Calibri"/>
+                <w:sz w:val="22"/>
+                <w:szCs w:val="22"/>
+              </w:rPr>
+            </w:pPr>
+            <w:r>
+              <w:rPr>
+                <w:rFonts w:ascii="Calibri" w:hAnsi="Calibri" w:cs="Calibri"/>
+                <w:sz w:val="22"/>
+                <w:szCs w:val="22"/>
+              </w:rPr>
+              <w:t>The name of the Azure subscription where the session host VMs are running</w:t>
+            </w:r>
+          </w:p>
+        </w:tc>
+      </w:tr>
+      <w:tr>
+        <w:tc>
+          <w:tcPr>
+            <w:tcW w:w="2722" w:type="dxa"/>
+            <w:tcBorders>
+              <w:top w:val="single" w:sz="8" w:space="0" w:color="A3A3A3"/>
+              <w:left w:val="single" w:sz="8" w:space="0" w:color="A3A3A3"/>
+              <w:bottom w:val="single" w:sz="8" w:space="0" w:color="A3A3A3"/>
+              <w:right w:val="single" w:sz="8" w:space="0" w:color="A3A3A3"/>
+            </w:tcBorders>
+            <w:tcMar>
+              <w:top w:w="80" w:type="dxa"/>
+              <w:left w:w="80" w:type="dxa"/>
+              <w:bottom w:w="80" w:type="dxa"/>
+              <w:right w:w="80" w:type="dxa"/>
+            </w:tcMar>
+            <w:hideMark/>
+          </w:tcPr>
+          <w:p>
+            <w:pPr>
+              <w:pStyle w:val="NormalWeb"/>
+              <w:spacing w:before="0" w:beforeAutospacing="0" w:after="0" w:afterAutospacing="0"/>
+              <w:rPr>
+                <w:rFonts w:ascii="Calibri" w:hAnsi="Calibri" w:cs="Calibri"/>
+                <w:sz w:val="22"/>
+                <w:szCs w:val="22"/>
+              </w:rPr>
+            </w:pPr>
+            <w:proofErr w:type="spellStart"/>
+            <w:r>
+              <w:rPr>
+                <w:rFonts w:ascii="Calibri" w:hAnsi="Calibri" w:cs="Calibri"/>
+                <w:sz w:val="22"/>
+                <w:szCs w:val="22"/>
+              </w:rPr>
+              <w:t>tenantName</w:t>
+            </w:r>
+            <w:proofErr w:type="spellEnd"/>
+          </w:p>
+        </w:tc>
+        <w:tc>
+          <w:tcPr>
+            <w:tcW w:w="10659" w:type="dxa"/>
+            <w:tcBorders>
+              <w:top w:val="single" w:sz="8" w:space="0" w:color="A3A3A3"/>
+              <w:left w:val="single" w:sz="8" w:space="0" w:color="A3A3A3"/>
+              <w:bottom w:val="single" w:sz="8" w:space="0" w:color="A3A3A3"/>
+              <w:right w:val="single" w:sz="8" w:space="0" w:color="A3A3A3"/>
+            </w:tcBorders>
+            <w:tcMar>
+              <w:top w:w="80" w:type="dxa"/>
+              <w:left w:w="80" w:type="dxa"/>
+              <w:bottom w:w="80" w:type="dxa"/>
+              <w:right w:w="80" w:type="dxa"/>
+            </w:tcMar>
+            <w:hideMark/>
+          </w:tcPr>
+          <w:p>
+            <w:pPr>
+              <w:pStyle w:val="NormalWeb"/>
+              <w:spacing w:before="0" w:beforeAutospacing="0" w:after="0" w:afterAutospacing="0"/>
+              <w:rPr>
+                <w:rFonts w:ascii="Calibri" w:hAnsi="Calibri" w:cs="Calibri"/>
+                <w:sz w:val="22"/>
+                <w:szCs w:val="22"/>
+              </w:rPr>
+            </w:pPr>
+            <w:r>
+              <w:rPr>
+                <w:rFonts w:ascii="Calibri" w:hAnsi="Calibri" w:cs="Calibri"/>
+                <w:sz w:val="22"/>
+                <w:szCs w:val="22"/>
+              </w:rPr>
+              <w:t>Windows Virtual Desktop tenant name</w:t>
+            </w:r>
+          </w:p>
+        </w:tc>
+      </w:tr>
+      <w:tr>
+        <w:tc>
+          <w:tcPr>
+            <w:tcW w:w="2722" w:type="dxa"/>
+            <w:tcBorders>
+              <w:top w:val="single" w:sz="8" w:space="0" w:color="A3A3A3"/>
+              <w:left w:val="single" w:sz="8" w:space="0" w:color="A3A3A3"/>
+              <w:bottom w:val="single" w:sz="8" w:space="0" w:color="A3A3A3"/>
+              <w:right w:val="single" w:sz="8" w:space="0" w:color="A3A3A3"/>
+            </w:tcBorders>
+            <w:tcMar>
+              <w:top w:w="80" w:type="dxa"/>
+              <w:left w:w="80" w:type="dxa"/>
+              <w:bottom w:w="80" w:type="dxa"/>
+              <w:right w:w="80" w:type="dxa"/>
+            </w:tcMar>
+            <w:hideMark/>
+          </w:tcPr>
+          <w:p>
+            <w:pPr>
+              <w:pStyle w:val="NormalWeb"/>
+              <w:spacing w:before="0" w:beforeAutospacing="0" w:after="0" w:afterAutospacing="0"/>
+              <w:rPr>
+                <w:rFonts w:ascii="Calibri" w:hAnsi="Calibri" w:cs="Calibri"/>
+                <w:sz w:val="22"/>
+                <w:szCs w:val="22"/>
+              </w:rPr>
+            </w:pPr>
+            <w:proofErr w:type="spellStart"/>
+            <w:r>
+              <w:rPr>
+                <w:rFonts w:ascii="Calibri" w:hAnsi="Calibri" w:cs="Calibri"/>
+                <w:sz w:val="22"/>
+                <w:szCs w:val="22"/>
+              </w:rPr>
+              <w:t>hostPoolName</w:t>
+            </w:r>
+            <w:proofErr w:type="spellEnd"/>
+          </w:p>
+        </w:tc>
+        <w:tc>
+          <w:tcPr>
+            <w:tcW w:w="10659" w:type="dxa"/>
+            <w:tcBorders>
+              <w:top w:val="single" w:sz="8" w:space="0" w:color="A3A3A3"/>
+              <w:left w:val="single" w:sz="8" w:space="0" w:color="A3A3A3"/>
+              <w:bottom w:val="single" w:sz="8" w:space="0" w:color="A3A3A3"/>
+              <w:right w:val="single" w:sz="8" w:space="0" w:color="A3A3A3"/>
+            </w:tcBorders>
+            <w:tcMar>
+              <w:top w:w="80" w:type="dxa"/>
+              <w:left w:w="80" w:type="dxa"/>
+              <w:bottom w:w="80" w:type="dxa"/>
+              <w:right w:w="80" w:type="dxa"/>
+            </w:tcMar>
+            <w:hideMark/>
+          </w:tcPr>
+          <w:p>
+            <w:pPr>
+              <w:pStyle w:val="NormalWeb"/>
+              <w:spacing w:before="0" w:beforeAutospacing="0" w:after="0" w:afterAutospacing="0"/>
+              <w:rPr>
+                <w:rFonts w:ascii="Calibri" w:hAnsi="Calibri" w:cs="Calibri"/>
+                <w:sz w:val="22"/>
+                <w:szCs w:val="22"/>
+              </w:rPr>
+            </w:pPr>
+            <w:r>
+              <w:rPr>
+                <w:rFonts w:ascii="Calibri" w:hAnsi="Calibri" w:cs="Calibri"/>
+                <w:sz w:val="22"/>
+                <w:szCs w:val="22"/>
+              </w:rPr>
+              <w:t>Windows Virtual Desktop host pool name</w:t>
+            </w:r>
+          </w:p>
+        </w:tc>
+      </w:tr>
+      <w:tr>
+        <w:tc>
+          <w:tcPr>
+            <w:tcW w:w="2722" w:type="dxa"/>
+            <w:tcBorders>
+              <w:top w:val="single" w:sz="8" w:space="0" w:color="A3A3A3"/>
+              <w:left w:val="single" w:sz="8" w:space="0" w:color="A3A3A3"/>
+              <w:bottom w:val="single" w:sz="8" w:space="0" w:color="A3A3A3"/>
+              <w:right w:val="single" w:sz="8" w:space="0" w:color="A3A3A3"/>
+            </w:tcBorders>
+            <w:tcMar>
+              <w:top w:w="80" w:type="dxa"/>
+              <w:left w:w="80" w:type="dxa"/>
+              <w:bottom w:w="80" w:type="dxa"/>
+              <w:right w:w="80" w:type="dxa"/>
+            </w:tcMar>
+            <w:hideMark/>
+          </w:tcPr>
+          <w:p>
+            <w:pPr>
+              <w:pStyle w:val="NormalWeb"/>
+              <w:spacing w:before="0" w:beforeAutospacing="0" w:after="0" w:afterAutospacing="0"/>
+              <w:rPr>
+                <w:rFonts w:ascii="Calibri" w:hAnsi="Calibri" w:cs="Calibri"/>
+                <w:sz w:val="22"/>
+                <w:szCs w:val="22"/>
+              </w:rPr>
+            </w:pPr>
+            <w:proofErr w:type="spellStart"/>
+            <w:r>
+              <w:rPr>
+                <w:rFonts w:ascii="Calibri" w:hAnsi="Calibri" w:cs="Calibri"/>
+                <w:sz w:val="22"/>
+                <w:szCs w:val="22"/>
+              </w:rPr>
+              <w:t>RDBroker</w:t>
+            </w:r>
+            <w:proofErr w:type="spellEnd"/>
+            <w:r>
+              <w:rPr>
+                <w:rFonts w:ascii="Calibri" w:hAnsi="Calibri" w:cs="Calibri"/>
+                <w:sz w:val="22"/>
+                <w:szCs w:val="22"/>
+              </w:rPr>
+              <w:t xml:space="preserve"> </w:t>
+            </w:r>
+          </w:p>
+        </w:tc>
+        <w:tc>
+          <w:tcPr>
+            <w:tcW w:w="10659" w:type="dxa"/>
+            <w:tcBorders>
+              <w:top w:val="single" w:sz="8" w:space="0" w:color="A3A3A3"/>
+              <w:left w:val="single" w:sz="8" w:space="0" w:color="A3A3A3"/>
+              <w:bottom w:val="single" w:sz="8" w:space="0" w:color="A3A3A3"/>
+              <w:right w:val="single" w:sz="8" w:space="0" w:color="A3A3A3"/>
+            </w:tcBorders>
+            <w:tcMar>
+              <w:top w:w="80" w:type="dxa"/>
+              <w:left w:w="80" w:type="dxa"/>
+              <w:bottom w:w="80" w:type="dxa"/>
+              <w:right w:w="80" w:type="dxa"/>
+            </w:tcMar>
+            <w:hideMark/>
+          </w:tcPr>
+          <w:p>
+            <w:pPr>
+              <w:pStyle w:val="NormalWeb"/>
+              <w:spacing w:before="0" w:beforeAutospacing="0" w:after="0" w:afterAutospacing="0"/>
+              <w:rPr>
+                <w:rFonts w:ascii="Calibri" w:hAnsi="Calibri" w:cs="Calibri"/>
+                <w:sz w:val="22"/>
+                <w:szCs w:val="22"/>
+              </w:rPr>
+            </w:pPr>
+            <w:r>
+              <w:rPr>
+                <w:rFonts w:ascii="Calibri" w:hAnsi="Calibri" w:cs="Calibri"/>
+                <w:sz w:val="22"/>
+                <w:szCs w:val="22"/>
+              </w:rPr>
+              <w:t xml:space="preserve">URL to the WVD service, default value </w:t>
+            </w:r>
+            <w:hyperlink r:id="rId8" w:history="1">
+              <w:r>
+                <w:rPr>
+                  <w:rStyle w:val="Hyperlink"/>
+                  <w:rFonts w:ascii="Calibri" w:eastAsiaTheme="majorEastAsia" w:hAnsi="Calibri" w:cs="Calibri"/>
+                  <w:sz w:val="22"/>
+                  <w:szCs w:val="22"/>
+                </w:rPr>
+                <w:t>https://rdbroker.wvd.microsoft.com</w:t>
+              </w:r>
+            </w:hyperlink>
+          </w:p>
+        </w:tc>
+      </w:tr>
+      <w:tr>
+        <w:tc>
+          <w:tcPr>
+            <w:tcW w:w="2722" w:type="dxa"/>
+            <w:tcBorders>
+              <w:top w:val="single" w:sz="8" w:space="0" w:color="A3A3A3"/>
+              <w:left w:val="single" w:sz="8" w:space="0" w:color="A3A3A3"/>
+              <w:bottom w:val="single" w:sz="8" w:space="0" w:color="A3A3A3"/>
+              <w:right w:val="single" w:sz="8" w:space="0" w:color="A3A3A3"/>
+            </w:tcBorders>
+            <w:tcMar>
+              <w:top w:w="80" w:type="dxa"/>
+              <w:left w:w="80" w:type="dxa"/>
+              <w:bottom w:w="80" w:type="dxa"/>
+              <w:right w:w="80" w:type="dxa"/>
+            </w:tcMar>
+            <w:hideMark/>
+          </w:tcPr>
+          <w:p>
+            <w:pPr>
+              <w:pStyle w:val="NormalWeb"/>
+              <w:spacing w:before="0" w:beforeAutospacing="0" w:after="0" w:afterAutospacing="0"/>
+              <w:rPr>
+                <w:rFonts w:ascii="Calibri" w:hAnsi="Calibri" w:cs="Calibri"/>
+                <w:sz w:val="22"/>
+                <w:szCs w:val="22"/>
+              </w:rPr>
+            </w:pPr>
+            <w:r>
+              <w:rPr>
+                <w:rFonts w:ascii="Calibri" w:hAnsi="Calibri" w:cs="Calibri"/>
+                <w:sz w:val="22"/>
+                <w:szCs w:val="22"/>
+              </w:rPr>
+              <w:t>Username</w:t>
+            </w:r>
+          </w:p>
+        </w:tc>
+        <w:tc>
+          <w:tcPr>
+            <w:tcW w:w="10659" w:type="dxa"/>
+            <w:tcBorders>
+              <w:top w:val="single" w:sz="8" w:space="0" w:color="A3A3A3"/>
+              <w:left w:val="single" w:sz="8" w:space="0" w:color="A3A3A3"/>
+              <w:bottom w:val="single" w:sz="8" w:space="0" w:color="A3A3A3"/>
+              <w:right w:val="single" w:sz="8" w:space="0" w:color="A3A3A3"/>
+            </w:tcBorders>
+            <w:tcMar>
+              <w:top w:w="80" w:type="dxa"/>
+              <w:left w:w="80" w:type="dxa"/>
+              <w:bottom w:w="80" w:type="dxa"/>
+              <w:right w:w="80" w:type="dxa"/>
+            </w:tcMar>
+            <w:hideMark/>
+          </w:tcPr>
+          <w:p>
+            <w:pPr>
+              <w:pStyle w:val="NormalWeb"/>
+              <w:spacing w:before="0" w:beforeAutospacing="0" w:after="0" w:afterAutospacing="0"/>
+              <w:rPr>
+                <w:rFonts w:ascii="Calibri" w:hAnsi="Calibri" w:cs="Calibri"/>
+                <w:sz w:val="22"/>
+                <w:szCs w:val="22"/>
+              </w:rPr>
+            </w:pPr>
+            <w:r>
+              <w:rPr>
+                <w:rFonts w:ascii="Calibri" w:hAnsi="Calibri" w:cs="Calibri"/>
+                <w:sz w:val="22"/>
+                <w:szCs w:val="22"/>
+              </w:rPr>
+              <w:t xml:space="preserve">Service principal application id (it is possible to have the same service </w:t>
+            </w:r>
+            <w:proofErr w:type="spellStart"/>
+            <w:r>
+              <w:rPr>
+                <w:rFonts w:ascii="Calibri" w:hAnsi="Calibri" w:cs="Calibri"/>
+                <w:sz w:val="22"/>
+                <w:szCs w:val="22"/>
+              </w:rPr>
+              <w:t>principla</w:t>
+            </w:r>
+            <w:proofErr w:type="spellEnd"/>
+            <w:r>
+              <w:rPr>
+                <w:rFonts w:ascii="Calibri" w:hAnsi="Calibri" w:cs="Calibri"/>
+                <w:sz w:val="22"/>
+                <w:szCs w:val="22"/>
+              </w:rPr>
+              <w:t xml:space="preserve"> as in </w:t>
+            </w:r>
+            <w:proofErr w:type="spellStart"/>
+            <w:r>
+              <w:rPr>
+                <w:rFonts w:ascii="Calibri" w:hAnsi="Calibri" w:cs="Calibri"/>
+                <w:sz w:val="22"/>
+                <w:szCs w:val="22"/>
+              </w:rPr>
+              <w:t>AADApplicationId</w:t>
+            </w:r>
+            <w:proofErr w:type="spellEnd"/>
+            <w:r>
+              <w:rPr>
+                <w:rFonts w:ascii="Calibri" w:hAnsi="Calibri" w:cs="Calibri"/>
+                <w:sz w:val="22"/>
+                <w:szCs w:val="22"/>
+              </w:rPr>
+              <w:t>) or standard user that does not have MFA</w:t>
+            </w:r>
+          </w:p>
+        </w:tc>
+      </w:tr>
+      <w:tr>
+        <w:tc>
+          <w:tcPr>
+            <w:tcW w:w="2722" w:type="dxa"/>
+            <w:tcBorders>
+              <w:top w:val="single" w:sz="8" w:space="0" w:color="A3A3A3"/>
+              <w:left w:val="single" w:sz="8" w:space="0" w:color="A3A3A3"/>
+              <w:bottom w:val="single" w:sz="8" w:space="0" w:color="A3A3A3"/>
+              <w:right w:val="single" w:sz="8" w:space="0" w:color="A3A3A3"/>
+            </w:tcBorders>
+            <w:tcMar>
+              <w:top w:w="80" w:type="dxa"/>
+              <w:left w:w="80" w:type="dxa"/>
+              <w:bottom w:w="80" w:type="dxa"/>
+              <w:right w:w="80" w:type="dxa"/>
+            </w:tcMar>
+            <w:hideMark/>
+          </w:tcPr>
+          <w:p>
+            <w:pPr>
+              <w:pStyle w:val="NormalWeb"/>
+              <w:spacing w:before="0" w:beforeAutospacing="0" w:after="0" w:afterAutospacing="0"/>
+              <w:rPr>
+                <w:rFonts w:ascii="Calibri" w:hAnsi="Calibri" w:cs="Calibri"/>
+                <w:sz w:val="22"/>
+                <w:szCs w:val="22"/>
+              </w:rPr>
+            </w:pPr>
+            <w:proofErr w:type="spellStart"/>
+            <w:r>
+              <w:rPr>
+                <w:rFonts w:ascii="Calibri" w:hAnsi="Calibri" w:cs="Calibri"/>
+                <w:sz w:val="22"/>
+                <w:szCs w:val="22"/>
+              </w:rPr>
+              <w:t>isServicePrincipal</w:t>
+            </w:r>
+            <w:proofErr w:type="spellEnd"/>
+          </w:p>
+        </w:tc>
+        <w:tc>
+          <w:tcPr>
+            <w:tcW w:w="10659" w:type="dxa"/>
+            <w:tcBorders>
+              <w:top w:val="single" w:sz="8" w:space="0" w:color="A3A3A3"/>
+              <w:left w:val="single" w:sz="8" w:space="0" w:color="A3A3A3"/>
+              <w:bottom w:val="single" w:sz="8" w:space="0" w:color="A3A3A3"/>
+              <w:right w:val="single" w:sz="8" w:space="0" w:color="A3A3A3"/>
+            </w:tcBorders>
+            <w:tcMar>
+              <w:top w:w="80" w:type="dxa"/>
+              <w:left w:w="80" w:type="dxa"/>
+              <w:bottom w:w="80" w:type="dxa"/>
+              <w:right w:w="80" w:type="dxa"/>
+            </w:tcMar>
+            <w:hideMark/>
+          </w:tcPr>
+          <w:p>
+            <w:pPr>
+              <w:pStyle w:val="NormalWeb"/>
+              <w:spacing w:before="0" w:beforeAutospacing="0" w:after="0" w:afterAutospacing="0"/>
+              <w:rPr>
+                <w:rFonts w:ascii="Calibri" w:hAnsi="Calibri" w:cs="Calibri"/>
+                <w:sz w:val="22"/>
+                <w:szCs w:val="22"/>
+              </w:rPr>
+            </w:pPr>
+            <w:r>
+              <w:rPr>
+                <w:rFonts w:ascii="Calibri" w:hAnsi="Calibri" w:cs="Calibri"/>
+                <w:sz w:val="22"/>
+                <w:szCs w:val="22"/>
+              </w:rPr>
+              <w:t>Accepted value True/False, indicates if the second set of credentials being used is a service principal or a standard account.</w:t>
+            </w:r>
+          </w:p>
+        </w:tc>
+      </w:tr>
+      <w:tr>
+        <w:tc>
+          <w:tcPr>
+            <w:tcW w:w="2722" w:type="dxa"/>
+            <w:tcBorders>
+              <w:top w:val="single" w:sz="8" w:space="0" w:color="A3A3A3"/>
+              <w:left w:val="single" w:sz="8" w:space="0" w:color="A3A3A3"/>
+              <w:bottom w:val="single" w:sz="8" w:space="0" w:color="A3A3A3"/>
+              <w:right w:val="single" w:sz="8" w:space="0" w:color="A3A3A3"/>
+            </w:tcBorders>
+            <w:tcMar>
+              <w:top w:w="80" w:type="dxa"/>
+              <w:left w:w="80" w:type="dxa"/>
+              <w:bottom w:w="80" w:type="dxa"/>
+              <w:right w:w="80" w:type="dxa"/>
+            </w:tcMar>
+            <w:hideMark/>
+          </w:tcPr>
+          <w:p>
+            <w:pPr>
+              <w:pStyle w:val="NormalWeb"/>
+              <w:spacing w:before="0" w:beforeAutospacing="0" w:after="0" w:afterAutospacing="0"/>
+              <w:rPr>
+                <w:rFonts w:ascii="Calibri" w:hAnsi="Calibri" w:cs="Calibri"/>
+                <w:sz w:val="22"/>
+                <w:szCs w:val="22"/>
+              </w:rPr>
+            </w:pPr>
+            <w:proofErr w:type="spellStart"/>
+            <w:r>
+              <w:rPr>
+                <w:rFonts w:ascii="Calibri" w:hAnsi="Calibri" w:cs="Calibri"/>
+                <w:sz w:val="22"/>
+                <w:szCs w:val="22"/>
+              </w:rPr>
+              <w:t>BeginPeakTime</w:t>
+            </w:r>
+            <w:proofErr w:type="spellEnd"/>
+          </w:p>
+        </w:tc>
+        <w:tc>
+          <w:tcPr>
+            <w:tcW w:w="10659" w:type="dxa"/>
+            <w:tcBorders>
+              <w:top w:val="single" w:sz="8" w:space="0" w:color="A3A3A3"/>
+              <w:left w:val="single" w:sz="8" w:space="0" w:color="A3A3A3"/>
+              <w:bottom w:val="single" w:sz="8" w:space="0" w:color="A3A3A3"/>
+              <w:right w:val="single" w:sz="8" w:space="0" w:color="A3A3A3"/>
+            </w:tcBorders>
+            <w:tcMar>
+              <w:top w:w="80" w:type="dxa"/>
+              <w:left w:w="80" w:type="dxa"/>
+              <w:bottom w:w="80" w:type="dxa"/>
+              <w:right w:w="80" w:type="dxa"/>
+            </w:tcMar>
+            <w:hideMark/>
+          </w:tcPr>
+          <w:p>
+            <w:pPr>
+              <w:pStyle w:val="NormalWeb"/>
+              <w:spacing w:before="0" w:beforeAutospacing="0" w:after="0" w:afterAutospacing="0"/>
+              <w:rPr>
+                <w:rFonts w:ascii="Calibri" w:hAnsi="Calibri" w:cs="Calibri"/>
+                <w:sz w:val="22"/>
+                <w:szCs w:val="22"/>
+              </w:rPr>
+            </w:pPr>
+            <w:r>
+              <w:rPr>
+                <w:rFonts w:ascii="Calibri" w:hAnsi="Calibri" w:cs="Calibri"/>
+                <w:sz w:val="22"/>
+                <w:szCs w:val="22"/>
+              </w:rPr>
+              <w:t>Begin of the peak usage time</w:t>
+            </w:r>
+          </w:p>
+        </w:tc>
+      </w:tr>
+      <w:tr>
+        <w:tc>
+          <w:tcPr>
+            <w:tcW w:w="2722" w:type="dxa"/>
+            <w:tcBorders>
+              <w:top w:val="single" w:sz="8" w:space="0" w:color="A3A3A3"/>
+              <w:left w:val="single" w:sz="8" w:space="0" w:color="A3A3A3"/>
+              <w:bottom w:val="single" w:sz="8" w:space="0" w:color="A3A3A3"/>
+              <w:right w:val="single" w:sz="8" w:space="0" w:color="A3A3A3"/>
+            </w:tcBorders>
+            <w:tcMar>
+              <w:top w:w="80" w:type="dxa"/>
+              <w:left w:w="80" w:type="dxa"/>
+              <w:bottom w:w="80" w:type="dxa"/>
+              <w:right w:w="80" w:type="dxa"/>
+            </w:tcMar>
+            <w:hideMark/>
+          </w:tcPr>
+          <w:p>
+            <w:pPr>
+              <w:pStyle w:val="NormalWeb"/>
+              <w:spacing w:before="0" w:beforeAutospacing="0" w:after="0" w:afterAutospacing="0"/>
+              <w:rPr>
+                <w:rFonts w:ascii="Calibri" w:hAnsi="Calibri" w:cs="Calibri"/>
+                <w:sz w:val="22"/>
+                <w:szCs w:val="22"/>
+              </w:rPr>
+            </w:pPr>
+            <w:proofErr w:type="spellStart"/>
+            <w:r>
+              <w:rPr>
+                <w:rFonts w:ascii="Calibri" w:hAnsi="Calibri" w:cs="Calibri"/>
+                <w:sz w:val="22"/>
+                <w:szCs w:val="22"/>
+              </w:rPr>
+              <w:t>EndPeakTime</w:t>
+            </w:r>
+            <w:proofErr w:type="spellEnd"/>
+          </w:p>
+        </w:tc>
+        <w:tc>
+          <w:tcPr>
+            <w:tcW w:w="10659" w:type="dxa"/>
+            <w:tcBorders>
+              <w:top w:val="single" w:sz="8" w:space="0" w:color="A3A3A3"/>
+              <w:left w:val="single" w:sz="8" w:space="0" w:color="A3A3A3"/>
+              <w:bottom w:val="single" w:sz="8" w:space="0" w:color="A3A3A3"/>
+              <w:right w:val="single" w:sz="8" w:space="0" w:color="A3A3A3"/>
+            </w:tcBorders>
+            <w:tcMar>
+              <w:top w:w="80" w:type="dxa"/>
+              <w:left w:w="80" w:type="dxa"/>
+              <w:bottom w:w="80" w:type="dxa"/>
+              <w:right w:w="80" w:type="dxa"/>
+            </w:tcMar>
+            <w:hideMark/>
+          </w:tcPr>
+          <w:p>
+            <w:pPr>
+              <w:pStyle w:val="NormalWeb"/>
+              <w:spacing w:before="0" w:beforeAutospacing="0" w:after="0" w:afterAutospacing="0"/>
+              <w:rPr>
+                <w:rFonts w:ascii="Calibri" w:hAnsi="Calibri" w:cs="Calibri"/>
+                <w:sz w:val="22"/>
+                <w:szCs w:val="22"/>
+              </w:rPr>
+            </w:pPr>
+            <w:r>
+              <w:rPr>
+                <w:rFonts w:ascii="Calibri" w:hAnsi="Calibri" w:cs="Calibri"/>
+                <w:sz w:val="22"/>
+                <w:szCs w:val="22"/>
+              </w:rPr>
+              <w:t>End of the peak usage time</w:t>
+            </w:r>
+          </w:p>
+        </w:tc>
+      </w:tr>
+      <w:tr>
+        <w:tc>
+          <w:tcPr>
+            <w:tcW w:w="2722" w:type="dxa"/>
+            <w:tcBorders>
+              <w:top w:val="single" w:sz="8" w:space="0" w:color="A3A3A3"/>
+              <w:left w:val="single" w:sz="8" w:space="0" w:color="A3A3A3"/>
+              <w:bottom w:val="single" w:sz="8" w:space="0" w:color="A3A3A3"/>
+              <w:right w:val="single" w:sz="8" w:space="0" w:color="A3A3A3"/>
+            </w:tcBorders>
+            <w:tcMar>
+              <w:top w:w="80" w:type="dxa"/>
+              <w:left w:w="80" w:type="dxa"/>
+              <w:bottom w:w="80" w:type="dxa"/>
+              <w:right w:w="80" w:type="dxa"/>
+            </w:tcMar>
+            <w:hideMark/>
+          </w:tcPr>
+          <w:p>
+            <w:pPr>
+              <w:pStyle w:val="NormalWeb"/>
+              <w:spacing w:before="0" w:beforeAutospacing="0" w:after="0" w:afterAutospacing="0"/>
+              <w:rPr>
+                <w:rFonts w:ascii="Calibri" w:hAnsi="Calibri" w:cs="Calibri"/>
+                <w:sz w:val="22"/>
+                <w:szCs w:val="22"/>
+              </w:rPr>
+            </w:pPr>
+            <w:proofErr w:type="spellStart"/>
+            <w:r>
+              <w:rPr>
+                <w:rFonts w:ascii="Calibri" w:hAnsi="Calibri" w:cs="Calibri"/>
+                <w:sz w:val="22"/>
+                <w:szCs w:val="22"/>
+              </w:rPr>
+              <w:t>TimeDifferenceInHours</w:t>
+            </w:r>
+            <w:proofErr w:type="spellEnd"/>
+          </w:p>
+        </w:tc>
+        <w:tc>
+          <w:tcPr>
+            <w:tcW w:w="10659" w:type="dxa"/>
+            <w:tcBorders>
+              <w:top w:val="single" w:sz="8" w:space="0" w:color="A3A3A3"/>
+              <w:left w:val="single" w:sz="8" w:space="0" w:color="A3A3A3"/>
+              <w:bottom w:val="single" w:sz="8" w:space="0" w:color="A3A3A3"/>
+              <w:right w:val="single" w:sz="8" w:space="0" w:color="A3A3A3"/>
+            </w:tcBorders>
+            <w:tcMar>
+              <w:top w:w="80" w:type="dxa"/>
+              <w:left w:w="80" w:type="dxa"/>
+              <w:bottom w:w="80" w:type="dxa"/>
+              <w:right w:w="80" w:type="dxa"/>
+            </w:tcMar>
+            <w:hideMark/>
+          </w:tcPr>
+          <w:p>
+            <w:pPr>
+              <w:pStyle w:val="NormalWeb"/>
+              <w:spacing w:before="0" w:beforeAutospacing="0" w:after="0" w:afterAutospacing="0"/>
+              <w:rPr>
+                <w:rFonts w:ascii="Calibri" w:hAnsi="Calibri" w:cs="Calibri"/>
+                <w:sz w:val="22"/>
+                <w:szCs w:val="22"/>
+              </w:rPr>
+            </w:pPr>
+            <w:r>
+              <w:rPr>
+                <w:rFonts w:ascii="Calibri" w:hAnsi="Calibri" w:cs="Calibri"/>
+                <w:sz w:val="22"/>
+                <w:szCs w:val="22"/>
+              </w:rPr>
+              <w:t>Time difference between local time and UTC, in hours</w:t>
+            </w:r>
+          </w:p>
+        </w:tc>
+      </w:tr>
+      <w:tr>
+        <w:tc>
+          <w:tcPr>
+            <w:tcW w:w="2722" w:type="dxa"/>
+            <w:tcBorders>
+              <w:top w:val="single" w:sz="8" w:space="0" w:color="A3A3A3"/>
+              <w:left w:val="single" w:sz="8" w:space="0" w:color="A3A3A3"/>
+              <w:bottom w:val="single" w:sz="8" w:space="0" w:color="A3A3A3"/>
+              <w:right w:val="single" w:sz="8" w:space="0" w:color="A3A3A3"/>
+            </w:tcBorders>
+            <w:tcMar>
+              <w:top w:w="80" w:type="dxa"/>
+              <w:left w:w="80" w:type="dxa"/>
+              <w:bottom w:w="80" w:type="dxa"/>
+              <w:right w:w="80" w:type="dxa"/>
+            </w:tcMar>
+            <w:hideMark/>
+          </w:tcPr>
+          <w:p>
+            <w:pPr>
+              <w:pStyle w:val="NormalWeb"/>
+              <w:spacing w:before="0" w:beforeAutospacing="0" w:after="0" w:afterAutospacing="0"/>
+              <w:rPr>
+                <w:rFonts w:ascii="Calibri" w:hAnsi="Calibri" w:cs="Calibri"/>
+                <w:sz w:val="22"/>
+                <w:szCs w:val="22"/>
+              </w:rPr>
+            </w:pPr>
+            <w:proofErr w:type="spellStart"/>
+            <w:r>
+              <w:rPr>
+                <w:rFonts w:ascii="Calibri" w:hAnsi="Calibri" w:cs="Calibri"/>
+                <w:sz w:val="22"/>
+                <w:szCs w:val="22"/>
+              </w:rPr>
+              <w:t>SessionThresholdPerCPU</w:t>
+            </w:r>
+            <w:proofErr w:type="spellEnd"/>
+          </w:p>
+        </w:tc>
+        <w:tc>
+          <w:tcPr>
+            <w:tcW w:w="10659" w:type="dxa"/>
+            <w:tcBorders>
+              <w:top w:val="single" w:sz="8" w:space="0" w:color="A3A3A3"/>
+              <w:left w:val="single" w:sz="8" w:space="0" w:color="A3A3A3"/>
+              <w:bottom w:val="single" w:sz="8" w:space="0" w:color="A3A3A3"/>
+              <w:right w:val="single" w:sz="8" w:space="0" w:color="A3A3A3"/>
+            </w:tcBorders>
+            <w:tcMar>
+              <w:top w:w="80" w:type="dxa"/>
+              <w:left w:w="80" w:type="dxa"/>
+              <w:bottom w:w="80" w:type="dxa"/>
+              <w:right w:w="80" w:type="dxa"/>
+            </w:tcMar>
+            <w:hideMark/>
+          </w:tcPr>
+          <w:p>
+            <w:pPr>
+              <w:pStyle w:val="NormalWeb"/>
+              <w:spacing w:before="0" w:beforeAutospacing="0" w:after="0" w:afterAutospacing="0"/>
+              <w:rPr>
+                <w:rFonts w:ascii="Calibri" w:hAnsi="Calibri" w:cs="Calibri"/>
+                <w:sz w:val="22"/>
+                <w:szCs w:val="22"/>
+              </w:rPr>
+            </w:pPr>
+            <w:r>
+              <w:rPr>
+                <w:rFonts w:ascii="Calibri" w:hAnsi="Calibri" w:cs="Calibri"/>
+                <w:sz w:val="22"/>
+                <w:szCs w:val="22"/>
+              </w:rPr>
+              <w:t>Maximum number of sessions per CPU threshold used to determine when a new RDSH server needs to be started</w:t>
+            </w:r>
+          </w:p>
+        </w:tc>
+      </w:tr>
+      <w:tr>
+        <w:tc>
+          <w:tcPr>
+            <w:tcW w:w="2722" w:type="dxa"/>
+            <w:tcBorders>
+              <w:top w:val="single" w:sz="8" w:space="0" w:color="A3A3A3"/>
+              <w:left w:val="single" w:sz="8" w:space="0" w:color="A3A3A3"/>
+              <w:bottom w:val="single" w:sz="8" w:space="0" w:color="A3A3A3"/>
+              <w:right w:val="single" w:sz="8" w:space="0" w:color="A3A3A3"/>
+            </w:tcBorders>
+            <w:tcMar>
+              <w:top w:w="80" w:type="dxa"/>
+              <w:left w:w="80" w:type="dxa"/>
+              <w:bottom w:w="80" w:type="dxa"/>
+              <w:right w:w="80" w:type="dxa"/>
+            </w:tcMar>
+            <w:hideMark/>
+          </w:tcPr>
+          <w:p>
+            <w:pPr>
+              <w:pStyle w:val="NormalWeb"/>
+              <w:spacing w:before="0" w:beforeAutospacing="0" w:after="0" w:afterAutospacing="0"/>
+              <w:rPr>
+                <w:rFonts w:ascii="Calibri" w:hAnsi="Calibri" w:cs="Calibri"/>
+                <w:sz w:val="22"/>
+                <w:szCs w:val="22"/>
+              </w:rPr>
+            </w:pPr>
+            <w:proofErr w:type="spellStart"/>
+            <w:r>
+              <w:rPr>
+                <w:rFonts w:ascii="Calibri" w:hAnsi="Calibri" w:cs="Calibri"/>
+                <w:sz w:val="22"/>
+                <w:szCs w:val="22"/>
+              </w:rPr>
+              <w:t>MinimumNumberOfRDSH</w:t>
+            </w:r>
+            <w:proofErr w:type="spellEnd"/>
+          </w:p>
+        </w:tc>
+        <w:tc>
+          <w:tcPr>
+            <w:tcW w:w="10659" w:type="dxa"/>
+            <w:tcBorders>
+              <w:top w:val="single" w:sz="8" w:space="0" w:color="A3A3A3"/>
+              <w:left w:val="single" w:sz="8" w:space="0" w:color="A3A3A3"/>
+              <w:bottom w:val="single" w:sz="8" w:space="0" w:color="A3A3A3"/>
+              <w:right w:val="single" w:sz="8" w:space="0" w:color="A3A3A3"/>
+            </w:tcBorders>
+            <w:tcMar>
+              <w:top w:w="80" w:type="dxa"/>
+              <w:left w:w="80" w:type="dxa"/>
+              <w:bottom w:w="80" w:type="dxa"/>
+              <w:right w:w="80" w:type="dxa"/>
+            </w:tcMar>
+            <w:hideMark/>
+          </w:tcPr>
+          <w:p>
+            <w:pPr>
+              <w:pStyle w:val="NormalWeb"/>
+              <w:spacing w:before="0" w:beforeAutospacing="0" w:after="0" w:afterAutospacing="0"/>
+              <w:rPr>
+                <w:rFonts w:ascii="Calibri" w:hAnsi="Calibri" w:cs="Calibri"/>
+                <w:sz w:val="22"/>
+                <w:szCs w:val="22"/>
+              </w:rPr>
+            </w:pPr>
+            <w:r>
+              <w:rPr>
+                <w:rFonts w:ascii="Calibri" w:hAnsi="Calibri" w:cs="Calibri"/>
+                <w:sz w:val="22"/>
+                <w:szCs w:val="22"/>
+              </w:rPr>
+              <w:t>Minimum number of host pool VMs to keep running during off-peak usage time</w:t>
+            </w:r>
+          </w:p>
+        </w:tc>
+      </w:tr>
+      <w:tr>
+        <w:tc>
+          <w:tcPr>
+            <w:tcW w:w="2722" w:type="dxa"/>
+            <w:tcBorders>
+              <w:top w:val="single" w:sz="8" w:space="0" w:color="A3A3A3"/>
+              <w:left w:val="single" w:sz="8" w:space="0" w:color="A3A3A3"/>
+              <w:bottom w:val="single" w:sz="8" w:space="0" w:color="A3A3A3"/>
+              <w:right w:val="single" w:sz="8" w:space="0" w:color="A3A3A3"/>
+            </w:tcBorders>
+            <w:tcMar>
+              <w:top w:w="80" w:type="dxa"/>
+              <w:left w:w="80" w:type="dxa"/>
+              <w:bottom w:w="80" w:type="dxa"/>
+              <w:right w:w="80" w:type="dxa"/>
+            </w:tcMar>
+            <w:hideMark/>
+          </w:tcPr>
+          <w:p>
+            <w:pPr>
+              <w:pStyle w:val="NormalWeb"/>
+              <w:spacing w:before="0" w:beforeAutospacing="0" w:after="0" w:afterAutospacing="0"/>
+              <w:rPr>
+                <w:rFonts w:ascii="Calibri" w:hAnsi="Calibri" w:cs="Calibri"/>
+                <w:sz w:val="22"/>
+                <w:szCs w:val="22"/>
+              </w:rPr>
+            </w:pPr>
+            <w:proofErr w:type="spellStart"/>
+            <w:r>
+              <w:rPr>
+                <w:rFonts w:ascii="Calibri" w:hAnsi="Calibri" w:cs="Calibri"/>
+                <w:sz w:val="22"/>
+                <w:szCs w:val="22"/>
+              </w:rPr>
+              <w:lastRenderedPageBreak/>
+              <w:t>LimitSecondsToForceLogOffUser</w:t>
+            </w:r>
+            <w:proofErr w:type="spellEnd"/>
+          </w:p>
+        </w:tc>
+        <w:tc>
+          <w:tcPr>
+            <w:tcW w:w="10659" w:type="dxa"/>
+            <w:tcBorders>
+              <w:top w:val="single" w:sz="8" w:space="0" w:color="A3A3A3"/>
+              <w:left w:val="single" w:sz="8" w:space="0" w:color="A3A3A3"/>
+              <w:bottom w:val="single" w:sz="8" w:space="0" w:color="A3A3A3"/>
+              <w:right w:val="single" w:sz="8" w:space="0" w:color="A3A3A3"/>
+            </w:tcBorders>
+            <w:tcMar>
+              <w:top w:w="80" w:type="dxa"/>
+              <w:left w:w="80" w:type="dxa"/>
+              <w:bottom w:w="80" w:type="dxa"/>
+              <w:right w:w="80" w:type="dxa"/>
+            </w:tcMar>
+            <w:hideMark/>
+          </w:tcPr>
+          <w:p>
+            <w:pPr>
+              <w:pStyle w:val="NormalWeb"/>
+              <w:spacing w:before="0" w:beforeAutospacing="0" w:after="0" w:afterAutospacing="0"/>
+              <w:rPr>
+                <w:rFonts w:ascii="Calibri" w:hAnsi="Calibri" w:cs="Calibri"/>
+                <w:sz w:val="22"/>
+                <w:szCs w:val="22"/>
+              </w:rPr>
+            </w:pPr>
+            <w:r>
+              <w:rPr>
+                <w:rFonts w:ascii="Calibri" w:hAnsi="Calibri" w:cs="Calibri"/>
+                <w:sz w:val="22"/>
+                <w:szCs w:val="22"/>
+              </w:rPr>
+              <w:t>Number of seconds to wait before forcing users to logoff. If 0, don't force users to logoff</w:t>
+            </w:r>
+          </w:p>
+        </w:tc>
+      </w:tr>
+      <w:tr>
+        <w:tc>
+          <w:tcPr>
+            <w:tcW w:w="2722" w:type="dxa"/>
+            <w:tcBorders>
+              <w:top w:val="single" w:sz="8" w:space="0" w:color="A3A3A3"/>
+              <w:left w:val="single" w:sz="8" w:space="0" w:color="A3A3A3"/>
+              <w:bottom w:val="single" w:sz="8" w:space="0" w:color="A3A3A3"/>
+              <w:right w:val="single" w:sz="8" w:space="0" w:color="A3A3A3"/>
+            </w:tcBorders>
+            <w:tcMar>
+              <w:top w:w="80" w:type="dxa"/>
+              <w:left w:w="80" w:type="dxa"/>
+              <w:bottom w:w="80" w:type="dxa"/>
+              <w:right w:w="80" w:type="dxa"/>
+            </w:tcMar>
+            <w:hideMark/>
+          </w:tcPr>
+          <w:p>
+            <w:pPr>
+              <w:pStyle w:val="NormalWeb"/>
+              <w:spacing w:before="0" w:beforeAutospacing="0" w:after="0" w:afterAutospacing="0"/>
+              <w:rPr>
+                <w:rFonts w:ascii="Calibri" w:hAnsi="Calibri" w:cs="Calibri"/>
+                <w:sz w:val="22"/>
+                <w:szCs w:val="22"/>
+              </w:rPr>
+            </w:pPr>
+            <w:proofErr w:type="spellStart"/>
+            <w:r>
+              <w:rPr>
+                <w:rFonts w:ascii="Calibri" w:hAnsi="Calibri" w:cs="Calibri"/>
+                <w:sz w:val="22"/>
+                <w:szCs w:val="22"/>
+              </w:rPr>
+              <w:t>LogOffMessageTitle</w:t>
+            </w:r>
+            <w:proofErr w:type="spellEnd"/>
+          </w:p>
+        </w:tc>
+        <w:tc>
+          <w:tcPr>
+            <w:tcW w:w="10659" w:type="dxa"/>
+            <w:tcBorders>
+              <w:top w:val="single" w:sz="8" w:space="0" w:color="A3A3A3"/>
+              <w:left w:val="single" w:sz="8" w:space="0" w:color="A3A3A3"/>
+              <w:bottom w:val="single" w:sz="8" w:space="0" w:color="A3A3A3"/>
+              <w:right w:val="single" w:sz="8" w:space="0" w:color="A3A3A3"/>
+            </w:tcBorders>
+            <w:tcMar>
+              <w:top w:w="80" w:type="dxa"/>
+              <w:left w:w="80" w:type="dxa"/>
+              <w:bottom w:w="80" w:type="dxa"/>
+              <w:right w:w="80" w:type="dxa"/>
+            </w:tcMar>
+            <w:hideMark/>
+          </w:tcPr>
+          <w:p>
+            <w:pPr>
+              <w:pStyle w:val="NormalWeb"/>
+              <w:spacing w:before="0" w:beforeAutospacing="0" w:after="0" w:afterAutospacing="0"/>
+              <w:rPr>
+                <w:rFonts w:ascii="Calibri" w:hAnsi="Calibri" w:cs="Calibri"/>
+                <w:sz w:val="22"/>
+                <w:szCs w:val="22"/>
+              </w:rPr>
+            </w:pPr>
+            <w:r>
+              <w:rPr>
+                <w:rFonts w:ascii="Calibri" w:hAnsi="Calibri" w:cs="Calibri"/>
+                <w:sz w:val="22"/>
+                <w:szCs w:val="22"/>
+              </w:rPr>
+              <w:t>Message body to send to a user before forcing logoff</w:t>
+            </w:r>
+          </w:p>
+        </w:tc>
+      </w:tr>
+      <w:tr>
+        <w:tc>
+          <w:tcPr>
+            <w:tcW w:w="2722" w:type="dxa"/>
+            <w:tcBorders>
+              <w:top w:val="single" w:sz="8" w:space="0" w:color="A3A3A3"/>
+              <w:left w:val="single" w:sz="8" w:space="0" w:color="A3A3A3"/>
+              <w:bottom w:val="single" w:sz="8" w:space="0" w:color="A3A3A3"/>
+              <w:right w:val="single" w:sz="8" w:space="0" w:color="A3A3A3"/>
+            </w:tcBorders>
+            <w:tcMar>
+              <w:top w:w="80" w:type="dxa"/>
+              <w:left w:w="80" w:type="dxa"/>
+              <w:bottom w:w="80" w:type="dxa"/>
+              <w:right w:w="80" w:type="dxa"/>
+            </w:tcMar>
+            <w:hideMark/>
+          </w:tcPr>
+          <w:p>
+            <w:pPr>
+              <w:pStyle w:val="NormalWeb"/>
+              <w:spacing w:before="0" w:beforeAutospacing="0" w:after="0" w:afterAutospacing="0"/>
+              <w:rPr>
+                <w:rFonts w:ascii="Calibri" w:hAnsi="Calibri" w:cs="Calibri"/>
+                <w:sz w:val="22"/>
+                <w:szCs w:val="22"/>
+              </w:rPr>
+            </w:pPr>
+            <w:proofErr w:type="spellStart"/>
+            <w:r>
+              <w:rPr>
+                <w:rFonts w:ascii="Calibri" w:hAnsi="Calibri" w:cs="Calibri"/>
+                <w:sz w:val="22"/>
+                <w:szCs w:val="22"/>
+              </w:rPr>
+              <w:t>LogOffMessageBody</w:t>
+            </w:r>
+            <w:proofErr w:type="spellEnd"/>
+          </w:p>
+        </w:tc>
+        <w:tc>
+          <w:tcPr>
+            <w:tcW w:w="10659" w:type="dxa"/>
+            <w:tcBorders>
+              <w:top w:val="single" w:sz="8" w:space="0" w:color="A3A3A3"/>
+              <w:left w:val="single" w:sz="8" w:space="0" w:color="A3A3A3"/>
+              <w:bottom w:val="single" w:sz="8" w:space="0" w:color="A3A3A3"/>
+              <w:right w:val="single" w:sz="8" w:space="0" w:color="A3A3A3"/>
+            </w:tcBorders>
+            <w:tcMar>
+              <w:top w:w="80" w:type="dxa"/>
+              <w:left w:w="80" w:type="dxa"/>
+              <w:bottom w:w="80" w:type="dxa"/>
+              <w:right w:w="80" w:type="dxa"/>
+            </w:tcMar>
+            <w:hideMark/>
+          </w:tcPr>
+          <w:p>
+            <w:pPr>
+              <w:pStyle w:val="NormalWeb"/>
+              <w:spacing w:before="0" w:beforeAutospacing="0" w:after="0" w:afterAutospacing="0"/>
+              <w:rPr>
+                <w:rFonts w:ascii="Calibri" w:hAnsi="Calibri" w:cs="Calibri"/>
+                <w:sz w:val="22"/>
+                <w:szCs w:val="22"/>
+              </w:rPr>
+            </w:pPr>
+            <w:r>
+              <w:rPr>
+                <w:rFonts w:ascii="Calibri" w:hAnsi="Calibri" w:cs="Calibri"/>
+                <w:sz w:val="22"/>
+                <w:szCs w:val="22"/>
+              </w:rPr>
+              <w:t>Please save your work and logoff!</w:t>
+            </w:r>
+          </w:p>
+        </w:tc>
+      </w:tr>
+    </w:tbl>
     <w:p>
       <w:pPr>
         <w:pStyle w:val="ListParagraph"/>
@@ -722,10 +2905,14 @@
           <w:numId w:val="3"/>
         </w:numPr>
       </w:pPr>
-      <w:bookmarkStart w:id="0" w:name="_GoBack"/>
-      <w:bookmarkEnd w:id="0"/>
-      <w:r>
-        <w:t>Update the Config.xml file with the Azure subscription information, resource group, and the RD Connection Broker</w:t>
+      <w:r>
+        <w:t xml:space="preserve">Configure the Task Scheduler to run the </w:t>
+      </w:r>
+      <w:r>
+        <w:t>basicScaler</w:t>
+      </w:r>
+      <w:r>
+        <w:t>.ps1 file at a regular interval</w:t>
       </w:r>
     </w:p>
     <w:p>
@@ -737,7 +2924,34 @@
         </w:numPr>
       </w:pPr>
       <w:r>
-        <w:t>Open the Config.xml file using Notepad</w:t>
+        <w:t xml:space="preserve">In </w:t>
+      </w:r>
+      <w:r>
+        <w:rPr>
+          <w:b/>
+        </w:rPr>
+        <w:t>Server Manager</w:t>
+      </w:r>
+      <w:r>
+        <w:t xml:space="preserve">, select </w:t>
+      </w:r>
+      <w:r>
+        <w:rPr>
+          <w:b/>
+        </w:rPr>
+        <w:t>Tools</w:t>
+      </w:r>
+      <w:r>
+        <w:t xml:space="preserve">, and </w:t>
+      </w:r>
+      <w:r>
+        <w:rPr>
+          <w:b/>
+        </w:rPr>
+        <w:t>Task Scheduler</w:t>
+      </w:r>
+      <w:r>
+        <w:t>.</w:t>
       </w:r>
     </w:p>
     <w:p>
@@ -749,15 +2963,22 @@
         </w:numPr>
       </w:pPr>
       <w:r>
-        <w:t xml:space="preserve">Replace the </w:t>
-      </w:r>
-      <w:proofErr w:type="spellStart"/>
-      <w:r>
-        <w:t>AADTenantId</w:t>
-      </w:r>
-      <w:proofErr w:type="spellEnd"/>
-      <w:r>
-        <w:t xml:space="preserve"> value with your Azure Tenant Id. (This can be found by opening the Azure Portal, selecting AAD, selecting Properties, and copying the Directory ID string.)</w:t>
+        <w:t xml:space="preserve">In the </w:t>
+      </w:r>
+      <w:r>
+        <w:rPr>
+          <w:b/>
+        </w:rPr>
+        <w:t>Task Scheduler</w:t>
+      </w:r>
+      <w:r>
+        <w:t xml:space="preserve"> window, select </w:t>
+      </w:r>
+      <w:r>
+        <w:rPr>
+          <w:b/>
+        </w:rPr>
+        <w:t>Create Task …</w:t>
       </w:r>
     </w:p>
     <w:p>
@@ -767,17 +2988,54 @@
           <w:ilvl w:val="1"/>
           <w:numId w:val="3"/>
         </w:numPr>
-      </w:pPr>
-      <w:r>
-        <w:t xml:space="preserve">Replace the </w:t>
-      </w:r>
-      <w:proofErr w:type="spellStart"/>
-      <w:r>
-        <w:t>AADApplicationId</w:t>
-      </w:r>
-      <w:proofErr w:type="spellEnd"/>
-      <w:r>
-        <w:t xml:space="preserve"> Value with the application id you created and configured for the service principal.</w:t>
+        <w:rPr>
+          <w:b/>
+        </w:rPr>
+      </w:pPr>
+      <w:r>
+        <w:t xml:space="preserve">In </w:t>
+      </w:r>
+      <w:r>
+        <w:rPr>
+          <w:b/>
+        </w:rPr>
+        <w:t>the Create Task</w:t>
+      </w:r>
+      <w:r>
+        <w:t xml:space="preserve"> dialog, select the </w:t>
+      </w:r>
+      <w:r>
+        <w:rPr>
+          <w:b/>
+        </w:rPr>
+        <w:t>General</w:t>
+      </w:r>
+      <w:r>
+        <w:t xml:space="preserve"> tab, enter a </w:t>
+      </w:r>
+      <w:r>
+        <w:rPr>
+          <w:b/>
+        </w:rPr>
+        <w:t>Name: (</w:t>
+      </w:r>
+      <w:r>
+        <w:t xml:space="preserve">e.g. Dynamic RDSH), select </w:t>
+      </w:r>
+      <w:r>
+        <w:rPr>
+          <w:b/>
+        </w:rPr>
+        <w:t xml:space="preserve">Run whether user is logged on or not </w:t>
+      </w:r>
+      <w:r>
+        <w:t>and</w:t>
+      </w:r>
+      <w:r>
+        <w:rPr>
+          <w:b/>
+        </w:rPr>
+        <w:t xml:space="preserve"> Run with highest privileges</w:t>
       </w:r>
     </w:p>
     <w:p>
@@ -789,19 +3047,28 @@
         </w:numPr>
       </w:pPr>
       <w:r>
-        <w:t xml:space="preserve">If using certification authentication to run the script, replace the </w:t>
-      </w:r>
-      <w:proofErr w:type="spellStart"/>
-      <w:r>
-        <w:t>AADAppCertThumbprint</w:t>
-      </w:r>
-      <w:proofErr w:type="spellEnd"/>
-      <w:r>
-        <w:t xml:space="preserve"> value with the certificate you configured for authenticating the </w:t>
-      </w:r>
-      <w:r>
-        <w:lastRenderedPageBreak/>
-        <w:t>service principal. Note that you should also uncomment the section in the script that reads this value and comment out the section that reads the password value.</w:t>
+        <w:t>Select the</w:t>
+      </w:r>
+      <w:r>
+        <w:t xml:space="preserve"> </w:t>
+      </w:r>
+      <w:r>
+        <w:rPr>
+          <w:b/>
+        </w:rPr>
+        <w:t>Triggers</w:t>
+      </w:r>
+      <w:r>
+        <w:t xml:space="preserve"> </w:t>
+      </w:r>
+      <w:r>
+        <w:t xml:space="preserve">tab and </w:t>
+      </w:r>
+      <w:r>
+        <w:rPr>
+          <w:b/>
+        </w:rPr>
+        <w:t>New…</w:t>
       </w:r>
     </w:p>
     <w:p>
@@ -813,15 +3080,82 @@
         </w:numPr>
       </w:pPr>
       <w:r>
-        <w:t xml:space="preserve">If using password authentication to run the script, replace the </w:t>
-      </w:r>
-      <w:proofErr w:type="spellStart"/>
-      <w:r>
-        <w:t>AADServicePrincipalSecret</w:t>
-      </w:r>
-      <w:proofErr w:type="spellEnd"/>
-      <w:r>
-        <w:t xml:space="preserve"> value with the secret/password you configured for the service principal. Note that you should also uncomment the section the script that reads this value and comment out the section that reads the certificate.</w:t>
+        <w:t>I</w:t>
+      </w:r>
+      <w:r>
+        <w:t>n the</w:t>
+      </w:r>
+      <w:r>
+        <w:t xml:space="preserve"> </w:t>
+      </w:r>
+      <w:r>
+        <w:rPr>
+          <w:b/>
+        </w:rPr>
+        <w:t>New Trigger</w:t>
+      </w:r>
+      <w:r>
+        <w:t xml:space="preserve"> </w:t>
+      </w:r>
+      <w:r>
+        <w:t xml:space="preserve">dialog, under </w:t>
+      </w:r>
+      <w:r>
+        <w:rPr>
+          <w:b/>
+        </w:rPr>
+        <w:t>Advanced settings</w:t>
+      </w:r>
+      <w:r>
+        <w:t xml:space="preserve">, check </w:t>
+      </w:r>
+      <w:r>
+        <w:rPr>
+          <w:b/>
+        </w:rPr>
+        <w:t>Repeat task every</w:t>
+      </w:r>
+      <w:r>
+        <w:t xml:space="preserve"> and select </w:t>
+      </w:r>
+      <w:r>
+        <w:t>the appropriate period</w:t>
+      </w:r>
+      <w:r>
+        <w:t xml:space="preserve"> and duration </w:t>
+      </w:r>
+      <w:r>
+        <w:t xml:space="preserve">(e.g. </w:t>
+      </w:r>
+      <w:r>
+        <w:rPr>
+          <w:b/>
+        </w:rPr>
+        <w:t>15</w:t>
+      </w:r>
+      <w:r>
+        <w:rPr>
+          <w:b/>
+        </w:rPr>
+        <w:t xml:space="preserve"> minutes</w:t>
+      </w:r>
+      <w:r>
+        <w:t xml:space="preserve"> </w:t>
+      </w:r>
+      <w:r>
+        <w:t>and</w:t>
+      </w:r>
+      <w:r>
+        <w:t xml:space="preserve"> </w:t>
+      </w:r>
+      <w:r>
+        <w:rPr>
+          <w:b/>
+        </w:rPr>
+        <w:t>Indefinitely</w:t>
+      </w:r>
+      <w:r>
+        <w:t>)</w:t>
       </w:r>
     </w:p>
     <w:p>
@@ -833,15 +3167,28 @@
         </w:numPr>
       </w:pPr>
       <w:r>
-        <w:t xml:space="preserve">Replace the </w:t>
-      </w:r>
-      <w:proofErr w:type="spellStart"/>
-      <w:r>
-        <w:t>CurrentAzureSubscriptionName</w:t>
-      </w:r>
-      <w:proofErr w:type="spellEnd"/>
-      <w:r>
-        <w:t xml:space="preserve"> value with your Azure subscription name.</w:t>
+        <w:t>Select the</w:t>
+      </w:r>
+      <w:r>
+        <w:t xml:space="preserve"> </w:t>
+      </w:r>
+      <w:r>
+        <w:rPr>
+          <w:b/>
+        </w:rPr>
+        <w:t>Actions</w:t>
+      </w:r>
+      <w:r>
+        <w:t xml:space="preserve"> </w:t>
+      </w:r>
+      <w:r>
+        <w:t xml:space="preserve">tab and </w:t>
+      </w:r>
+      <w:r>
+        <w:rPr>
+          <w:b/>
+        </w:rPr>
+        <w:t>New…</w:t>
       </w:r>
     </w:p>
     <w:p>
@@ -853,15 +3200,61 @@
         </w:numPr>
       </w:pPr>
       <w:r>
-        <w:t xml:space="preserve">Replace the </w:t>
-      </w:r>
-      <w:proofErr w:type="spellStart"/>
-      <w:r>
-        <w:t>ResourceGroupName</w:t>
-      </w:r>
-      <w:proofErr w:type="spellEnd"/>
-      <w:r>
-        <w:t xml:space="preserve"> value with the resource group name your RDS environment deployed.</w:t>
+        <w:t>I</w:t>
+      </w:r>
+      <w:r>
+        <w:t>n the</w:t>
+      </w:r>
+      <w:r>
+        <w:t xml:space="preserve"> </w:t>
+      </w:r>
+      <w:r>
+        <w:rPr>
+          <w:b/>
+        </w:rPr>
+        <w:t>New Action</w:t>
+      </w:r>
+      <w:r>
+        <w:t xml:space="preserve"> </w:t>
+      </w:r>
+      <w:r>
+        <w:t xml:space="preserve">dialog, type powershell.exe in the </w:t>
+      </w:r>
+      <w:r>
+        <w:rPr>
+          <w:b/>
+        </w:rPr>
+        <w:t>Program/script:</w:t>
+      </w:r>
+      <w:r>
+        <w:t xml:space="preserve"> field and type C:\</w:t>
+      </w:r>
+      <w:r>
+        <w:t>scaling</w:t>
+      </w:r>
+      <w:r>
+        <w:t xml:space="preserve">\RDSScaler.ps1 in the </w:t>
+      </w:r>
+      <w:r>
+        <w:rPr>
+          <w:b/>
+        </w:rPr>
+        <w:t>Add arguments</w:t>
+      </w:r>
+      <w:r>
+        <w:rPr>
+          <w:b/>
+        </w:rPr>
+        <w:t xml:space="preserve"> (optional)</w:t>
+      </w:r>
+      <w:r>
+        <w:rPr>
+          <w:b/>
+        </w:rPr>
+        <w:t>:</w:t>
+      </w:r>
+      <w:r>
+        <w:t xml:space="preserve"> field.</w:t>
       </w:r>
     </w:p>
     <w:p>
@@ -873,7 +3266,34 @@
         </w:numPr>
       </w:pPr>
       <w:r>
-        <w:t xml:space="preserve">Update additional values in the Config.xml file as desired (See the section below.) </w:t>
+        <w:t xml:space="preserve">Select </w:t>
+      </w:r>
+      <w:r>
+        <w:rPr>
+          <w:b/>
+        </w:rPr>
+        <w:t>OK</w:t>
+      </w:r>
+      <w:r>
+        <w:t xml:space="preserve"> to accept defaults under the </w:t>
+      </w:r>
+      <w:r>
+        <w:rPr>
+          <w:b/>
+        </w:rPr>
+        <w:t>Conditions</w:t>
+      </w:r>
+      <w:r>
+        <w:t xml:space="preserve"> and </w:t>
+      </w:r>
+      <w:r>
+        <w:rPr>
+          <w:b/>
+        </w:rPr>
+        <w:t>Settings</w:t>
+      </w:r>
+      <w:r>
+        <w:t xml:space="preserve"> tabs</w:t>
       </w:r>
     </w:p>
     <w:p>
@@ -885,382 +3305,32 @@
         </w:numPr>
       </w:pPr>
       <w:r>
-        <w:t>Save the Config.xml file.</w:t>
-      </w:r>
-    </w:p>
-    <w:p>
-      <w:pPr>
-        <w:pStyle w:val="ListParagraph"/>
-        <w:numPr>
-          <w:ilvl w:val="0"/>
-          <w:numId w:val="3"/>
-        </w:numPr>
-      </w:pPr>
-      <w:r>
-        <w:t>Configure the Task Scheduler to run the RDSScaler.ps1 file at a regular interval</w:t>
-      </w:r>
-    </w:p>
-    <w:p>
-      <w:pPr>
-        <w:pStyle w:val="ListParagraph"/>
-        <w:numPr>
-          <w:ilvl w:val="1"/>
-          <w:numId w:val="3"/>
-        </w:numPr>
-      </w:pPr>
-      <w:r>
-        <w:t xml:space="preserve">In </w:t>
-      </w:r>
-      <w:r>
-        <w:rPr>
-          <w:b/>
-        </w:rPr>
-        <w:t>Server Manager</w:t>
-      </w:r>
-      <w:r>
-        <w:t xml:space="preserve">, select </w:t>
-      </w:r>
-      <w:r>
-        <w:rPr>
-          <w:b/>
-        </w:rPr>
-        <w:t>Tools</w:t>
-      </w:r>
-      <w:r>
-        <w:t xml:space="preserve">, and </w:t>
-      </w:r>
-      <w:r>
-        <w:rPr>
-          <w:b/>
-        </w:rPr>
-        <w:t>Task Scheduler</w:t>
-      </w:r>
-      <w:r>
-        <w:t>.</w:t>
-      </w:r>
-    </w:p>
-    <w:p>
-      <w:pPr>
-        <w:pStyle w:val="ListParagraph"/>
-        <w:numPr>
-          <w:ilvl w:val="1"/>
-          <w:numId w:val="3"/>
-        </w:numPr>
-      </w:pPr>
-      <w:r>
-        <w:t xml:space="preserve">In the </w:t>
-      </w:r>
-      <w:r>
-        <w:rPr>
-          <w:b/>
-        </w:rPr>
-        <w:t>Task Scheduler</w:t>
-      </w:r>
-      <w:r>
-        <w:t xml:space="preserve"> window, select </w:t>
-      </w:r>
-      <w:r>
-        <w:rPr>
-          <w:b/>
-        </w:rPr>
-        <w:t>Create Task …</w:t>
-      </w:r>
-    </w:p>
-    <w:p>
-      <w:pPr>
-        <w:pStyle w:val="ListParagraph"/>
-        <w:numPr>
-          <w:ilvl w:val="1"/>
-          <w:numId w:val="3"/>
-        </w:numPr>
-        <w:rPr>
-          <w:b/>
-        </w:rPr>
-      </w:pPr>
-      <w:r>
-        <w:t xml:space="preserve">In </w:t>
-      </w:r>
-      <w:r>
-        <w:rPr>
-          <w:b/>
-        </w:rPr>
-        <w:t>the Create Task</w:t>
-      </w:r>
-      <w:r>
-        <w:t xml:space="preserve"> dialog, select the </w:t>
-      </w:r>
-      <w:r>
-        <w:rPr>
-          <w:b/>
-        </w:rPr>
-        <w:t>General</w:t>
-      </w:r>
-      <w:r>
-        <w:t xml:space="preserve"> tab, enter a </w:t>
-      </w:r>
-      <w:r>
-        <w:rPr>
-          <w:b/>
-        </w:rPr>
-        <w:t>Name: (</w:t>
-      </w:r>
-      <w:r>
-        <w:t xml:space="preserve">e.g. Dynamic RDSH), select </w:t>
-      </w:r>
-      <w:r>
-        <w:rPr>
-          <w:b/>
-        </w:rPr>
-        <w:t xml:space="preserve">Run whether user is logged on or not </w:t>
-      </w:r>
-      <w:r>
-        <w:t>and</w:t>
-      </w:r>
-      <w:r>
-        <w:rPr>
-          <w:b/>
-        </w:rPr>
-        <w:t xml:space="preserve"> Run with highest privileges</w:t>
-      </w:r>
-    </w:p>
-    <w:p>
-      <w:pPr>
-        <w:pStyle w:val="ListParagraph"/>
-        <w:numPr>
-          <w:ilvl w:val="1"/>
-          <w:numId w:val="3"/>
-        </w:numPr>
-      </w:pPr>
-      <w:r>
-        <w:t>Select the</w:t>
-      </w:r>
-      <w:r>
-        <w:t xml:space="preserve"> </w:t>
-      </w:r>
-      <w:r>
-        <w:rPr>
-          <w:b/>
-        </w:rPr>
-        <w:t>Triggers</w:t>
-      </w:r>
-      <w:r>
-        <w:t xml:space="preserve"> </w:t>
-      </w:r>
-      <w:r>
-        <w:t xml:space="preserve">tab and </w:t>
-      </w:r>
-      <w:r>
-        <w:rPr>
-          <w:b/>
-        </w:rPr>
-        <w:t>New…</w:t>
-      </w:r>
-    </w:p>
-    <w:p>
-      <w:pPr>
-        <w:pStyle w:val="ListParagraph"/>
-        <w:numPr>
-          <w:ilvl w:val="1"/>
-          <w:numId w:val="3"/>
-        </w:numPr>
-      </w:pPr>
-      <w:r>
-        <w:t>I</w:t>
-      </w:r>
-      <w:r>
-        <w:t>n the</w:t>
-      </w:r>
-      <w:r>
-        <w:t xml:space="preserve"> </w:t>
-      </w:r>
-      <w:r>
-        <w:rPr>
-          <w:b/>
-        </w:rPr>
-        <w:t>New Trigger</w:t>
-      </w:r>
-      <w:r>
-        <w:t xml:space="preserve"> </w:t>
-      </w:r>
-      <w:r>
-        <w:t xml:space="preserve">dialog, under </w:t>
-      </w:r>
-      <w:r>
-        <w:rPr>
-          <w:b/>
-        </w:rPr>
-        <w:t>Advanced settings</w:t>
-      </w:r>
-      <w:r>
-        <w:t xml:space="preserve">, check </w:t>
-      </w:r>
-      <w:r>
-        <w:rPr>
-          <w:b/>
-        </w:rPr>
-        <w:t>Repeat task every</w:t>
-      </w:r>
-      <w:r>
-        <w:t xml:space="preserve"> and select </w:t>
-      </w:r>
-      <w:r>
-        <w:t>the appropriate period</w:t>
-      </w:r>
-      <w:r>
-        <w:t xml:space="preserve"> and duration </w:t>
-      </w:r>
-      <w:r>
-        <w:t xml:space="preserve">(e.g. </w:t>
-      </w:r>
-      <w:r>
-        <w:rPr>
-          <w:b/>
-        </w:rPr>
-        <w:t>15</w:t>
-      </w:r>
-      <w:r>
-        <w:rPr>
-          <w:b/>
-        </w:rPr>
-        <w:t xml:space="preserve"> minutes</w:t>
-      </w:r>
-      <w:r>
-        <w:t xml:space="preserve"> </w:t>
-      </w:r>
-      <w:r>
-        <w:t>and</w:t>
-      </w:r>
-      <w:r>
-        <w:t xml:space="preserve"> </w:t>
-      </w:r>
-      <w:r>
-        <w:rPr>
-          <w:b/>
-        </w:rPr>
-        <w:t>Indefinitely</w:t>
-      </w:r>
-      <w:r>
-        <w:t>)</w:t>
-      </w:r>
-    </w:p>
-    <w:p>
-      <w:pPr>
-        <w:pStyle w:val="ListParagraph"/>
-        <w:numPr>
-          <w:ilvl w:val="1"/>
-          <w:numId w:val="3"/>
-        </w:numPr>
-      </w:pPr>
-      <w:r>
-        <w:t>Select the</w:t>
-      </w:r>
-      <w:r>
-        <w:t xml:space="preserve"> </w:t>
-      </w:r>
-      <w:r>
-        <w:rPr>
-          <w:b/>
-        </w:rPr>
-        <w:t>Actions</w:t>
-      </w:r>
-      <w:r>
-        <w:t xml:space="preserve"> </w:t>
-      </w:r>
-      <w:r>
-        <w:t xml:space="preserve">tab and </w:t>
-      </w:r>
-      <w:r>
-        <w:rPr>
-          <w:b/>
-        </w:rPr>
-        <w:t>New…</w:t>
-      </w:r>
-    </w:p>
-    <w:p>
-      <w:pPr>
-        <w:pStyle w:val="ListParagraph"/>
-        <w:numPr>
-          <w:ilvl w:val="1"/>
-          <w:numId w:val="3"/>
-        </w:numPr>
-      </w:pPr>
-      <w:r>
-        <w:t>I</w:t>
-      </w:r>
-      <w:r>
-        <w:t>n the</w:t>
-      </w:r>
-      <w:r>
-        <w:t xml:space="preserve"> </w:t>
-      </w:r>
-      <w:r>
-        <w:rPr>
-          <w:b/>
-        </w:rPr>
-        <w:t>New Action</w:t>
-      </w:r>
-      <w:r>
-        <w:t xml:space="preserve"> </w:t>
-      </w:r>
-      <w:r>
-        <w:t xml:space="preserve">dialog, type powershell.exe in the </w:t>
-      </w:r>
-      <w:r>
-        <w:rPr>
-          <w:b/>
-        </w:rPr>
-        <w:t>Program/script:</w:t>
-      </w:r>
-      <w:r>
-        <w:t xml:space="preserve"> field and type C:\DynamicRDSH\RDSScaler.ps1 in the </w:t>
-      </w:r>
-      <w:r>
-        <w:rPr>
-          <w:b/>
-        </w:rPr>
-        <w:t>Add arguments</w:t>
-      </w:r>
-      <w:r>
-        <w:rPr>
-          <w:b/>
-        </w:rPr>
-        <w:t xml:space="preserve"> (optional)</w:t>
-      </w:r>
-      <w:r>
-        <w:rPr>
-          <w:b/>
-        </w:rPr>
-        <w:t>:</w:t>
-      </w:r>
-      <w:r>
-        <w:t xml:space="preserve"> field.</w:t>
-      </w:r>
-    </w:p>
-    <w:p>
-      <w:pPr>
-        <w:pStyle w:val="ListParagraph"/>
-        <w:numPr>
-          <w:ilvl w:val="1"/>
-          <w:numId w:val="3"/>
-        </w:numPr>
-      </w:pPr>
-      <w:r>
-        <w:t xml:space="preserve">Select </w:t>
-      </w:r>
-      <w:r>
-        <w:rPr>
-          <w:b/>
-        </w:rPr>
-        <w:t>OK</w:t>
-      </w:r>
-      <w:r>
-        <w:t xml:space="preserve"> to accept defaults under the </w:t>
-      </w:r>
-      <w:r>
-        <w:rPr>
-          <w:b/>
-        </w:rPr>
-        <w:t>Conditions</w:t>
+        <w:t>Enter the password for the administrative account used to run the script</w:t>
+      </w:r>
+    </w:p>
+    <w:p>
+      <w:pPr>
+        <w:pStyle w:val="Heading1"/>
+      </w:pPr>
+      <w:r>
+        <w:t>Log Files</w:t>
+      </w:r>
+    </w:p>
+    <w:p>
+      <w:r>
+        <w:t xml:space="preserve">The script creates two log files, </w:t>
+      </w:r>
+      <w:r>
+        <w:rPr>
+          <w:b/>
+        </w:rPr>
+        <w:t>WVDTenantScale</w:t>
+      </w:r>
+      <w:r>
+        <w:rPr>
+          <w:b/>
+        </w:rPr>
+        <w:t>.log</w:t>
       </w:r>
       <w:r>
         <w:t xml:space="preserve"> and </w:t>
@@ -1269,22 +3339,69 @@
         <w:rPr>
           <w:b/>
         </w:rPr>
-        <w:t>Settings</w:t>
-      </w:r>
-      <w:r>
-        <w:t xml:space="preserve"> tabs</w:t>
-      </w:r>
-    </w:p>
-    <w:p>
-      <w:pPr>
-        <w:pStyle w:val="ListParagraph"/>
-        <w:numPr>
-          <w:ilvl w:val="1"/>
-          <w:numId w:val="3"/>
-        </w:numPr>
-      </w:pPr>
-      <w:r>
-        <w:t>Enter the password for the administrative account used to run the script</w:t>
+        <w:t>WVDTenantUsage</w:t>
+      </w:r>
+      <w:r>
+        <w:rPr>
+          <w:b/>
+        </w:rPr>
+        <w:t>.log</w:t>
+      </w:r>
+      <w:r>
+        <w:t xml:space="preserve">. The </w:t>
+      </w:r>
+      <w:r>
+        <w:rPr>
+          <w:b/>
+        </w:rPr>
+        <w:t>WVDTenantScale</w:t>
+      </w:r>
+      <w:r>
+        <w:rPr>
+          <w:b/>
+        </w:rPr>
+        <w:t>.log</w:t>
+      </w:r>
+      <w:r>
+        <w:t xml:space="preserve"> will log the events and errors (if any) during each execution of the script.</w:t>
+      </w:r>
+    </w:p>
+    <w:p>
+      <w:r>
+        <w:t xml:space="preserve">The </w:t>
+      </w:r>
+      <w:r>
+        <w:rPr>
+          <w:b/>
+        </w:rPr>
+        <w:t>WVDTenantUsage</w:t>
+      </w:r>
+      <w:r>
+        <w:rPr>
+          <w:b/>
+        </w:rPr>
+        <w:t>.log</w:t>
+      </w:r>
+      <w:r>
+        <w:t xml:space="preserve"> file will record the active number of cores and active number of virtual machines at each execution of the script. You can use this information to estimate the actual usage of Microsoft Azure VMs and the cost. The file is formatted as comma separated values, with each line containing the following information.</w:t>
+      </w:r>
+    </w:p>
+    <w:p>
+      <w:pPr>
+        <w:ind w:left="720"/>
+      </w:pPr>
+      <w:r>
+        <w:t>time, collection, cores, VMs</w:t>
+      </w:r>
+    </w:p>
+    <w:p>
+      <w:r>
+        <w:t>The file name can be modified t</w:t>
+      </w:r>
+      <w:bookmarkStart w:id="0" w:name="_GoBack"/>
+      <w:bookmarkEnd w:id="0"/>
+      <w:r>
+        <w:t>o have a .csv extension, loaded into Microsoft Excel, and analyzed.</w:t>
       </w:r>
     </w:p>
     <w:p>
@@ -1292,447 +3409,58 @@
         <w:pStyle w:val="Heading1"/>
       </w:pPr>
       <w:r>
-        <w:t>Script Configuration</w:t>
-      </w:r>
-    </w:p>
-    <w:p>
-      <w:r>
-        <w:t xml:space="preserve">The behavior of the script can be modified by editing the config.xml file. The config.xml file consists of two sections, the Azure section and the </w:t>
+        <w:t>Detailed Description</w:t>
+      </w:r>
+    </w:p>
+    <w:p>
+      <w:r>
+        <w:t xml:space="preserve">The script reads settings from a config.xml file, including the start and end of the peak usage period during the day. </w:t>
+      </w:r>
+    </w:p>
+    <w:p>
+      <w:r>
+        <w:t xml:space="preserve">During the peak usage time, the script checks the current number of sessions and the current running RDSH capacity for each collection. It calculates if the running RDSH servers have </w:t>
+      </w:r>
+      <w:proofErr w:type="gramStart"/>
+      <w:r>
+        <w:t>sufficient</w:t>
+      </w:r>
+      <w:proofErr w:type="gramEnd"/>
+      <w:r>
+        <w:t xml:space="preserve"> capacity to support existing sessions based on the </w:t>
       </w:r>
       <w:proofErr w:type="spellStart"/>
       <w:r>
-        <w:t>RDSScaleSettings</w:t>
+        <w:t>SessionThresholdPerCPU</w:t>
       </w:r>
       <w:proofErr w:type="spellEnd"/>
       <w:r>
-        <w:t xml:space="preserve"> section. Each section contains variables that are read by the script each time it runs.</w:t>
-      </w:r>
-    </w:p>
-    <w:p>
-      <w:pPr>
-        <w:pStyle w:val="ListParagraph"/>
-        <w:numPr>
-          <w:ilvl w:val="0"/>
-          <w:numId w:val="2"/>
-        </w:numPr>
-      </w:pPr>
-      <w:r>
-        <w:t>Azure section:</w:t>
-      </w:r>
-    </w:p>
-    <w:p>
-      <w:pPr>
-        <w:pStyle w:val="ListParagraph"/>
-        <w:numPr>
-          <w:ilvl w:val="1"/>
-          <w:numId w:val="2"/>
-        </w:numPr>
-      </w:pPr>
+        <w:t xml:space="preserve"> parameter defined in the config.xml file. If not, the script starts additional RDSH servers in the collection. </w:t>
+      </w:r>
+    </w:p>
+    <w:p>
+      <w:r>
+        <w:t xml:space="preserve">During the off-peak usage time, the script determines which RDSH servers should be shutdown based on the </w:t>
+      </w:r>
       <w:proofErr w:type="spellStart"/>
       <w:r>
-        <w:t>AADTenantId</w:t>
+        <w:t>MinimumNumberOfRDSH</w:t>
       </w:r>
       <w:proofErr w:type="spellEnd"/>
       <w:r>
-        <w:t>: Specifies the Azure Active Directory Tenant Id your azure subscription associated with.</w:t>
-      </w:r>
-    </w:p>
-    <w:p>
-      <w:pPr>
-        <w:pStyle w:val="ListParagraph"/>
-        <w:numPr>
-          <w:ilvl w:val="1"/>
-          <w:numId w:val="2"/>
-        </w:numPr>
-      </w:pPr>
+        <w:t xml:space="preserve"> parameter in the config.xml file. The script will set the RDSH servers to drain mode to prevent new sessions connecting to the hosts. If the </w:t>
+      </w:r>
       <w:proofErr w:type="spellStart"/>
       <w:r>
-        <w:t>AADApplicationId</w:t>
+        <w:t>LimitSecondsToForceLogOffUser</w:t>
       </w:r>
       <w:proofErr w:type="spellEnd"/>
       <w:r>
-        <w:t>: The GUID for the Azure Active Directory Application you create for service principal.</w:t>
-      </w:r>
-    </w:p>
-    <w:p>
-      <w:pPr>
-        <w:pStyle w:val="ListParagraph"/>
-        <w:numPr>
-          <w:ilvl w:val="1"/>
-          <w:numId w:val="2"/>
-        </w:numPr>
-      </w:pPr>
-      <w:proofErr w:type="spellStart"/>
-      <w:r>
-        <w:t>AADAppCertThumbprint</w:t>
-      </w:r>
-      <w:proofErr w:type="spellEnd"/>
-      <w:r>
-        <w:t>: The thumbprint of the certificate you configured for authenticating your service principal.</w:t>
-      </w:r>
-    </w:p>
-    <w:p>
-      <w:pPr>
-        <w:pStyle w:val="ListParagraph"/>
-        <w:numPr>
-          <w:ilvl w:val="1"/>
-          <w:numId w:val="2"/>
-        </w:numPr>
-      </w:pPr>
-      <w:proofErr w:type="spellStart"/>
-      <w:r>
-        <w:t>AADServicePrinicpalSecret</w:t>
-      </w:r>
-      <w:proofErr w:type="spellEnd"/>
-      <w:r>
-        <w:t>: The secret/password you created for your Azure service principal.</w:t>
-      </w:r>
-    </w:p>
-    <w:p>
-      <w:pPr>
-        <w:pStyle w:val="ListParagraph"/>
-        <w:numPr>
-          <w:ilvl w:val="1"/>
-          <w:numId w:val="2"/>
-        </w:numPr>
-      </w:pPr>
-      <w:proofErr w:type="spellStart"/>
-      <w:r>
-        <w:t>CurrentAzureSubscriptionName</w:t>
-      </w:r>
-      <w:proofErr w:type="spellEnd"/>
-      <w:r>
-        <w:t>: The name of your Azure subscription</w:t>
-      </w:r>
-    </w:p>
-    <w:p>
-      <w:pPr>
-        <w:pStyle w:val="ListParagraph"/>
-        <w:numPr>
-          <w:ilvl w:val="1"/>
-          <w:numId w:val="2"/>
-        </w:numPr>
-      </w:pPr>
-      <w:proofErr w:type="spellStart"/>
-      <w:r>
-        <w:t>ResourceGroupName</w:t>
-      </w:r>
-      <w:proofErr w:type="spellEnd"/>
-      <w:r>
-        <w:t>: The Azure resource group name your RDS environment deployed.</w:t>
-      </w:r>
-    </w:p>
-    <w:p>
-      <w:pPr>
-        <w:pStyle w:val="ListParagraph"/>
-        <w:numPr>
-          <w:ilvl w:val="0"/>
-          <w:numId w:val="2"/>
-        </w:numPr>
-      </w:pPr>
-      <w:proofErr w:type="spellStart"/>
-      <w:r>
-        <w:t>RDSScaleSettings</w:t>
-      </w:r>
-      <w:proofErr w:type="spellEnd"/>
-      <w:r>
-        <w:t xml:space="preserve"> section:</w:t>
-      </w:r>
-    </w:p>
-    <w:p>
-      <w:pPr>
-        <w:pStyle w:val="ListParagraph"/>
-        <w:numPr>
-          <w:ilvl w:val="1"/>
-          <w:numId w:val="2"/>
-        </w:numPr>
-      </w:pPr>
-      <w:proofErr w:type="spellStart"/>
-      <w:r>
-        <w:t>BeginPeakTime</w:t>
-      </w:r>
-      <w:proofErr w:type="spellEnd"/>
-      <w:r>
-        <w:t>: Starting time of the business work day (peak), in 24-hour notation</w:t>
-      </w:r>
-    </w:p>
-    <w:p>
-      <w:pPr>
-        <w:pStyle w:val="ListParagraph"/>
-        <w:numPr>
-          <w:ilvl w:val="1"/>
-          <w:numId w:val="2"/>
-        </w:numPr>
-      </w:pPr>
-      <w:proofErr w:type="spellStart"/>
-      <w:r>
-        <w:t>EndPeakTime</w:t>
-      </w:r>
-      <w:proofErr w:type="spellEnd"/>
-      <w:r>
-        <w:t>: Ending time of the business day, in 24-hour notation</w:t>
-      </w:r>
-    </w:p>
-    <w:p>
-      <w:pPr>
-        <w:pStyle w:val="ListParagraph"/>
-        <w:numPr>
-          <w:ilvl w:val="1"/>
-          <w:numId w:val="2"/>
-        </w:numPr>
-      </w:pPr>
-      <w:proofErr w:type="spellStart"/>
+        <w:t xml:space="preserve"> parameter in the config.xml file is set to a non-zero positive value, the script will notify any logged on </w:t>
+      </w:r>
       <w:r>
         <w:lastRenderedPageBreak/>
-        <w:t>TimeDifferenceInHours</w:t>
-      </w:r>
-      <w:proofErr w:type="spellEnd"/>
-      <w:r>
-        <w:t xml:space="preserve">: The difference in hours between your local time zone and Coordinated Universal Time (UTC). Microsoft Azure virtual machines use UTC time by default. You can use this value to allow </w:t>
-      </w:r>
-      <w:proofErr w:type="spellStart"/>
-      <w:r>
-        <w:t>BeginPeakTime</w:t>
-      </w:r>
-      <w:proofErr w:type="spellEnd"/>
-      <w:r>
-        <w:t xml:space="preserve"> and </w:t>
-      </w:r>
-      <w:proofErr w:type="spellStart"/>
-      <w:r>
-        <w:t>EndPeakTime</w:t>
-      </w:r>
-      <w:proofErr w:type="spellEnd"/>
-      <w:r>
-        <w:t xml:space="preserve"> to be entered in the local time zone notation.</w:t>
-      </w:r>
-    </w:p>
-    <w:p>
-      <w:pPr>
-        <w:pStyle w:val="ListParagraph"/>
-        <w:numPr>
-          <w:ilvl w:val="1"/>
-          <w:numId w:val="2"/>
-        </w:numPr>
-      </w:pPr>
-      <w:proofErr w:type="spellStart"/>
-      <w:r>
-        <w:t>SessionThresholdPerCPU</w:t>
-      </w:r>
-      <w:proofErr w:type="spellEnd"/>
-      <w:r>
-        <w:t>: Maximum number of sessions per Azure CPU allowed during peak time before a new RDSH server is started.</w:t>
-      </w:r>
-    </w:p>
-    <w:p>
-      <w:pPr>
-        <w:pStyle w:val="ListParagraph"/>
-        <w:numPr>
-          <w:ilvl w:val="1"/>
-          <w:numId w:val="2"/>
-        </w:numPr>
-      </w:pPr>
-      <w:proofErr w:type="spellStart"/>
-      <w:r>
-        <w:t>MinimumNumberofRDSH</w:t>
-      </w:r>
-      <w:proofErr w:type="spellEnd"/>
-      <w:r>
-        <w:t>: The minimum number of RDSH servers that remain active during off-peak time.</w:t>
-      </w:r>
-    </w:p>
-    <w:p>
-      <w:pPr>
-        <w:pStyle w:val="ListParagraph"/>
-        <w:numPr>
-          <w:ilvl w:val="1"/>
-          <w:numId w:val="2"/>
-        </w:numPr>
-      </w:pPr>
-      <w:proofErr w:type="spellStart"/>
-      <w:r>
-        <w:t>LimitSecondsToForceLogOffUser</w:t>
-      </w:r>
-      <w:proofErr w:type="spellEnd"/>
-      <w:r>
-        <w:t xml:space="preserve">: The number of seconds the script will wait until forcing user logoff during off-peak hours. If this parameter is set to 0, the script will not force user logoffs. It will use the session configuration in the </w:t>
-      </w:r>
-      <w:r>
-        <w:rPr>
-          <w:b/>
-        </w:rPr>
-        <w:t>Session Collection</w:t>
-      </w:r>
-      <w:r>
-        <w:t xml:space="preserve"> properties configured separately from Server Manager or PowerShell. The Server Manager UI is shown below.</w:t>
-      </w:r>
-    </w:p>
-    <w:p>
-      <w:pPr>
-        <w:pStyle w:val="ListParagraph"/>
-        <w:ind w:left="1440"/>
-      </w:pPr>
-      <w:r>
-        <w:rPr>
-          <w:noProof/>
-          <w:lang w:eastAsia="en-US"/>
-        </w:rPr>
-        <w:drawing>
-          <wp:inline distT="0" distB="0" distL="0" distR="0" wp14:anchorId="622CDF18" wp14:editId="6E778331">
-            <wp:extent cx="3129853" cy="2552369"/>
-            <wp:effectExtent l="0" t="0" r="0" b="635"/>
-            <wp:docPr id="3" name="Picture 3"/>
-            <wp:cNvGraphicFramePr>
-              <a:graphicFrameLocks xmlns:a="http://schemas.openxmlformats.org/drawingml/2006/main" noChangeAspect="1"/>
-            </wp:cNvGraphicFramePr>
-            <a:graphic xmlns:a="http://schemas.openxmlformats.org/drawingml/2006/main">
-              <a:graphicData uri="http://schemas.openxmlformats.org/drawingml/2006/picture">
-                <pic:pic xmlns:pic="http://schemas.openxmlformats.org/drawingml/2006/picture">
-                  <pic:nvPicPr>
-                    <pic:cNvPr id="1" name=""/>
-                    <pic:cNvPicPr/>
-                  </pic:nvPicPr>
-                  <pic:blipFill>
-                    <a:blip r:embed="rId8"/>
-                    <a:stretch>
-                      <a:fillRect/>
-                    </a:stretch>
-                  </pic:blipFill>
-                  <pic:spPr>
-                    <a:xfrm>
-                      <a:off x="0" y="0"/>
-                      <a:ext cx="3148015" cy="2567180"/>
-                    </a:xfrm>
-                    <a:prstGeom prst="rect">
-                      <a:avLst/>
-                    </a:prstGeom>
-                  </pic:spPr>
-                </pic:pic>
-              </a:graphicData>
-            </a:graphic>
-          </wp:inline>
-        </w:drawing>
-      </w:r>
-    </w:p>
-    <w:p>
-      <w:pPr>
-        <w:pStyle w:val="ListParagraph"/>
-        <w:numPr>
-          <w:ilvl w:val="1"/>
-          <w:numId w:val="2"/>
-        </w:numPr>
-      </w:pPr>
-      <w:proofErr w:type="spellStart"/>
-      <w:r>
-        <w:t>LogOffMessageTitle</w:t>
-      </w:r>
-      <w:proofErr w:type="spellEnd"/>
-      <w:r>
-        <w:t>: The title of the notification message sent to a user before forcing the user to log off.</w:t>
-      </w:r>
-    </w:p>
-    <w:p>
-      <w:pPr>
-        <w:pStyle w:val="ListParagraph"/>
-        <w:numPr>
-          <w:ilvl w:val="1"/>
-          <w:numId w:val="2"/>
-        </w:numPr>
-      </w:pPr>
-      <w:proofErr w:type="spellStart"/>
-      <w:r>
-        <w:t>LogOffMessageBody</w:t>
-      </w:r>
-      <w:proofErr w:type="spellEnd"/>
-      <w:r>
-        <w:t>: The body of the message sent to a user before forcing the user to log off.</w:t>
-      </w:r>
-    </w:p>
-    <w:p>
-      <w:pPr>
-        <w:pStyle w:val="Heading1"/>
-      </w:pPr>
-      <w:r>
-        <w:t>Log Files</w:t>
-      </w:r>
-    </w:p>
-    <w:p>
-      <w:r>
-        <w:t>The script creates two log files, RDSScale.log and RDSUsage.log. The RDSScale.log will log the events and errors (if any) during each execution of the script.</w:t>
-      </w:r>
-    </w:p>
-    <w:p>
-      <w:r>
-        <w:t>The RDSUsage.log file will record the active number of cores and active number of virtual machines at each execution of the script. You can use this information to estimate the actual usage of Microsoft Azure VMs and the cost. The file is formatted as comma separated values, with each line containing the following information.</w:t>
-      </w:r>
-    </w:p>
-    <w:p>
-      <w:pPr>
-        <w:ind w:left="720"/>
-      </w:pPr>
-      <w:r>
-        <w:t>time, collection, cores, VMs</w:t>
-      </w:r>
-    </w:p>
-    <w:p>
-      <w:r>
-        <w:t>The file name can be modified to have a .csv extension, loaded into Microsoft Excel, and analyzed.</w:t>
-      </w:r>
-    </w:p>
-    <w:p>
-      <w:pPr>
-        <w:pStyle w:val="Heading1"/>
-      </w:pPr>
-      <w:r>
-        <w:lastRenderedPageBreak/>
-        <w:t>Detailed Description</w:t>
-      </w:r>
-    </w:p>
-    <w:p>
-      <w:r>
-        <w:t xml:space="preserve">The script reads settings from a config.xml file, including the start and end of the peak usage period during the day. </w:t>
-      </w:r>
-    </w:p>
-    <w:p>
-      <w:r>
-        <w:t xml:space="preserve">During the peak usage time, the script checks the current number of sessions and the current running RDSH capacity for each collection. It calculates if the running RDSH servers have </w:t>
-      </w:r>
-      <w:proofErr w:type="gramStart"/>
-      <w:r>
-        <w:t>sufficient</w:t>
-      </w:r>
-      <w:proofErr w:type="gramEnd"/>
-      <w:r>
-        <w:t xml:space="preserve"> capacity to support existing sessions based on the </w:t>
-      </w:r>
-      <w:proofErr w:type="spellStart"/>
-      <w:r>
-        <w:t>SessionThresholdPerCPU</w:t>
-      </w:r>
-      <w:proofErr w:type="spellEnd"/>
-      <w:r>
-        <w:t xml:space="preserve"> parameter defined in the config.xml file. If not, the script starts additional RDSH servers in the collection. </w:t>
-      </w:r>
-    </w:p>
-    <w:p>
-      <w:r>
-        <w:t xml:space="preserve">During the off-peak usage time, the script determines which RDSH servers should be shutdown based on the </w:t>
-      </w:r>
-      <w:proofErr w:type="spellStart"/>
-      <w:r>
-        <w:t>MinimumNumberOfRDSH</w:t>
-      </w:r>
-      <w:proofErr w:type="spellEnd"/>
-      <w:r>
-        <w:t xml:space="preserve"> parameter in the config.xml file. The script will set the RDSH servers to drain mode to prevent new sessions connecting to the hosts. If the </w:t>
-      </w:r>
-      <w:proofErr w:type="spellStart"/>
-      <w:r>
-        <w:t>LimitSecondsToForceLogOffUser</w:t>
-      </w:r>
-      <w:proofErr w:type="spellEnd"/>
-      <w:r>
-        <w:t xml:space="preserve"> parameter in the config.xml file is set to a non-zero positive value, the script will notify any logged on users to save work, wait the configured amount of time, and then force the users to logoff. Once there are no user sessions on an RDSH server, it will shut down the RDSH server. </w:t>
+        <w:t xml:space="preserve">users to save work, wait the configured amount of time, and then force the users to logoff. Once there are no user sessions on an RDSH server, it will shut down the RDSH server. </w:t>
       </w:r>
     </w:p>
     <w:p>
@@ -2043,6 +3771,119 @@
 <file path=word/numbering.xml><?xml version="1.0" encoding="utf-8"?>
 <w:numbering xmlns:wpc="http://schemas.microsoft.com/office/word/2010/wordprocessingCanvas" xmlns:cx="http://schemas.microsoft.com/office/drawing/2014/chartex" xmlns:cx1="http://schemas.microsoft.com/office/drawing/2015/9/8/chartex" xmlns:cx2="http://schemas.microsoft.com/office/drawing/2015/10/21/chartex" xmlns:cx3="http://schemas.microsoft.com/office/drawing/2016/5/9/chartex" xmlns:cx4="http://schemas.microsoft.com/office/drawing/2016/5/10/chartex" xmlns:cx5="http://schemas.microsoft.com/office/drawing/2016/5/11/chartex" xmlns:cx6="http://schemas.microsoft.com/office/drawing/2016/5/12/chartex" xmlns:cx7="http://schemas.microsoft.com/office/drawing/2016/5/13/chartex" xmlns:cx8="http://schemas.microsoft.com/office/drawing/2016/5/14/chartex" xmlns:mc="http://schemas.openxmlformats.org/markup-compatibility/2006" xmlns:aink="http://schemas.microsoft.com/office/drawing/2016/ink" xmlns:am3d="http://schemas.microsoft.com/office/drawing/2017/model3d" xmlns:o="urn:schemas-microsoft-com:office:office" xmlns:r="http://schemas.openxmlformats.org/officeDocument/2006/relationships" xmlns:m="http://schemas.openxmlformats.org/officeDocument/2006/math" xmlns:v="urn:schemas-microsoft-com:vml" xmlns:wp14="http://schemas.microsoft.com/office/word/2010/wordprocessingDrawing" xmlns:wp="http://schemas.openxmlformats.org/drawingml/2006/wordprocessingDrawing" xmlns:w10="urn:schemas-microsoft-com:office:word" xmlns:w="http://schemas.openxmlformats.org/wordprocessingml/2006/main" xmlns:w14="http://schemas.microsoft.com/office/word/2010/wordml" xmlns:w15="http://schemas.microsoft.com/office/word/2012/wordml" xmlns:w16cid="http://schemas.microsoft.com/office/word/2016/wordml/cid" xmlns:w16se="http://schemas.microsoft.com/office/word/2015/wordml/symex" xmlns:wpg="http://schemas.microsoft.com/office/word/2010/wordprocessingGroup" xmlns:wpi="http://schemas.microsoft.com/office/word/2010/wordprocessingInk" xmlns:wne="http://schemas.microsoft.com/office/word/2006/wordml" xmlns:wps="http://schemas.microsoft.com/office/word/2010/wordprocessingShape" mc:Ignorable="w14 w15 w16se w16cid wp14">
   <w:abstractNum w:abstractNumId="0" w15:restartNumberingAfterBreak="0">
+    <w:nsid w:val="0CBA5DF8"/>
+    <w:multiLevelType w:val="hybridMultilevel"/>
+    <w:tmpl w:val="62FCE438"/>
+    <w:lvl w:ilvl="0" w:tplc="04090001">
+      <w:start w:val="1"/>
+      <w:numFmt w:val="bullet"/>
+      <w:lvlText w:val=""/>
+      <w:lvlJc w:val="left"/>
+      <w:pPr>
+        <w:ind w:left="720" w:hanging="360"/>
+      </w:pPr>
+      <w:rPr>
+        <w:rFonts w:ascii="Symbol" w:hAnsi="Symbol" w:hint="default"/>
+      </w:rPr>
+    </w:lvl>
+    <w:lvl w:ilvl="1" w:tplc="04090003">
+      <w:start w:val="1"/>
+      <w:numFmt w:val="bullet"/>
+      <w:lvlText w:val="o"/>
+      <w:lvlJc w:val="left"/>
+      <w:pPr>
+        <w:ind w:left="1440" w:hanging="360"/>
+      </w:pPr>
+      <w:rPr>
+        <w:rFonts w:ascii="Courier New" w:hAnsi="Courier New" w:cs="Courier New" w:hint="default"/>
+      </w:rPr>
+    </w:lvl>
+    <w:lvl w:ilvl="2" w:tplc="04090005">
+      <w:start w:val="1"/>
+      <w:numFmt w:val="bullet"/>
+      <w:lvlText w:val=""/>
+      <w:lvlJc w:val="left"/>
+      <w:pPr>
+        <w:ind w:left="2160" w:hanging="360"/>
+      </w:pPr>
+      <w:rPr>
+        <w:rFonts w:ascii="Wingdings" w:hAnsi="Wingdings" w:hint="default"/>
+      </w:rPr>
+    </w:lvl>
+    <w:lvl w:ilvl="3" w:tplc="04090001" w:tentative="1">
+      <w:start w:val="1"/>
+      <w:numFmt w:val="bullet"/>
+      <w:lvlText w:val=""/>
+      <w:lvlJc w:val="left"/>
+      <w:pPr>
+        <w:ind w:left="2880" w:hanging="360"/>
+      </w:pPr>
+      <w:rPr>
+        <w:rFonts w:ascii="Symbol" w:hAnsi="Symbol" w:hint="default"/>
+      </w:rPr>
+    </w:lvl>
+    <w:lvl w:ilvl="4" w:tplc="04090003" w:tentative="1">
+      <w:start w:val="1"/>
+      <w:numFmt w:val="bullet"/>
+      <w:lvlText w:val="o"/>
+      <w:lvlJc w:val="left"/>
+      <w:pPr>
+        <w:ind w:left="3600" w:hanging="360"/>
+      </w:pPr>
+      <w:rPr>
+        <w:rFonts w:ascii="Courier New" w:hAnsi="Courier New" w:cs="Courier New" w:hint="default"/>
+      </w:rPr>
+    </w:lvl>
+    <w:lvl w:ilvl="5" w:tplc="04090005" w:tentative="1">
+      <w:start w:val="1"/>
+      <w:numFmt w:val="bullet"/>
+      <w:lvlText w:val=""/>
+      <w:lvlJc w:val="left"/>
+      <w:pPr>
+        <w:ind w:left="4320" w:hanging="360"/>
+      </w:pPr>
+      <w:rPr>
+        <w:rFonts w:ascii="Wingdings" w:hAnsi="Wingdings" w:hint="default"/>
+      </w:rPr>
+    </w:lvl>
+    <w:lvl w:ilvl="6" w:tplc="04090001" w:tentative="1">
+      <w:start w:val="1"/>
+      <w:numFmt w:val="bullet"/>
+      <w:lvlText w:val=""/>
+      <w:lvlJc w:val="left"/>
+      <w:pPr>
+        <w:ind w:left="5040" w:hanging="360"/>
+      </w:pPr>
+      <w:rPr>
+        <w:rFonts w:ascii="Symbol" w:hAnsi="Symbol" w:hint="default"/>
+      </w:rPr>
+    </w:lvl>
+    <w:lvl w:ilvl="7" w:tplc="04090003" w:tentative="1">
+      <w:start w:val="1"/>
+      <w:numFmt w:val="bullet"/>
+      <w:lvlText w:val="o"/>
+      <w:lvlJc w:val="left"/>
+      <w:pPr>
+        <w:ind w:left="5760" w:hanging="360"/>
+      </w:pPr>
+      <w:rPr>
+        <w:rFonts w:ascii="Courier New" w:hAnsi="Courier New" w:cs="Courier New" w:hint="default"/>
+      </w:rPr>
+    </w:lvl>
+    <w:lvl w:ilvl="8" w:tplc="04090005" w:tentative="1">
+      <w:start w:val="1"/>
+      <w:numFmt w:val="bullet"/>
+      <w:lvlText w:val=""/>
+      <w:lvlJc w:val="left"/>
+      <w:pPr>
+        <w:ind w:left="6480" w:hanging="360"/>
+      </w:pPr>
+      <w:rPr>
+        <w:rFonts w:ascii="Wingdings" w:hAnsi="Wingdings" w:hint="default"/>
+      </w:rPr>
+    </w:lvl>
+  </w:abstractNum>
+  <w:abstractNum w:abstractNumId="1" w15:restartNumberingAfterBreak="0">
     <w:nsid w:val="1EA431D7"/>
     <w:multiLevelType w:val="hybridMultilevel"/>
     <w:tmpl w:val="2B42D09E"/>
@@ -2131,7 +3972,7 @@
       </w:pPr>
     </w:lvl>
   </w:abstractNum>
-  <w:abstractNum w:abstractNumId="1" w15:restartNumberingAfterBreak="0">
+  <w:abstractNum w:abstractNumId="2" w15:restartNumberingAfterBreak="0">
     <w:nsid w:val="2C3076F6"/>
     <w:multiLevelType w:val="hybridMultilevel"/>
     <w:tmpl w:val="4CF81BFA"/>
@@ -2220,7 +4061,93 @@
       </w:pPr>
     </w:lvl>
   </w:abstractNum>
-  <w:abstractNum w:abstractNumId="2" w15:restartNumberingAfterBreak="0">
+  <w:abstractNum w:abstractNumId="3" w15:restartNumberingAfterBreak="0">
+    <w:nsid w:val="375D3085"/>
+    <w:multiLevelType w:val="hybridMultilevel"/>
+    <w:tmpl w:val="4DFC3E28"/>
+    <w:lvl w:ilvl="0" w:tplc="0409000F">
+      <w:start w:val="1"/>
+      <w:numFmt w:val="decimal"/>
+      <w:lvlText w:val="%1."/>
+      <w:lvlJc w:val="left"/>
+      <w:pPr>
+        <w:ind w:left="720" w:hanging="360"/>
+      </w:pPr>
+    </w:lvl>
+    <w:lvl w:ilvl="1" w:tplc="04090019" w:tentative="1">
+      <w:start w:val="1"/>
+      <w:numFmt w:val="lowerLetter"/>
+      <w:lvlText w:val="%2."/>
+      <w:lvlJc w:val="left"/>
+      <w:pPr>
+        <w:ind w:left="1440" w:hanging="360"/>
+      </w:pPr>
+    </w:lvl>
+    <w:lvl w:ilvl="2" w:tplc="0409001B" w:tentative="1">
+      <w:start w:val="1"/>
+      <w:numFmt w:val="lowerRoman"/>
+      <w:lvlText w:val="%3."/>
+      <w:lvlJc w:val="right"/>
+      <w:pPr>
+        <w:ind w:left="2160" w:hanging="180"/>
+      </w:pPr>
+    </w:lvl>
+    <w:lvl w:ilvl="3" w:tplc="0409000F" w:tentative="1">
+      <w:start w:val="1"/>
+      <w:numFmt w:val="decimal"/>
+      <w:lvlText w:val="%4."/>
+      <w:lvlJc w:val="left"/>
+      <w:pPr>
+        <w:ind w:left="2880" w:hanging="360"/>
+      </w:pPr>
+    </w:lvl>
+    <w:lvl w:ilvl="4" w:tplc="04090019" w:tentative="1">
+      <w:start w:val="1"/>
+      <w:numFmt w:val="lowerLetter"/>
+      <w:lvlText w:val="%5."/>
+      <w:lvlJc w:val="left"/>
+      <w:pPr>
+        <w:ind w:left="3600" w:hanging="360"/>
+      </w:pPr>
+    </w:lvl>
+    <w:lvl w:ilvl="5" w:tplc="0409001B" w:tentative="1">
+      <w:start w:val="1"/>
+      <w:numFmt w:val="lowerRoman"/>
+      <w:lvlText w:val="%6."/>
+      <w:lvlJc w:val="right"/>
+      <w:pPr>
+        <w:ind w:left="4320" w:hanging="180"/>
+      </w:pPr>
+    </w:lvl>
+    <w:lvl w:ilvl="6" w:tplc="0409000F" w:tentative="1">
+      <w:start w:val="1"/>
+      <w:numFmt w:val="decimal"/>
+      <w:lvlText w:val="%7."/>
+      <w:lvlJc w:val="left"/>
+      <w:pPr>
+        <w:ind w:left="5040" w:hanging="360"/>
+      </w:pPr>
+    </w:lvl>
+    <w:lvl w:ilvl="7" w:tplc="04090019" w:tentative="1">
+      <w:start w:val="1"/>
+      <w:numFmt w:val="lowerLetter"/>
+      <w:lvlText w:val="%8."/>
+      <w:lvlJc w:val="left"/>
+      <w:pPr>
+        <w:ind w:left="5760" w:hanging="360"/>
+      </w:pPr>
+    </w:lvl>
+    <w:lvl w:ilvl="8" w:tplc="0409001B" w:tentative="1">
+      <w:start w:val="1"/>
+      <w:numFmt w:val="lowerRoman"/>
+      <w:lvlText w:val="%9."/>
+      <w:lvlJc w:val="right"/>
+      <w:pPr>
+        <w:ind w:left="6480" w:hanging="180"/>
+      </w:pPr>
+    </w:lvl>
+  </w:abstractNum>
+  <w:abstractNum w:abstractNumId="4" w15:restartNumberingAfterBreak="0">
     <w:nsid w:val="75D65300"/>
     <w:multiLevelType w:val="hybridMultilevel"/>
     <w:tmpl w:val="E8520F60"/>
@@ -2310,12 +4237,18 @@
     </w:lvl>
   </w:abstractNum>
   <w:num w:numId="1">
+    <w:abstractNumId w:val="2"/>
+  </w:num>
+  <w:num w:numId="2">
+    <w:abstractNumId w:val="4"/>
+  </w:num>
+  <w:num w:numId="3">
     <w:abstractNumId w:val="1"/>
   </w:num>
-  <w:num w:numId="2">
-    <w:abstractNumId w:val="2"/>
+  <w:num w:numId="4">
+    <w:abstractNumId w:val="3"/>
   </w:num>
-  <w:num w:numId="3">
+  <w:num w:numId="5">
     <w:abstractNumId w:val="0"/>
   </w:num>
 </w:numbering>
@@ -2906,6 +4839,23 @@
       </w:tblBorders>
     </w:tblPr>
   </w:style>
+  <w:style w:type="paragraph" w:styleId="NormalWeb">
+    <w:name w:val="Normal (Web)"/>
+    <w:basedOn w:val="Normal"/>
+    <w:uiPriority w:val="99"/>
+    <w:semiHidden/>
+    <w:unhideWhenUsed/>
+    <w:rsid w:val="000B4CE9"/>
+    <w:pPr>
+      <w:spacing w:before="100" w:beforeAutospacing="1" w:after="100" w:afterAutospacing="1" w:line="240" w:lineRule="auto"/>
+    </w:pPr>
+    <w:rPr>
+      <w:rFonts w:ascii="Times New Roman" w:eastAsia="Times New Roman" w:hAnsi="Times New Roman" w:cs="Times New Roman"/>
+      <w:sz w:val="24"/>
+      <w:szCs w:val="24"/>
+      <w:lang w:eastAsia="en-US"/>
+    </w:rPr>
+  </w:style>
 </w:styles>
 </file>
 

</xml_diff>

<commit_message>
Update Azure WVD Auto-Scaling-v1.docx
documentation update
</commit_message>
<xml_diff>
--- a/wvd-sh/WVD scaling script/Azure WVD Auto-Scaling-v1.docx
+++ b/wvd-sh/WVD scaling script/Azure WVD Auto-Scaling-v1.docx
@@ -14,7 +14,7 @@
           <w:lang w:eastAsia="en-US"/>
         </w:rPr>
         <w:drawing>
-          <wp:anchor distT="0" distB="0" distL="114300" distR="114300" simplePos="0" relativeHeight="251659264" behindDoc="1" locked="0" layoutInCell="0" allowOverlap="1" wp14:anchorId="3E47B51E" wp14:editId="5FFC03DB">
+          <wp:anchor distT="0" distB="0" distL="114300" distR="114300" simplePos="0" relativeHeight="251658240" behindDoc="1" locked="0" layoutInCell="0" allowOverlap="1" wp14:anchorId="3E47B51E" wp14:editId="5FFC03DB">
             <wp:simplePos x="0" y="0"/>
             <wp:positionH relativeFrom="page">
               <wp:posOffset>914400</wp:posOffset>
@@ -37,7 +37,7 @@
                     <pic:cNvPicPr/>
                   </pic:nvPicPr>
                   <pic:blipFill>
-                    <a:blip r:embed="rId7"/>
+                    <a:blip r:embed="rId10"/>
                     <a:stretch>
                       <a:fillRect/>
                     </a:stretch>
@@ -95,7 +95,7 @@
       </w:pPr>
       <w:r>
         <w:rPr>
-          <w:rFonts w:ascii="Cambria" w:eastAsia="Times New Roman" w:hAnsi="Cambria" w:cs="Times New Roman"/>
+          <w:rFonts w:ascii="Cambria" w:hAnsi="Cambria" w:eastAsia="Times New Roman" w:cs="Times New Roman"/>
           <w:color w:val="17365D"/>
           <w:spacing w:val="5"/>
           <w:kern w:val="28"/>
@@ -107,7 +107,7 @@
       </w:r>
       <w:r>
         <w:rPr>
-          <w:rFonts w:ascii="Cambria" w:eastAsia="Times New Roman" w:hAnsi="Cambria" w:cs="Times New Roman"/>
+          <w:rFonts w:ascii="Cambria" w:hAnsi="Cambria" w:eastAsia="Times New Roman" w:cs="Times New Roman"/>
           <w:color w:val="17365D"/>
           <w:spacing w:val="5"/>
           <w:kern w:val="28"/>
@@ -119,7 +119,7 @@
       </w:r>
       <w:r>
         <w:rPr>
-          <w:rFonts w:ascii="Cambria" w:eastAsia="Times New Roman" w:hAnsi="Cambria" w:cs="Times New Roman"/>
+          <w:rFonts w:ascii="Cambria" w:hAnsi="Cambria" w:eastAsia="Times New Roman" w:cs="Times New Roman"/>
           <w:color w:val="17365D"/>
           <w:spacing w:val="5"/>
           <w:kern w:val="28"/>
@@ -149,7 +149,7 @@
       </w:pPr>
       <w:r>
         <w:rPr>
-          <w:rFonts w:ascii="Cambria" w:eastAsia="Times New Roman" w:hAnsi="Cambria" w:cs="Times New Roman"/>
+          <w:rFonts w:ascii="Cambria" w:hAnsi="Cambria" w:eastAsia="Times New Roman" w:cs="Times New Roman"/>
           <w:color w:val="17365D"/>
           <w:spacing w:val="5"/>
           <w:kern w:val="28"/>
@@ -161,7 +161,7 @@
       </w:r>
       <w:r>
         <w:rPr>
-          <w:rFonts w:ascii="Cambria" w:eastAsia="Times New Roman" w:hAnsi="Cambria" w:cs="Times New Roman"/>
+          <w:rFonts w:ascii="Cambria" w:hAnsi="Cambria" w:eastAsia="Times New Roman" w:cs="Times New Roman"/>
           <w:color w:val="17365D"/>
           <w:spacing w:val="5"/>
           <w:kern w:val="28"/>
@@ -173,7 +173,7 @@
       </w:r>
       <w:r>
         <w:rPr>
-          <w:rFonts w:ascii="Cambria" w:eastAsia="Times New Roman" w:hAnsi="Cambria" w:cs="Times New Roman"/>
+          <w:rFonts w:ascii="Cambria" w:hAnsi="Cambria" w:eastAsia="Times New Roman" w:cs="Times New Roman"/>
           <w:color w:val="17365D"/>
           <w:spacing w:val="5"/>
           <w:kern w:val="28"/>
@@ -185,7 +185,7 @@
       </w:r>
       <w:r>
         <w:rPr>
-          <w:rFonts w:ascii="Cambria" w:eastAsia="Times New Roman" w:hAnsi="Cambria" w:cs="Times New Roman"/>
+          <w:rFonts w:ascii="Cambria" w:hAnsi="Cambria" w:eastAsia="Times New Roman" w:cs="Times New Roman"/>
           <w:color w:val="17365D"/>
           <w:spacing w:val="5"/>
           <w:kern w:val="28"/>
@@ -210,31 +210,55 @@
       </w:pPr>
       <w:r>
         <w:rPr>
-          <w:rFonts w:ascii="Calibri" w:eastAsia="Calibri" w:hAnsi="Calibri" w:cs="Times New Roman"/>
+          <w:rFonts w:ascii="Calibri" w:hAnsi="Calibri" w:eastAsia="Calibri" w:cs="Times New Roman"/>
           <w:lang w:eastAsia="en-US"/>
         </w:rPr>
         <w:t xml:space="preserve">Published: </w:t>
       </w:r>
-      <w:r>
-        <w:rPr>
-          <w:rFonts w:ascii="Calibri" w:eastAsia="Calibri" w:hAnsi="Calibri" w:cs="Times New Roman"/>
+      <w:del w:id="0" w:author="Clark Nicholson" w:date="2019-01-24T14:23:00Z">
+        <w:r>
+          <w:rPr>
+            <w:rFonts w:ascii="Calibri" w:hAnsi="Calibri" w:eastAsia="Calibri" w:cs="Times New Roman"/>
+            <w:lang w:eastAsia="en-US"/>
+          </w:rPr>
+          <w:delText xml:space="preserve">December </w:delText>
+        </w:r>
+      </w:del>
+      <w:ins w:id="1" w:author="Clark Nicholson" w:date="2019-01-24T14:23:00Z">
+        <w:r>
+          <w:rPr>
+            <w:rFonts w:ascii="Calibri" w:hAnsi="Calibri" w:eastAsia="Calibri" w:cs="Times New Roman"/>
+            <w:lang w:eastAsia="en-US"/>
+          </w:rPr>
+          <w:t xml:space="preserve">January </w:t>
+        </w:r>
+      </w:ins>
+      <w:r>
+        <w:rPr>
+          <w:rFonts w:ascii="Calibri" w:hAnsi="Calibri" w:eastAsia="Calibri" w:cs="Times New Roman"/>
           <w:lang w:eastAsia="en-US"/>
         </w:rPr>
-        <w:t>December 201</w:t>
-      </w:r>
-      <w:r>
-        <w:rPr>
-          <w:rFonts w:ascii="Calibri" w:eastAsia="Calibri" w:hAnsi="Calibri" w:cs="Times New Roman"/>
+        <w:t>201</w:t>
+      </w:r>
+      <w:r>
+        <w:rPr>
+          <w:rFonts w:ascii="Calibri" w:hAnsi="Calibri" w:eastAsia="Calibri" w:cs="Times New Roman"/>
           <w:lang w:eastAsia="en-US"/>
         </w:rPr>
         <w:t>9</w:t>
       </w:r>
       <w:r>
         <w:rPr>
-          <w:rFonts w:ascii="Calibri" w:eastAsia="Calibri" w:hAnsi="Calibri" w:cs="Times New Roman"/>
+          <w:rFonts w:ascii="Calibri" w:hAnsi="Calibri" w:eastAsia="Calibri" w:cs="Times New Roman"/>
           <w:lang w:eastAsia="en-US"/>
         </w:rPr>
         <w:br/>
+      </w:r>
+      <w:r>
+        <w:rPr>
+          <w:rFonts w:ascii="Calibri" w:hAnsi="Calibri" w:eastAsia="Calibri" w:cs="Times New Roman"/>
+          <w:lang w:eastAsia="en-US"/>
+        </w:rPr>
         <w:t>Microsoft Corporation</w:t>
       </w:r>
     </w:p>
@@ -488,13 +512,61 @@
         <w:t>basicScale</w:t>
       </w:r>
       <w:r>
-        <w:t xml:space="preserve">.ps1 is a sample PowerShell script that can be used as a starting point for developing a solution to automatically scale a </w:t>
-      </w:r>
-      <w:r>
-        <w:t>session hosts in Windows Virtual Desktop</w:t>
-      </w:r>
-      <w:r>
-        <w:t xml:space="preserve"> deployment.</w:t>
+        <w:t xml:space="preserve">.ps1 is a sample PowerShell script that can be used as a starting point for developing a solution to automatically scale </w:t>
+      </w:r>
+      <w:del w:id="2" w:author="Clark Nicholson" w:date="2019-01-24T14:24:00Z">
+        <w:r>
+          <w:delText xml:space="preserve">a </w:delText>
+        </w:r>
+      </w:del>
+      <w:r>
+        <w:t>session host</w:t>
+      </w:r>
+      <w:ins w:id="3" w:author="Clark Nicholson" w:date="2019-01-24T14:24:00Z">
+        <w:r>
+          <w:t xml:space="preserve"> virtual machines</w:t>
+        </w:r>
+      </w:ins>
+      <w:del w:id="4" w:author="Clark Nicholson" w:date="2019-01-24T14:24:00Z">
+        <w:r>
+          <w:delText>s</w:delText>
+        </w:r>
+      </w:del>
+      <w:r>
+        <w:t xml:space="preserve"> in </w:t>
+      </w:r>
+      <w:commentRangeStart w:id="5"/>
+      <w:commentRangeStart w:id="6"/>
+      <w:commentRangeStart w:id="7"/>
+      <w:r>
+        <w:t>Windows Virtual Desktop</w:t>
+      </w:r>
+      <w:r>
+        <w:t xml:space="preserve"> </w:t>
+      </w:r>
+      <w:commentRangeEnd w:id="5"/>
+      <w:r>
+        <w:rPr>
+          <w:rStyle w:val="CommentReference"/>
+        </w:rPr>
+        <w:commentReference w:id="5"/>
+      </w:r>
+      <w:commentRangeEnd w:id="6"/>
+      <w:r>
+        <w:rPr>
+          <w:rStyle w:val="CommentReference"/>
+        </w:rPr>
+        <w:commentReference w:id="6"/>
+      </w:r>
+      <w:commentRangeEnd w:id="7"/>
+      <w:r>
+        <w:rPr>
+          <w:rStyle w:val="CommentReference"/>
+        </w:rPr>
+        <w:commentReference w:id="7"/>
+      </w:r>
+      <w:r>
+        <w:t>deployment.</w:t>
       </w:r>
     </w:p>
     <w:p>
@@ -517,7 +589,28 @@
         <w:t xml:space="preserve">Windows Virtual Desktop </w:t>
       </w:r>
       <w:r>
-        <w:t>deployment cost. To reduce cost, the script automatically shuts down and de-allocates RDSH server VMs during off-peak usage hours and then restarts them during peak usage hours.</w:t>
+        <w:t xml:space="preserve">deployment cost. To reduce cost, the script automatically shuts down and de-allocates </w:t>
+      </w:r>
+      <w:del w:id="8" w:author="Stefan Georgiev" w:date="2019-02-05T15:05:00Z">
+        <w:r>
+          <w:delText xml:space="preserve">RDSH server </w:delText>
+        </w:r>
+      </w:del>
+      <w:ins w:id="9" w:author="Stefan Georgiev" w:date="2019-02-05T15:05:00Z">
+        <w:r>
+          <w:t>session host virtual machines (</w:t>
+        </w:r>
+      </w:ins>
+      <w:r>
+        <w:t>VMs</w:t>
+      </w:r>
+      <w:ins w:id="10" w:author="Stefan Georgiev" w:date="2019-02-05T15:05:00Z">
+        <w:r>
+          <w:t>)</w:t>
+        </w:r>
+      </w:ins>
+      <w:r>
+        <w:t xml:space="preserve"> during off-peak usage hours and then restarts them during peak usage hours.</w:t>
       </w:r>
     </w:p>
     <w:p>
@@ -545,7 +638,50 @@
         <w:t>Windows Virtual Desktop tenant and account / service principal with permissions to query that tenant</w:t>
       </w:r>
       <w:r>
-        <w:t xml:space="preserve"> (RDS Contributor)</w:t>
+        <w:t xml:space="preserve"> (</w:t>
+      </w:r>
+      <w:ins w:id="11" w:author="Clark Nicholson" w:date="2019-01-24T14:27:00Z">
+        <w:r>
+          <w:t xml:space="preserve">e.g. </w:t>
+        </w:r>
+      </w:ins>
+      <w:commentRangeStart w:id="12"/>
+      <w:commentRangeStart w:id="13"/>
+      <w:commentRangeStart w:id="14"/>
+      <w:commentRangeStart w:id="15"/>
+      <w:r>
+        <w:t>RDS Contributor</w:t>
+      </w:r>
+      <w:commentRangeEnd w:id="12"/>
+      <w:r>
+        <w:rPr>
+          <w:rStyle w:val="CommentReference"/>
+        </w:rPr>
+        <w:commentReference w:id="12"/>
+      </w:r>
+      <w:commentRangeEnd w:id="13"/>
+      <w:r>
+        <w:rPr>
+          <w:rStyle w:val="CommentReference"/>
+        </w:rPr>
+        <w:commentReference w:id="13"/>
+      </w:r>
+      <w:commentRangeEnd w:id="14"/>
+      <w:r>
+        <w:rPr>
+          <w:rStyle w:val="CommentReference"/>
+        </w:rPr>
+        <w:commentReference w:id="14"/>
+      </w:r>
+      <w:commentRangeEnd w:id="15"/>
+      <w:r>
+        <w:rPr>
+          <w:rStyle w:val="CommentReference"/>
+        </w:rPr>
+        <w:commentReference w:id="15"/>
+      </w:r>
+      <w:r>
+        <w:t>)</w:t>
       </w:r>
       <w:r>
         <w:t>.</w:t>
@@ -578,26 +714,64 @@
         </w:numPr>
       </w:pPr>
       <w:r>
-        <w:t xml:space="preserve">Additional VM that </w:t>
-      </w:r>
-      <w:r>
-        <w:t xml:space="preserve">has network access to </w:t>
-      </w:r>
-      <w:r>
-        <w:t xml:space="preserve">the </w:t>
-      </w:r>
-      <w:r>
-        <w:t xml:space="preserve">session host </w:t>
-      </w:r>
-      <w:r>
-        <w:t xml:space="preserve">VMs </w:t>
-      </w:r>
-      <w:r>
-        <w:t xml:space="preserve">(these VMs are in the host pool that is going to be scaled) </w:t>
-      </w:r>
-      <w:r>
-        <w:t>that are in the session host pool and an account having capabilities to run Task Scheduler.</w:t>
-      </w:r>
+        <w:t xml:space="preserve">Additional </w:t>
+      </w:r>
+      <w:ins w:id="16" w:author="Stefan Georgiev" w:date="2019-02-05T15:09:00Z">
+        <w:r>
+          <w:t xml:space="preserve">scaler </w:t>
+        </w:r>
+      </w:ins>
+      <w:r>
+        <w:t>VM</w:t>
+      </w:r>
+      <w:ins w:id="17" w:author="Stefan Georgiev" w:date="2019-02-05T15:09:00Z">
+        <w:r>
+          <w:t xml:space="preserve"> </w:t>
+        </w:r>
+        <w:r>
+          <w:t xml:space="preserve">that runs the scheduled task </w:t>
+        </w:r>
+      </w:ins>
+      <w:ins w:id="18" w:author="Stefan Georgiev" w:date="2019-02-05T15:10:00Z">
+        <w:r>
+          <w:t xml:space="preserve">via Task Schedule and </w:t>
+        </w:r>
+      </w:ins>
+      <w:ins w:id="19" w:author="Stefan Georgiev" w:date="2019-02-05T15:09:00Z">
+        <w:r>
+          <w:t xml:space="preserve">that has network access to </w:t>
+        </w:r>
+      </w:ins>
+      <w:ins w:id="20" w:author="Stefan Georgiev" w:date="2019-02-05T15:11:00Z">
+        <w:r>
+          <w:t xml:space="preserve">session </w:t>
+        </w:r>
+      </w:ins>
+      <w:ins w:id="21" w:author="Stefan Georgiev" w:date="2019-02-05T15:09:00Z">
+        <w:r>
+          <w:t>host</w:t>
+        </w:r>
+      </w:ins>
+      <w:ins w:id="22" w:author="Stefan Georgiev" w:date="2019-02-05T15:11:00Z">
+        <w:r>
+          <w:t>s.</w:t>
+        </w:r>
+      </w:ins>
+      <w:ins w:id="23" w:author="Stefan Georgiev" w:date="2019-02-05T15:10:00Z">
+        <w:r>
+          <w:t xml:space="preserve"> </w:t>
+        </w:r>
+      </w:ins>
+      <w:del w:id="24" w:author="Stefan Georgiev" w:date="2019-02-05T15:08:00Z">
+        <w:r>
+          <w:delText xml:space="preserve"> </w:delText>
+        </w:r>
+      </w:del>
+      <w:del w:id="25" w:author="Stefan Georgiev" w:date="2019-02-05T15:10:00Z">
+        <w:r>
+          <w:delText>that has network access to the session host VMs (these VMs are in the host pool that is going to be scaled) that are in the session host pool and an account having capabilities to run Task Scheduler.</w:delText>
+        </w:r>
+      </w:del>
     </w:p>
     <w:p>
       <w:pPr>
@@ -607,8 +781,46 @@
           <w:numId w:val="1"/>
         </w:numPr>
       </w:pPr>
-      <w:r>
-        <w:t xml:space="preserve">Microsoft Azure Resource Manager PowerShell Module installed on the RD Connection Broker server. </w:t>
+      <w:ins w:id="26" w:author="Stefan Georgiev" w:date="2019-02-05T15:11:00Z">
+        <w:r>
+          <w:t>Microsoft Azure Resource Manager PowerShell Module installed on the VM running the scheduled task</w:t>
+        </w:r>
+      </w:ins>
+      <w:commentRangeStart w:id="27"/>
+      <w:commentRangeStart w:id="28"/>
+      <w:commentRangeStart w:id="29"/>
+      <w:del w:id="30" w:author="Stefan Georgiev" w:date="2019-02-05T15:11:00Z">
+        <w:r>
+          <w:delText>Microsoft Azure Resource Manager PowerShell Module installed on the RD Connection Broker server</w:delText>
+        </w:r>
+      </w:del>
+      <w:ins w:id="31" w:author="Clark Nicholson" w:date="2019-01-24T14:28:00Z">
+        <w:del w:id="32" w:author="Stefan Georgiev" w:date="2019-02-05T15:11:00Z">
+          <w:r>
+            <w:delText>additional VM specified in prerequisite 3</w:delText>
+          </w:r>
+        </w:del>
+      </w:ins>
+      <w:r>
+        <w:t xml:space="preserve">. </w:t>
+      </w:r>
+      <w:commentRangeEnd w:id="27"/>
+      <w:r>
+        <w:commentReference w:id="27"/>
+      </w:r>
+      <w:commentRangeEnd w:id="28"/>
+      <w:r>
+        <w:rPr>
+          <w:rStyle w:val="CommentReference"/>
+        </w:rPr>
+        <w:commentReference w:id="28"/>
+      </w:r>
+      <w:commentRangeEnd w:id="29"/>
+      <w:r>
+        <w:rPr>
+          <w:rStyle w:val="CommentReference"/>
+        </w:rPr>
+        <w:commentReference w:id="29"/>
       </w:r>
     </w:p>
     <w:p>
@@ -652,7 +864,31 @@
         </w:numPr>
       </w:pPr>
       <w:r>
-        <w:t>The scheduled tasks that runs scaling scripts must to be on a VM that is always on.</w:t>
+        <w:t>The scheduled tasks that run</w:t>
+      </w:r>
+      <w:del w:id="33" w:author="Clark Nicholson" w:date="2019-01-24T14:29:00Z">
+        <w:r>
+          <w:delText>s</w:delText>
+        </w:r>
+      </w:del>
+      <w:r>
+        <w:t xml:space="preserve"> scaling scripts must to be on a VM that is always on.</w:t>
+      </w:r>
+      <w:commentRangeStart w:id="34"/>
+      <w:commentRangeStart w:id="35"/>
+      <w:commentRangeEnd w:id="34"/>
+      <w:r>
+        <w:rPr>
+          <w:rStyle w:val="CommentReference"/>
+        </w:rPr>
+        <w:commentReference w:id="34"/>
+      </w:r>
+      <w:commentRangeEnd w:id="35"/>
+      <w:r>
+        <w:rPr>
+          <w:rStyle w:val="CommentReference"/>
+        </w:rPr>
+        <w:commentReference w:id="35"/>
       </w:r>
     </w:p>
     <w:p>
@@ -674,13 +910,84 @@
           <w:ilvl w:val="0"/>
           <w:numId w:val="4"/>
         </w:numPr>
+        <w:rPr>
+          <w:ins w:id="37" w:author="Stefan Georgiev" w:date="2019-02-05T15:11:00Z"/>
+        </w:rPr>
       </w:pPr>
       <w:r>
         <w:t xml:space="preserve">Accounts with MFA are not supported. </w:t>
       </w:r>
       <w:r>
-        <w:t>Its is recommended to use service principals to query the Windows Virtual Desktop service.</w:t>
-      </w:r>
+        <w:t xml:space="preserve">It is recommended to use service principals to </w:t>
+      </w:r>
+      <w:del w:id="38" w:author="Clark Nicholson" w:date="2019-01-24T14:30:00Z">
+        <w:r>
+          <w:delText xml:space="preserve">query </w:delText>
+        </w:r>
+      </w:del>
+      <w:ins w:id="39" w:author="Clark Nicholson" w:date="2019-01-24T14:30:00Z">
+        <w:r>
+          <w:t xml:space="preserve">access </w:t>
+        </w:r>
+      </w:ins>
+      <w:r>
+        <w:t>the Windows Virtual Desktop service</w:t>
+      </w:r>
+      <w:ins w:id="40" w:author="Christian Montoya" w:date="2019-01-24T12:58:00Z">
+        <w:r>
+          <w:t xml:space="preserve"> and Azur</w:t>
+        </w:r>
+        <w:r>
+          <w:t>e</w:t>
+        </w:r>
+      </w:ins>
+      <w:r>
+        <w:t>.</w:t>
+      </w:r>
+    </w:p>
+    <w:p>
+      <w:pPr>
+        <w:pStyle w:val="ListParagraph"/>
+        <w:numPr>
+          <w:ilvl w:val="0"/>
+          <w:numId w:val="4"/>
+        </w:numPr>
+      </w:pPr>
+      <w:ins w:id="41" w:author="Stefan Georgiev" w:date="2019-02-05T15:11:00Z">
+        <w:r>
+          <w:t>Azure's SLA guarantee apply only to VMs in a</w:t>
+        </w:r>
+      </w:ins>
+      <w:ins w:id="42" w:author="Stefan Georgiev" w:date="2019-02-05T15:12:00Z">
+        <w:r>
+          <w:t>n</w:t>
+        </w:r>
+      </w:ins>
+      <w:ins w:id="43" w:author="Stefan Georgiev" w:date="2019-02-05T15:11:00Z">
+        <w:r>
+          <w:t xml:space="preserve"> availability set. </w:t>
+        </w:r>
+      </w:ins>
+      <w:ins w:id="44" w:author="Stefan Georgiev" w:date="2019-02-05T15:12:00Z">
+        <w:r>
+          <w:t xml:space="preserve">Current document describes environment with </w:t>
+        </w:r>
+      </w:ins>
+      <w:ins w:id="45" w:author="Stefan Georgiev" w:date="2019-02-05T15:11:00Z">
+        <w:r>
+          <w:t xml:space="preserve">single VM </w:t>
+        </w:r>
+      </w:ins>
+      <w:ins w:id="46" w:author="Stefan Georgiev" w:date="2019-02-05T15:12:00Z">
+        <w:r>
+          <w:t xml:space="preserve">that is doing the scaling, this may </w:t>
+        </w:r>
+      </w:ins>
+      <w:ins w:id="47" w:author="Stefan Georgiev" w:date="2019-02-05T15:13:00Z">
+        <w:r>
+          <w:t>not meet availability requirements.</w:t>
+        </w:r>
+      </w:ins>
     </w:p>
     <w:p>
       <w:pPr>
@@ -742,32 +1049,84 @@
         </w:numPr>
       </w:pPr>
       <w:r>
-        <w:t xml:space="preserve">Create a folder on the </w:t>
-      </w:r>
-      <w:r>
-        <w:t xml:space="preserve">scaling VM that is going to hold the scaling script and its configuration </w:t>
-      </w:r>
-      <w:r>
-        <w:t>(</w:t>
+        <w:t>Create a folder on the scaling VM that is going to hold the scaling script and its configuration (</w:t>
       </w:r>
       <w:r>
         <w:rPr>
           <w:rFonts w:ascii="Calibri" w:hAnsi="Calibri" w:cs="Calibri"/>
-          <w:color w:val="000000"/>
-        </w:rPr>
-        <w:t xml:space="preserve">For example, </w:t>
+          <w:color w:val="000000" w:themeColor="text1"/>
+        </w:rPr>
+        <w:t>For example,</w:t>
+      </w:r>
+      <w:commentRangeStart w:id="48"/>
+      <w:commentRangeStart w:id="49"/>
+      <w:commentRangeStart w:id="50"/>
+      <w:commentRangeStart w:id="51"/>
+      <w:r>
+        <w:rPr>
+          <w:rFonts w:ascii="Calibri" w:hAnsi="Calibri" w:cs="Calibri"/>
+          <w:color w:val="000000" w:themeColor="text1"/>
+        </w:rPr>
+        <w:t xml:space="preserve"> </w:t>
       </w:r>
       <w:r>
         <w:rPr>
           <w:rFonts w:ascii="Calibri" w:hAnsi="Calibri" w:cs="Calibri"/>
           <w:b/>
           <w:bCs/>
-          <w:color w:val="000000"/>
-        </w:rPr>
-        <w:t>C:\scaling</w:t>
-      </w:r>
+          <w:color w:val="000000" w:themeColor="text1"/>
+        </w:rPr>
+        <w:t>C:\</w:t>
+      </w:r>
+      <w:ins w:id="52" w:author="Stefan Georgiev" w:date="2019-02-05T15:14:00Z">
+        <w:r>
+          <w:rPr>
+            <w:rFonts w:ascii="Calibri" w:hAnsi="Calibri" w:cs="Calibri"/>
+            <w:b/>
+            <w:bCs/>
+            <w:color w:val="000000" w:themeColor="text1"/>
+          </w:rPr>
+          <w:t>scaling-HostPool1</w:t>
+        </w:r>
+      </w:ins>
+      <w:del w:id="53" w:author="Stefan Georgiev" w:date="2019-02-05T15:14:00Z">
+        <w:r>
+          <w:rPr>
+            <w:rFonts w:ascii="Calibri" w:hAnsi="Calibri" w:cs="Calibri"/>
+            <w:b/>
+            <w:bCs/>
+            <w:color w:val="000000" w:themeColor="text1"/>
+          </w:rPr>
+          <w:delText>scaling</w:delText>
+        </w:r>
+      </w:del>
       <w:r>
         <w:t>)</w:t>
+      </w:r>
+      <w:commentRangeEnd w:id="48"/>
+      <w:r>
+        <w:commentReference w:id="48"/>
+      </w:r>
+      <w:commentRangeEnd w:id="49"/>
+      <w:r>
+        <w:rPr>
+          <w:rStyle w:val="CommentReference"/>
+        </w:rPr>
+        <w:commentReference w:id="49"/>
+      </w:r>
+      <w:commentRangeEnd w:id="50"/>
+      <w:r>
+        <w:rPr>
+          <w:rStyle w:val="CommentReference"/>
+        </w:rPr>
+        <w:commentReference w:id="50"/>
+      </w:r>
+      <w:commentRangeEnd w:id="51"/>
+      <w:r>
+        <w:rPr>
+          <w:rStyle w:val="CommentReference"/>
+        </w:rPr>
+        <w:commentReference w:id="51"/>
       </w:r>
     </w:p>
     <w:p>
@@ -778,6 +1137,8 @@
           <w:numId w:val="3"/>
         </w:numPr>
       </w:pPr>
+      <w:commentRangeStart w:id="56"/>
+      <w:commentRangeStart w:id="57"/>
       <w:r>
         <w:t xml:space="preserve">Download the </w:t>
       </w:r>
@@ -821,38 +1182,32 @@
         <w:t>Functions-PSStoredCredentials.ps1</w:t>
       </w:r>
       <w:r>
+        <w:t xml:space="preserve"> files, and </w:t>
+      </w:r>
+      <w:proofErr w:type="spellStart"/>
+      <w:r>
+        <w:rPr>
+          <w:b/>
+        </w:rPr>
+        <w:t>PowershellModules</w:t>
+      </w:r>
+      <w:proofErr w:type="spellEnd"/>
+      <w:r>
+        <w:rPr>
+          <w:b/>
+        </w:rPr>
         <w:t xml:space="preserve"> </w:t>
       </w:r>
       <w:r>
-        <w:t>files</w:t>
-      </w:r>
-      <w:r>
-        <w:t xml:space="preserve">, and </w:t>
-      </w:r>
-      <w:proofErr w:type="spellStart"/>
+        <w:t>folder</w:t>
+      </w:r>
       <w:r>
         <w:rPr>
           <w:b/>
         </w:rPr>
-        <w:t>PowershellModules</w:t>
-      </w:r>
-      <w:proofErr w:type="spellEnd"/>
-      <w:r>
-        <w:rPr>
-          <w:b/>
-        </w:rPr>
         <w:t xml:space="preserve"> </w:t>
       </w:r>
       <w:r>
-        <w:t>folder</w:t>
-      </w:r>
-      <w:r>
-        <w:rPr>
-          <w:b/>
-        </w:rPr>
-        <w:t xml:space="preserve"> </w:t>
-      </w:r>
-      <w:r>
         <w:t>and copy them to the folder</w:t>
       </w:r>
       <w:r>
@@ -860,6 +1215,20 @@
       </w:r>
       <w:r>
         <w:t>.</w:t>
+      </w:r>
+      <w:commentRangeEnd w:id="56"/>
+      <w:r>
+        <w:rPr>
+          <w:rStyle w:val="CommentReference"/>
+        </w:rPr>
+        <w:commentReference w:id="56"/>
+      </w:r>
+      <w:commentRangeEnd w:id="57"/>
+      <w:r>
+        <w:rPr>
+          <w:rStyle w:val="CommentReference"/>
+        </w:rPr>
+        <w:commentReference w:id="57"/>
       </w:r>
     </w:p>
     <w:p>
@@ -889,18 +1258,36 @@
         <w:pStyle w:val="ListParagraph"/>
         <w:spacing w:after="0"/>
         <w:rPr>
+          <w:del w:id="59" w:author="Christian Montoya" w:date="2019-01-24T13:00:00Z"/>
           <w:rFonts w:ascii="Calibri" w:eastAsia="Times New Roman" w:hAnsi="Calibri" w:cs="Calibri"/>
           <w:color w:val="000000"/>
           <w:lang w:eastAsia="en-US"/>
         </w:rPr>
       </w:pPr>
-      <w:r>
-        <w:rPr>
-          <w:rFonts w:ascii="Calibri" w:hAnsi="Calibri" w:cs="Calibri"/>
-          <w:color w:val="000000"/>
-        </w:rPr>
-        <w:t xml:space="preserve">Open PowerShell ICE as admin </w:t>
-      </w:r>
+      <w:del w:id="60" w:author="Christian Montoya" w:date="2019-01-24T13:00:00Z">
+        <w:r>
+          <w:rPr>
+            <w:rFonts w:ascii="Calibri" w:hAnsi="Calibri" w:cs="Calibri"/>
+            <w:color w:val="000000"/>
+          </w:rPr>
+          <w:lastRenderedPageBreak/>
+          <w:delText>Open PowerShell I</w:delText>
+        </w:r>
+        <w:r>
+          <w:rPr>
+            <w:rFonts w:ascii="Calibri" w:hAnsi="Calibri" w:cs="Calibri"/>
+            <w:color w:val="000000"/>
+          </w:rPr>
+          <w:delText>C</w:delText>
+        </w:r>
+        <w:r>
+          <w:rPr>
+            <w:rFonts w:ascii="Calibri" w:hAnsi="Calibri" w:cs="Calibri"/>
+            <w:color w:val="000000"/>
+          </w:rPr>
+          <w:delText xml:space="preserve">E as admin </w:delText>
+        </w:r>
+      </w:del>
     </w:p>
     <w:p>
       <w:pPr>
@@ -911,6 +1298,43 @@
         </w:numPr>
         <w:spacing w:before="0" w:beforeAutospacing="0" w:after="0" w:afterAutospacing="0"/>
         <w:rPr>
+          <w:ins w:id="61" w:author="Christian Montoya" w:date="2019-01-24T13:00:00Z"/>
+          <w:rFonts w:ascii="Calibri" w:hAnsi="Calibri" w:cs="Calibri"/>
+          <w:color w:val="000000"/>
+          <w:sz w:val="22"/>
+          <w:szCs w:val="22"/>
+        </w:rPr>
+      </w:pPr>
+      <w:ins w:id="62" w:author="Christian Montoya" w:date="2019-01-24T13:00:00Z">
+        <w:r>
+          <w:rPr>
+            <w:rFonts w:ascii="Calibri" w:hAnsi="Calibri" w:cs="Calibri"/>
+            <w:color w:val="000000"/>
+            <w:sz w:val="22"/>
+            <w:szCs w:val="22"/>
+          </w:rPr>
+          <w:t xml:space="preserve">Open PowerShell ISE as </w:t>
+        </w:r>
+        <w:r>
+          <w:rPr>
+            <w:rFonts w:ascii="Calibri" w:hAnsi="Calibri" w:cs="Calibri"/>
+            <w:color w:val="000000"/>
+            <w:sz w:val="22"/>
+            <w:szCs w:val="22"/>
+          </w:rPr>
+          <w:t>an administrator</w:t>
+        </w:r>
+      </w:ins>
+    </w:p>
+    <w:p>
+      <w:pPr>
+        <w:pStyle w:val="NormalWeb"/>
+        <w:numPr>
+          <w:ilvl w:val="1"/>
+          <w:numId w:val="5"/>
+        </w:numPr>
+        <w:spacing w:before="0" w:beforeAutospacing="0" w:after="0" w:afterAutospacing="0"/>
+        <w:rPr>
           <w:rFonts w:ascii="Calibri" w:hAnsi="Calibri" w:cs="Calibri"/>
           <w:color w:val="000000"/>
           <w:sz w:val="22"/>
@@ -960,7 +1384,6 @@
           <w:sz w:val="22"/>
           <w:szCs w:val="22"/>
         </w:rPr>
-        <w:lastRenderedPageBreak/>
         <w:t xml:space="preserve">Run </w:t>
       </w:r>
       <w:r>
@@ -1006,19 +1429,142 @@
         <w:ind w:left="1440"/>
         <w:rPr>
           <w:rFonts w:ascii="Calibri" w:hAnsi="Calibri" w:cs="Calibri"/>
-          <w:color w:val="000000"/>
+          <w:color w:val="000000" w:themeColor="text1"/>
           <w:sz w:val="22"/>
           <w:szCs w:val="22"/>
         </w:rPr>
       </w:pPr>
       <w:r>
+        <w:rPr>
+          <w:rFonts w:ascii="Calibri" w:hAnsi="Calibri" w:cs="Calibri"/>
+          <w:color w:val="000000" w:themeColor="text1"/>
+          <w:sz w:val="22"/>
+          <w:szCs w:val="22"/>
+        </w:rPr>
+        <w:t>For example,</w:t>
+      </w:r>
+      <w:r>
+        <w:rPr>
+          <w:rFonts w:ascii="Calibri" w:hAnsi="Calibri" w:cs="Calibri"/>
+          <w:b/>
+          <w:bCs/>
+          <w:color w:val="000000" w:themeColor="text1"/>
+          <w:sz w:val="22"/>
+          <w:szCs w:val="22"/>
+        </w:rPr>
+        <w:t xml:space="preserve"> Set-Variable -Name </w:t>
+      </w:r>
+      <w:proofErr w:type="spellStart"/>
+      <w:r>
+        <w:rPr>
+          <w:rFonts w:ascii="Calibri" w:hAnsi="Calibri" w:cs="Calibri"/>
+          <w:b/>
+          <w:bCs/>
+          <w:color w:val="000000" w:themeColor="text1"/>
+          <w:sz w:val="22"/>
+          <w:szCs w:val="22"/>
+        </w:rPr>
+        <w:t>KeyPath</w:t>
+      </w:r>
+      <w:proofErr w:type="spellEnd"/>
+      <w:r>
+        <w:rPr>
+          <w:rFonts w:ascii="Calibri" w:hAnsi="Calibri" w:cs="Calibri"/>
+          <w:b/>
+          <w:bCs/>
+          <w:color w:val="000000" w:themeColor="text1"/>
+          <w:sz w:val="22"/>
+          <w:szCs w:val="22"/>
+        </w:rPr>
+        <w:t xml:space="preserve"> -Scope Global -Value "</w:t>
+      </w:r>
+      <w:commentRangeStart w:id="63"/>
+      <w:commentRangeStart w:id="64"/>
+      <w:r>
+        <w:rPr>
+          <w:rFonts w:ascii="Calibri" w:hAnsi="Calibri" w:cs="Calibri"/>
+          <w:b/>
+          <w:bCs/>
+          <w:color w:val="000000" w:themeColor="text1"/>
+          <w:sz w:val="22"/>
+          <w:szCs w:val="22"/>
+        </w:rPr>
+        <w:t>c:\</w:t>
+      </w:r>
+      <w:ins w:id="65" w:author="Stefan Georgiev" w:date="2019-02-05T15:15:00Z">
+        <w:r>
+          <w:rPr>
+            <w:rFonts w:ascii="Calibri" w:hAnsi="Calibri" w:cs="Calibri"/>
+            <w:b/>
+            <w:bCs/>
+            <w:color w:val="000000" w:themeColor="text1"/>
+            <w:sz w:val="22"/>
+            <w:szCs w:val="22"/>
+          </w:rPr>
+          <w:t>scaling-HostPool1</w:t>
+        </w:r>
+      </w:ins>
+      <w:del w:id="66" w:author="Stefan Georgiev" w:date="2019-02-05T15:15:00Z">
+        <w:r>
+          <w:rPr>
+            <w:rFonts w:ascii="Calibri" w:hAnsi="Calibri" w:cs="Calibri"/>
+            <w:b/>
+            <w:bCs/>
+            <w:color w:val="000000" w:themeColor="text1"/>
+            <w:sz w:val="22"/>
+            <w:szCs w:val="22"/>
+          </w:rPr>
+          <w:delText>scaling</w:delText>
+        </w:r>
+      </w:del>
+      <w:r>
+        <w:rPr>
+          <w:rFonts w:ascii="Calibri" w:hAnsi="Calibri" w:cs="Calibri"/>
+          <w:b/>
+          <w:bCs/>
+          <w:color w:val="000000" w:themeColor="text1"/>
+          <w:sz w:val="22"/>
+          <w:szCs w:val="22"/>
+        </w:rPr>
+        <w:t>"</w:t>
+      </w:r>
+      <w:commentRangeEnd w:id="63"/>
+      <w:r>
+        <w:commentReference w:id="63"/>
+      </w:r>
+      <w:commentRangeEnd w:id="64"/>
+      <w:r>
+        <w:rPr>
+          <w:rStyle w:val="CommentReference"/>
+          <w:rFonts w:asciiTheme="minorHAnsi" w:hAnsiTheme="minorHAnsi" w:eastAsiaTheme="minorEastAsia" w:cstheme="minorBidi"/>
+          <w:lang w:eastAsia="zh-CN"/>
+        </w:rPr>
+        <w:commentReference w:id="64"/>
+      </w:r>
+    </w:p>
+    <w:p>
+      <w:pPr>
+        <w:pStyle w:val="NormalWeb"/>
+        <w:numPr>
+          <w:ilvl w:val="1"/>
+          <w:numId w:val="5"/>
+        </w:numPr>
+        <w:spacing w:before="0" w:beforeAutospacing="0" w:after="0" w:afterAutospacing="0"/>
         <w:rPr>
           <w:rFonts w:ascii="Calibri" w:hAnsi="Calibri" w:cs="Calibri"/>
           <w:color w:val="000000"/>
           <w:sz w:val="22"/>
           <w:szCs w:val="22"/>
         </w:rPr>
-        <w:t>For example,</w:t>
+      </w:pPr>
+      <w:r>
+        <w:rPr>
+          <w:rFonts w:ascii="Calibri" w:hAnsi="Calibri" w:cs="Calibri"/>
+          <w:color w:val="000000"/>
+          <w:sz w:val="22"/>
+          <w:szCs w:val="22"/>
+        </w:rPr>
+        <w:t xml:space="preserve">Run </w:t>
       </w:r>
       <w:r>
         <w:rPr>
@@ -1029,7 +1575,7 @@
           <w:sz w:val="22"/>
           <w:szCs w:val="22"/>
         </w:rPr>
-        <w:t xml:space="preserve"> Set-Variable -Name </w:t>
+        <w:t>New-</w:t>
       </w:r>
       <w:proofErr w:type="spellStart"/>
       <w:r>
@@ -1041,7 +1587,7 @@
           <w:sz w:val="22"/>
           <w:szCs w:val="22"/>
         </w:rPr>
-        <w:t>KeyPath</w:t>
+        <w:t>StoredCredential</w:t>
       </w:r>
       <w:proofErr w:type="spellEnd"/>
       <w:r>
@@ -1053,7 +1599,128 @@
           <w:sz w:val="22"/>
           <w:szCs w:val="22"/>
         </w:rPr>
-        <w:t xml:space="preserve"> -Scope Global -Value "c:\scaling"</w:t>
+        <w:t xml:space="preserve"> -</w:t>
+      </w:r>
+      <w:proofErr w:type="spellStart"/>
+      <w:r>
+        <w:rPr>
+          <w:rFonts w:ascii="Calibri" w:hAnsi="Calibri" w:cs="Calibri"/>
+          <w:b/>
+          <w:bCs/>
+          <w:color w:val="000000"/>
+          <w:sz w:val="22"/>
+          <w:szCs w:val="22"/>
+        </w:rPr>
+        <w:t>KeyPath</w:t>
+      </w:r>
+      <w:proofErr w:type="spellEnd"/>
+      <w:r>
+        <w:rPr>
+          <w:rFonts w:ascii="Calibri" w:hAnsi="Calibri" w:cs="Calibri"/>
+          <w:b/>
+          <w:bCs/>
+          <w:color w:val="000000"/>
+          <w:sz w:val="22"/>
+          <w:szCs w:val="22"/>
+        </w:rPr>
+        <w:t xml:space="preserve"> $</w:t>
+      </w:r>
+      <w:proofErr w:type="spellStart"/>
+      <w:r>
+        <w:rPr>
+          <w:rFonts w:ascii="Calibri" w:hAnsi="Calibri" w:cs="Calibri"/>
+          <w:b/>
+          <w:bCs/>
+          <w:color w:val="000000"/>
+          <w:sz w:val="22"/>
+          <w:szCs w:val="22"/>
+        </w:rPr>
+        <w:t>KeyPath</w:t>
+      </w:r>
+      <w:proofErr w:type="spellEnd"/>
+      <w:r>
+        <w:rPr>
+          <w:rFonts w:ascii="Calibri" w:hAnsi="Calibri" w:cs="Calibri"/>
+          <w:b/>
+          <w:bCs/>
+          <w:color w:val="000000"/>
+          <w:sz w:val="22"/>
+          <w:szCs w:val="22"/>
+        </w:rPr>
+        <w:t xml:space="preserve"> </w:t>
+      </w:r>
+      <w:r>
+        <w:rPr>
+          <w:rFonts w:ascii="Calibri" w:hAnsi="Calibri" w:cs="Calibri"/>
+          <w:color w:val="000000"/>
+          <w:sz w:val="22"/>
+          <w:szCs w:val="22"/>
+        </w:rPr>
+        <w:t xml:space="preserve">this will ask you to enter credentials for WVD that have permissions to query the host pool (the host pool is specified in the </w:t>
+      </w:r>
+      <w:r>
+        <w:rPr>
+          <w:rFonts w:ascii="Calibri" w:hAnsi="Calibri" w:cs="Calibri"/>
+          <w:b/>
+          <w:bCs/>
+          <w:color w:val="000000"/>
+          <w:sz w:val="22"/>
+          <w:szCs w:val="22"/>
+        </w:rPr>
+        <w:t xml:space="preserve">config.xml). </w:t>
+      </w:r>
+    </w:p>
+    <w:p>
+      <w:pPr>
+        <w:pStyle w:val="NormalWeb"/>
+        <w:spacing w:before="0" w:beforeAutospacing="0" w:after="0" w:afterAutospacing="0"/>
+        <w:ind w:left="1440"/>
+        <w:rPr>
+          <w:rFonts w:ascii="Calibri" w:hAnsi="Calibri" w:cs="Calibri"/>
+          <w:color w:val="000000"/>
+          <w:sz w:val="22"/>
+          <w:szCs w:val="22"/>
+        </w:rPr>
+      </w:pPr>
+      <w:r>
+        <w:rPr>
+          <w:rFonts w:ascii="Calibri" w:hAnsi="Calibri" w:cs="Calibri"/>
+          <w:b/>
+          <w:bCs/>
+          <w:color w:val="000000"/>
+          <w:sz w:val="22"/>
+          <w:szCs w:val="22"/>
+        </w:rPr>
+        <w:t>Note</w:t>
+      </w:r>
+      <w:r>
+        <w:rPr>
+          <w:rFonts w:ascii="Calibri" w:hAnsi="Calibri" w:cs="Calibri"/>
+          <w:color w:val="000000"/>
+          <w:sz w:val="22"/>
+          <w:szCs w:val="22"/>
+        </w:rPr>
+        <w:t xml:space="preserve">:  if using different service principals or standard account run the above command once for each account </w:t>
+      </w:r>
+      <w:proofErr w:type="gramStart"/>
+      <w:r>
+        <w:rPr>
+          <w:rFonts w:ascii="Calibri" w:hAnsi="Calibri" w:cs="Calibri"/>
+          <w:color w:val="000000"/>
+          <w:sz w:val="22"/>
+          <w:szCs w:val="22"/>
+        </w:rPr>
+        <w:t>in order to</w:t>
+      </w:r>
+      <w:proofErr w:type="gramEnd"/>
+      <w:r>
+        <w:rPr>
+          <w:rFonts w:ascii="Calibri" w:hAnsi="Calibri" w:cs="Calibri"/>
+          <w:color w:val="000000"/>
+          <w:sz w:val="22"/>
+          <w:szCs w:val="22"/>
+        </w:rPr>
+        <w:t xml:space="preserve"> create local stored credentials.</w:t>
       </w:r>
     </w:p>
     <w:p>
@@ -1078,16 +1745,7 @@
           <w:sz w:val="22"/>
           <w:szCs w:val="22"/>
         </w:rPr>
-        <w:t>Run</w:t>
-      </w:r>
-      <w:r>
-        <w:rPr>
-          <w:rFonts w:ascii="Calibri" w:hAnsi="Calibri" w:cs="Calibri"/>
-          <w:color w:val="000000"/>
-          <w:sz w:val="22"/>
-          <w:szCs w:val="22"/>
-        </w:rPr>
-        <w:t xml:space="preserve"> </w:t>
+        <w:t xml:space="preserve">Run </w:t>
       </w:r>
       <w:r>
         <w:rPr>
@@ -1098,7 +1756,7 @@
           <w:sz w:val="22"/>
           <w:szCs w:val="22"/>
         </w:rPr>
-        <w:t>New-</w:t>
+        <w:t>Get-</w:t>
       </w:r>
       <w:proofErr w:type="spellStart"/>
       <w:r>
@@ -1110,7 +1768,7 @@
           <w:sz w:val="22"/>
           <w:szCs w:val="22"/>
         </w:rPr>
-        <w:t>StoredCredential</w:t>
+        <w:t>StoredCredentials</w:t>
       </w:r>
       <w:proofErr w:type="spellEnd"/>
       <w:r>
@@ -1122,55 +1780,7 @@
           <w:sz w:val="22"/>
           <w:szCs w:val="22"/>
         </w:rPr>
-        <w:t xml:space="preserve"> -</w:t>
-      </w:r>
-      <w:proofErr w:type="spellStart"/>
-      <w:r>
-        <w:rPr>
-          <w:rFonts w:ascii="Calibri" w:hAnsi="Calibri" w:cs="Calibri"/>
-          <w:b/>
-          <w:bCs/>
-          <w:color w:val="000000"/>
-          <w:sz w:val="22"/>
-          <w:szCs w:val="22"/>
-        </w:rPr>
-        <w:t>KeyPath</w:t>
-      </w:r>
-      <w:proofErr w:type="spellEnd"/>
-      <w:r>
-        <w:rPr>
-          <w:rFonts w:ascii="Calibri" w:hAnsi="Calibri" w:cs="Calibri"/>
-          <w:b/>
-          <w:bCs/>
-          <w:color w:val="000000"/>
-          <w:sz w:val="22"/>
-          <w:szCs w:val="22"/>
-        </w:rPr>
-        <w:t xml:space="preserve"> $</w:t>
-      </w:r>
-      <w:proofErr w:type="spellStart"/>
-      <w:r>
-        <w:rPr>
-          <w:rFonts w:ascii="Calibri" w:hAnsi="Calibri" w:cs="Calibri"/>
-          <w:b/>
-          <w:bCs/>
-          <w:color w:val="000000"/>
-          <w:sz w:val="22"/>
-          <w:szCs w:val="22"/>
-        </w:rPr>
-        <w:t>KeyPath</w:t>
-      </w:r>
-      <w:proofErr w:type="spellEnd"/>
-      <w:r>
-        <w:rPr>
-          <w:rFonts w:ascii="Calibri" w:hAnsi="Calibri" w:cs="Calibri"/>
-          <w:b/>
-          <w:bCs/>
-          <w:color w:val="000000"/>
-          <w:sz w:val="22"/>
-          <w:szCs w:val="22"/>
-        </w:rPr>
-        <w:t xml:space="preserve"> </w:t>
+        <w:t xml:space="preserve"> -List </w:t>
       </w:r>
       <w:r>
         <w:rPr>
@@ -1179,169 +1789,7 @@
           <w:sz w:val="22"/>
           <w:szCs w:val="22"/>
         </w:rPr>
-        <w:t>th</w:t>
-      </w:r>
-      <w:r>
-        <w:rPr>
-          <w:rFonts w:ascii="Calibri" w:hAnsi="Calibri" w:cs="Calibri"/>
-          <w:color w:val="000000"/>
-          <w:sz w:val="22"/>
-          <w:szCs w:val="22"/>
-        </w:rPr>
-        <w:t xml:space="preserve">is will ask you to enter credentials for WVD that have permissions to query the host pool (the host pool is specified in the </w:t>
-      </w:r>
-      <w:r>
-        <w:rPr>
-          <w:rFonts w:ascii="Calibri" w:hAnsi="Calibri" w:cs="Calibri"/>
-          <w:b/>
-          <w:bCs/>
-          <w:color w:val="000000"/>
-          <w:sz w:val="22"/>
-          <w:szCs w:val="22"/>
-        </w:rPr>
-        <w:t xml:space="preserve">config.xml). </w:t>
-      </w:r>
-    </w:p>
-    <w:p>
-      <w:pPr>
-        <w:pStyle w:val="NormalWeb"/>
-        <w:spacing w:before="0" w:beforeAutospacing="0" w:after="0" w:afterAutospacing="0"/>
-        <w:ind w:left="1440"/>
-        <w:rPr>
-          <w:rFonts w:ascii="Calibri" w:hAnsi="Calibri" w:cs="Calibri"/>
-          <w:color w:val="000000"/>
-          <w:sz w:val="22"/>
-          <w:szCs w:val="22"/>
-        </w:rPr>
-      </w:pPr>
-      <w:r>
-        <w:rPr>
-          <w:rFonts w:ascii="Calibri" w:hAnsi="Calibri" w:cs="Calibri"/>
-          <w:b/>
-          <w:bCs/>
-          <w:color w:val="000000"/>
-          <w:sz w:val="22"/>
-          <w:szCs w:val="22"/>
-        </w:rPr>
-        <w:t>Note</w:t>
-      </w:r>
-      <w:r>
-        <w:rPr>
-          <w:rFonts w:ascii="Calibri" w:hAnsi="Calibri" w:cs="Calibri"/>
-          <w:color w:val="000000"/>
-          <w:sz w:val="22"/>
-          <w:szCs w:val="22"/>
-        </w:rPr>
-        <w:t xml:space="preserve">:  if using different service principals or standard account run the above command once for each account </w:t>
-      </w:r>
-      <w:proofErr w:type="gramStart"/>
-      <w:r>
-        <w:rPr>
-          <w:rFonts w:ascii="Calibri" w:hAnsi="Calibri" w:cs="Calibri"/>
-          <w:color w:val="000000"/>
-          <w:sz w:val="22"/>
-          <w:szCs w:val="22"/>
-        </w:rPr>
-        <w:t>in order to</w:t>
-      </w:r>
-      <w:proofErr w:type="gramEnd"/>
-      <w:r>
-        <w:rPr>
-          <w:rFonts w:ascii="Calibri" w:hAnsi="Calibri" w:cs="Calibri"/>
-          <w:color w:val="000000"/>
-          <w:sz w:val="22"/>
-          <w:szCs w:val="22"/>
-        </w:rPr>
-        <w:t xml:space="preserve"> create local stored credentials.</w:t>
-      </w:r>
-    </w:p>
-    <w:p>
-      <w:pPr>
-        <w:pStyle w:val="NormalWeb"/>
-        <w:numPr>
-          <w:ilvl w:val="1"/>
-          <w:numId w:val="5"/>
-        </w:numPr>
-        <w:spacing w:before="0" w:beforeAutospacing="0" w:after="0" w:afterAutospacing="0"/>
-        <w:rPr>
-          <w:rFonts w:ascii="Calibri" w:hAnsi="Calibri" w:cs="Calibri"/>
-          <w:color w:val="000000"/>
-          <w:sz w:val="22"/>
-          <w:szCs w:val="22"/>
-        </w:rPr>
-      </w:pPr>
-      <w:r>
-        <w:rPr>
-          <w:rFonts w:ascii="Calibri" w:hAnsi="Calibri" w:cs="Calibri"/>
-          <w:color w:val="000000"/>
-          <w:sz w:val="22"/>
-          <w:szCs w:val="22"/>
-        </w:rPr>
-        <w:t xml:space="preserve">Run </w:t>
-      </w:r>
-      <w:r>
-        <w:rPr>
-          <w:rFonts w:ascii="Calibri" w:hAnsi="Calibri" w:cs="Calibri"/>
-          <w:b/>
-          <w:bCs/>
-          <w:color w:val="000000"/>
-          <w:sz w:val="22"/>
-          <w:szCs w:val="22"/>
-        </w:rPr>
-        <w:t>Get-</w:t>
-      </w:r>
-      <w:proofErr w:type="spellStart"/>
-      <w:r>
-        <w:rPr>
-          <w:rFonts w:ascii="Calibri" w:hAnsi="Calibri" w:cs="Calibri"/>
-          <w:b/>
-          <w:bCs/>
-          <w:color w:val="000000"/>
-          <w:sz w:val="22"/>
-          <w:szCs w:val="22"/>
-        </w:rPr>
-        <w:t>StoredCredentials</w:t>
-      </w:r>
-      <w:proofErr w:type="spellEnd"/>
-      <w:r>
-        <w:rPr>
-          <w:rFonts w:ascii="Calibri" w:hAnsi="Calibri" w:cs="Calibri"/>
-          <w:b/>
-          <w:bCs/>
-          <w:color w:val="000000"/>
-          <w:sz w:val="22"/>
-          <w:szCs w:val="22"/>
-        </w:rPr>
-        <w:t xml:space="preserve"> -List</w:t>
-      </w:r>
-      <w:r>
-        <w:rPr>
-          <w:rFonts w:ascii="Calibri" w:hAnsi="Calibri" w:cs="Calibri"/>
-          <w:b/>
-          <w:bCs/>
-          <w:color w:val="000000"/>
-          <w:sz w:val="22"/>
-          <w:szCs w:val="22"/>
-        </w:rPr>
-        <w:t xml:space="preserve"> </w:t>
-      </w:r>
-      <w:r>
-        <w:rPr>
-          <w:rFonts w:ascii="Calibri" w:hAnsi="Calibri" w:cs="Calibri"/>
-          <w:color w:val="000000"/>
-          <w:sz w:val="22"/>
-          <w:szCs w:val="22"/>
-        </w:rPr>
-        <w:t>to</w:t>
-      </w:r>
-      <w:r>
-        <w:rPr>
-          <w:rFonts w:ascii="Calibri" w:hAnsi="Calibri" w:cs="Calibri"/>
-          <w:color w:val="000000"/>
-          <w:sz w:val="22"/>
-          <w:szCs w:val="22"/>
-        </w:rPr>
-        <w:t xml:space="preserve"> confirm credentials were created successfully </w:t>
+        <w:t xml:space="preserve">to confirm credentials were created successfully </w:t>
       </w:r>
     </w:p>
     <w:p>
@@ -1561,25 +2009,107 @@
                 <w:sz w:val="22"/>
                 <w:szCs w:val="22"/>
               </w:rPr>
-              <w:t xml:space="preserve">Azure Tenant Id that owns </w:t>
+              <w:t xml:space="preserve">Azure </w:t>
             </w:r>
-            <w:proofErr w:type="gramStart"/>
+            <w:ins w:id="67" w:author="Clark Nicholson" w:date="2019-01-24T14:38:00Z">
+              <w:r>
+                <w:rPr>
+                  <w:rFonts w:ascii="Calibri" w:hAnsi="Calibri" w:cs="Calibri"/>
+                  <w:sz w:val="22"/>
+                  <w:szCs w:val="22"/>
+                </w:rPr>
+                <w:t xml:space="preserve">AD </w:t>
+              </w:r>
+            </w:ins>
             <w:r>
               <w:rPr>
                 <w:rFonts w:ascii="Calibri" w:hAnsi="Calibri" w:cs="Calibri"/>
                 <w:sz w:val="22"/>
                 <w:szCs w:val="22"/>
               </w:rPr>
-              <w:t>the  subscription</w:t>
+              <w:t xml:space="preserve">Tenant Id that </w:t>
             </w:r>
-            <w:proofErr w:type="gramEnd"/>
+            <w:ins w:id="68" w:author="Stefan Georgiev" w:date="2019-02-05T15:16:00Z">
+              <w:r>
+                <w:rPr>
+                  <w:rFonts w:ascii="Calibri" w:hAnsi="Calibri" w:cs="Calibri"/>
+                  <w:sz w:val="22"/>
+                  <w:szCs w:val="22"/>
+                </w:rPr>
+                <w:t>ass</w:t>
+              </w:r>
+              <w:r>
+                <w:rPr>
+                  <w:rFonts w:ascii="Calibri" w:hAnsi="Calibri" w:cs="Calibri"/>
+                  <w:sz w:val="22"/>
+                  <w:szCs w:val="22"/>
+                </w:rPr>
+                <w:t>ociates</w:t>
+              </w:r>
+            </w:ins>
+            <w:commentRangeStart w:id="69"/>
+            <w:commentRangeStart w:id="70"/>
+            <w:del w:id="71" w:author="Stefan Georgiev" w:date="2019-02-05T15:16:00Z">
+              <w:r>
+                <w:rPr>
+                  <w:rFonts w:ascii="Calibri" w:hAnsi="Calibri" w:cs="Calibri"/>
+                  <w:sz w:val="22"/>
+                  <w:szCs w:val="22"/>
+                </w:rPr>
+                <w:delText>owns</w:delText>
+              </w:r>
+            </w:del>
             <w:r>
               <w:rPr>
                 <w:rFonts w:ascii="Calibri" w:hAnsi="Calibri" w:cs="Calibri"/>
                 <w:sz w:val="22"/>
                 <w:szCs w:val="22"/>
               </w:rPr>
-              <w:t xml:space="preserve"> where the session host VMs are running.</w:t>
+              <w:t xml:space="preserve"> </w:t>
+            </w:r>
+            <w:commentRangeEnd w:id="69"/>
+            <w:r>
+              <w:rPr>
+                <w:rStyle w:val="CommentReference"/>
+                <w:rFonts w:asciiTheme="minorHAnsi" w:hAnsiTheme="minorHAnsi" w:eastAsiaTheme="minorEastAsia" w:cstheme="minorBidi"/>
+                <w:lang w:eastAsia="zh-CN"/>
+              </w:rPr>
+              <w:commentReference w:id="69"/>
+            </w:r>
+            <w:commentRangeEnd w:id="70"/>
+            <w:r>
+              <w:rPr>
+                <w:rStyle w:val="CommentReference"/>
+                <w:rFonts w:asciiTheme="minorHAnsi" w:hAnsiTheme="minorHAnsi" w:eastAsiaTheme="minorEastAsia" w:cstheme="minorBidi"/>
+                <w:lang w:eastAsia="zh-CN"/>
+              </w:rPr>
+              <w:commentReference w:id="70"/>
+            </w:r>
+            <w:r>
+              <w:rPr>
+                <w:rFonts w:ascii="Calibri" w:hAnsi="Calibri" w:cs="Calibri"/>
+                <w:sz w:val="22"/>
+                <w:szCs w:val="22"/>
+              </w:rPr>
+              <w:t xml:space="preserve">the </w:t>
+            </w:r>
+            <w:del w:id="72" w:author="Stefan Georgiev" w:date="2019-02-05T15:16:00Z">
+              <w:r>
+                <w:rPr>
+                  <w:rFonts w:ascii="Calibri" w:hAnsi="Calibri" w:cs="Calibri"/>
+                  <w:sz w:val="22"/>
+                  <w:szCs w:val="22"/>
+                </w:rPr>
+                <w:delText xml:space="preserve"> </w:delText>
+              </w:r>
+            </w:del>
+            <w:r>
+              <w:rPr>
+                <w:rFonts w:ascii="Calibri" w:hAnsi="Calibri" w:cs="Calibri"/>
+                <w:sz w:val="22"/>
+                <w:szCs w:val="22"/>
+              </w:rPr>
+              <w:t>subscription where the session host VMs are running.</w:t>
             </w:r>
           </w:p>
         </w:tc>
@@ -2067,11 +2597,11 @@
               </w:rPr>
               <w:t xml:space="preserve">URL to the WVD service, default value </w:t>
             </w:r>
-            <w:hyperlink r:id="rId8" w:history="1">
+            <w:hyperlink w:history="1" r:id="rId14">
               <w:r>
                 <w:rPr>
                   <w:rStyle w:val="Hyperlink"/>
-                  <w:rFonts w:ascii="Calibri" w:eastAsiaTheme="majorEastAsia" w:hAnsi="Calibri" w:cs="Calibri"/>
+                  <w:rFonts w:ascii="Calibri" w:hAnsi="Calibri" w:cs="Calibri" w:eastAsiaTheme="majorEastAsia"/>
                   <w:sz w:val="22"/>
                   <w:szCs w:val="22"/>
                 </w:rPr>
@@ -2152,18 +2682,28 @@
                 <w:sz w:val="22"/>
                 <w:szCs w:val="22"/>
               </w:rPr>
-              <w:t xml:space="preserve">Service principal application id (it is possible to have the same service </w:t>
+              <w:t>Service principal application id (it is possible to have the same service princip</w:t>
             </w:r>
-            <w:proofErr w:type="spellStart"/>
-            <w:r>
-              <w:rPr>
-                <w:rFonts w:ascii="Calibri" w:hAnsi="Calibri" w:cs="Calibri"/>
-                <w:sz w:val="22"/>
-                <w:szCs w:val="22"/>
-              </w:rPr>
-              <w:t>principla</w:t>
-            </w:r>
-            <w:proofErr w:type="spellEnd"/>
+            <w:ins w:id="73" w:author="Clark Nicholson" w:date="2019-01-24T15:51:00Z">
+              <w:r>
+                <w:rPr>
+                  <w:rFonts w:ascii="Calibri" w:hAnsi="Calibri" w:cs="Calibri"/>
+                  <w:sz w:val="22"/>
+                  <w:szCs w:val="22"/>
+                </w:rPr>
+                <w:t>al</w:t>
+              </w:r>
+            </w:ins>
+            <w:del w:id="74" w:author="Clark Nicholson" w:date="2019-01-24T15:51:00Z">
+              <w:r>
+                <w:rPr>
+                  <w:rFonts w:ascii="Calibri" w:hAnsi="Calibri" w:cs="Calibri"/>
+                  <w:sz w:val="22"/>
+                  <w:szCs w:val="22"/>
+                </w:rPr>
+                <w:delText>la</w:delText>
+              </w:r>
+            </w:del>
             <w:r>
               <w:rPr>
                 <w:rFonts w:ascii="Calibri" w:hAnsi="Calibri" w:cs="Calibri"/>
@@ -2580,6 +3120,16 @@
               </w:rPr>
               <w:t>Maximum number of sessions per CPU threshold used to determine when a new RDSH server needs to be started</w:t>
             </w:r>
+            <w:ins w:id="75" w:author="Clark Nicholson" w:date="2019-01-24T15:52:00Z">
+              <w:r>
+                <w:rPr>
+                  <w:rFonts w:ascii="Calibri" w:hAnsi="Calibri" w:cs="Calibri"/>
+                  <w:sz w:val="22"/>
+                  <w:szCs w:val="22"/>
+                </w:rPr>
+                <w:t xml:space="preserve"> during peak hours.</w:t>
+              </w:r>
+            </w:ins>
           </w:p>
         </w:tc>
       </w:tr>
@@ -2618,6 +3168,7 @@
                 <w:sz w:val="22"/>
                 <w:szCs w:val="22"/>
               </w:rPr>
+              <w:lastRenderedPageBreak/>
               <w:t>MinimumNumberOfRDSH</w:t>
             </w:r>
             <w:proofErr w:type="spellEnd"/>
@@ -2696,7 +3247,6 @@
                 <w:sz w:val="22"/>
                 <w:szCs w:val="22"/>
               </w:rPr>
-              <w:lastRenderedPageBreak/>
               <w:t>LimitSecondsToForceLogOffUser</w:t>
             </w:r>
             <w:proofErr w:type="spellEnd"/>
@@ -2813,7 +3363,73 @@
                 <w:sz w:val="22"/>
                 <w:szCs w:val="22"/>
               </w:rPr>
-              <w:t>Message body to send to a user before forcing logoff</w:t>
+              <w:t xml:space="preserve">Message </w:t>
+            </w:r>
+            <w:commentRangeStart w:id="76"/>
+            <w:commentRangeStart w:id="77"/>
+            <w:del w:id="78" w:author="Stefan Georgiev" w:date="2019-02-05T15:17:00Z">
+              <w:r>
+                <w:rPr>
+                  <w:rFonts w:ascii="Calibri" w:hAnsi="Calibri" w:cs="Calibri"/>
+                  <w:sz w:val="22"/>
+                  <w:szCs w:val="22"/>
+                </w:rPr>
+                <w:delText>b</w:delText>
+              </w:r>
+            </w:del>
+            <w:ins w:id="79" w:author="Stefan Georgiev" w:date="2019-02-05T15:17:00Z">
+              <w:r>
+                <w:rPr>
+                  <w:rFonts w:ascii="Calibri" w:hAnsi="Calibri" w:cs="Calibri"/>
+                  <w:sz w:val="22"/>
+                  <w:szCs w:val="22"/>
+                </w:rPr>
+                <w:t>title</w:t>
+              </w:r>
+            </w:ins>
+            <w:del w:id="80" w:author="Stefan Georgiev" w:date="2019-02-05T15:17:00Z">
+              <w:r>
+                <w:rPr>
+                  <w:rFonts w:ascii="Calibri" w:hAnsi="Calibri" w:cs="Calibri"/>
+                  <w:sz w:val="22"/>
+                  <w:szCs w:val="22"/>
+                </w:rPr>
+                <w:delText>ody</w:delText>
+              </w:r>
+            </w:del>
+            <w:r>
+              <w:rPr>
+                <w:rFonts w:ascii="Calibri" w:hAnsi="Calibri" w:cs="Calibri"/>
+                <w:sz w:val="22"/>
+                <w:szCs w:val="22"/>
+              </w:rPr>
+              <w:t xml:space="preserve"> </w:t>
+            </w:r>
+            <w:commentRangeEnd w:id="76"/>
+            <w:r>
+              <w:rPr>
+                <w:rStyle w:val="CommentReference"/>
+                <w:rFonts w:asciiTheme="minorHAnsi" w:hAnsiTheme="minorHAnsi" w:eastAsiaTheme="minorEastAsia" w:cstheme="minorBidi"/>
+                <w:lang w:eastAsia="zh-CN"/>
+              </w:rPr>
+              <w:commentReference w:id="76"/>
+            </w:r>
+            <w:commentRangeEnd w:id="77"/>
+            <w:r>
+              <w:rPr>
+                <w:rStyle w:val="CommentReference"/>
+                <w:rFonts w:asciiTheme="minorHAnsi" w:hAnsiTheme="minorHAnsi" w:eastAsiaTheme="minorEastAsia" w:cstheme="minorBidi"/>
+                <w:lang w:eastAsia="zh-CN"/>
+              </w:rPr>
+              <w:commentReference w:id="77"/>
+            </w:r>
+            <w:r>
+              <w:rPr>
+                <w:rFonts w:ascii="Calibri" w:hAnsi="Calibri" w:cs="Calibri"/>
+                <w:sz w:val="22"/>
+                <w:szCs w:val="22"/>
+              </w:rPr>
+              <w:t>to send to a user before forcing logoff</w:t>
             </w:r>
           </w:p>
         </w:tc>
@@ -2885,13 +3501,98 @@
                 <w:szCs w:val="22"/>
               </w:rPr>
             </w:pPr>
+            <w:ins w:id="81" w:author="Stefan Georgiev" w:date="2019-02-05T15:18:00Z">
+              <w:r>
+                <w:rPr>
+                  <w:rFonts w:ascii="Calibri" w:hAnsi="Calibri" w:cs="Calibri"/>
+                  <w:sz w:val="22"/>
+                  <w:szCs w:val="22"/>
+                </w:rPr>
+                <w:t>Body of message warning users they will be logged off e.g. "</w:t>
+              </w:r>
+            </w:ins>
+            <w:ins w:id="82" w:author="Stefan Georgiev" w:date="2019-02-05T15:17:00Z">
+              <w:r>
+                <w:rPr>
+                  <w:rFonts w:ascii="Calibri" w:hAnsi="Calibri" w:cs="Calibri"/>
+                  <w:sz w:val="22"/>
+                  <w:szCs w:val="22"/>
+                </w:rPr>
+                <w:t>Please save your work and logoff, the machine will shut down in XXX minutes</w:t>
+              </w:r>
+            </w:ins>
+            <w:ins w:id="83" w:author="Stefan Georgiev" w:date="2019-02-05T15:18:00Z">
+              <w:r>
+                <w:rPr>
+                  <w:rFonts w:ascii="Calibri" w:hAnsi="Calibri" w:cs="Calibri"/>
+                  <w:sz w:val="22"/>
+                  <w:szCs w:val="22"/>
+                </w:rPr>
+                <w:t>”</w:t>
+              </w:r>
+            </w:ins>
+            <w:commentRangeStart w:id="84"/>
+            <w:commentRangeStart w:id="85"/>
+            <w:commentRangeStart w:id="86"/>
+            <w:commentRangeStart w:id="87"/>
+            <w:commentRangeStart w:id="88"/>
+            <w:del w:id="89" w:author="Stefan Georgiev" w:date="2019-02-05T15:17:00Z">
+              <w:r>
+                <w:rPr>
+                  <w:rFonts w:ascii="Calibri" w:hAnsi="Calibri" w:cs="Calibri"/>
+                  <w:sz w:val="22"/>
+                  <w:szCs w:val="22"/>
+                </w:rPr>
+                <w:delText>Please save your work and logoff</w:delText>
+              </w:r>
+            </w:del>
             <w:r>
               <w:rPr>
                 <w:rFonts w:ascii="Calibri" w:hAnsi="Calibri" w:cs="Calibri"/>
                 <w:sz w:val="22"/>
                 <w:szCs w:val="22"/>
               </w:rPr>
-              <w:t>Please save your work and logoff!</w:t>
+              <w:t>!</w:t>
+            </w:r>
+            <w:commentRangeEnd w:id="84"/>
+            <w:r>
+              <w:commentReference w:id="84"/>
+            </w:r>
+            <w:commentRangeEnd w:id="85"/>
+            <w:r>
+              <w:rPr>
+                <w:rStyle w:val="CommentReference"/>
+                <w:rFonts w:asciiTheme="minorHAnsi" w:hAnsiTheme="minorHAnsi" w:eastAsiaTheme="minorEastAsia" w:cstheme="minorBidi"/>
+                <w:lang w:eastAsia="zh-CN"/>
+              </w:rPr>
+              <w:commentReference w:id="85"/>
+            </w:r>
+            <w:commentRangeEnd w:id="86"/>
+            <w:r>
+              <w:rPr>
+                <w:rStyle w:val="CommentReference"/>
+                <w:rFonts w:asciiTheme="minorHAnsi" w:hAnsiTheme="minorHAnsi" w:eastAsiaTheme="minorEastAsia" w:cstheme="minorBidi"/>
+                <w:lang w:eastAsia="zh-CN"/>
+              </w:rPr>
+              <w:commentReference w:id="86"/>
+            </w:r>
+            <w:commentRangeEnd w:id="87"/>
+            <w:r>
+              <w:rPr>
+                <w:rStyle w:val="CommentReference"/>
+                <w:rFonts w:asciiTheme="minorHAnsi" w:hAnsiTheme="minorHAnsi" w:eastAsiaTheme="minorEastAsia" w:cstheme="minorBidi"/>
+                <w:lang w:eastAsia="zh-CN"/>
+              </w:rPr>
+              <w:commentReference w:id="87"/>
+            </w:r>
+            <w:commentRangeEnd w:id="88"/>
+            <w:r>
+              <w:rPr>
+                <w:rStyle w:val="CommentReference"/>
+                <w:rFonts w:asciiTheme="minorHAnsi" w:hAnsiTheme="minorHAnsi" w:eastAsiaTheme="minorEastAsia" w:cstheme="minorBidi"/>
+                <w:lang w:eastAsia="zh-CN"/>
+              </w:rPr>
+              <w:commentReference w:id="88"/>
             </w:r>
           </w:p>
         </w:tc>
@@ -2923,27 +3624,34 @@
           <w:numId w:val="3"/>
         </w:numPr>
       </w:pPr>
-      <w:r>
-        <w:t xml:space="preserve">In </w:t>
-      </w:r>
-      <w:r>
-        <w:rPr>
-          <w:b/>
-        </w:rPr>
-        <w:t>Server Manager</w:t>
-      </w:r>
-      <w:r>
-        <w:t xml:space="preserve">, select </w:t>
-      </w:r>
-      <w:r>
-        <w:rPr>
-          <w:b/>
-        </w:rPr>
-        <w:t>Tools</w:t>
-      </w:r>
-      <w:r>
-        <w:t xml:space="preserve">, and </w:t>
-      </w:r>
+      <w:ins w:id="92" w:author="Stefan Georgiev" w:date="2019-02-05T15:06:00Z">
+        <w:r>
+          <w:t xml:space="preserve">Start </w:t>
+        </w:r>
+      </w:ins>
+      <w:del w:id="93" w:author="Stefan Georgiev" w:date="2019-02-05T15:07:00Z">
+        <w:r>
+          <w:delText xml:space="preserve">In </w:delText>
+        </w:r>
+        <w:r>
+          <w:rPr>
+            <w:b/>
+          </w:rPr>
+          <w:delText>Server Manager</w:delText>
+        </w:r>
+        <w:r>
+          <w:delText xml:space="preserve">, select </w:delText>
+        </w:r>
+        <w:r>
+          <w:rPr>
+            <w:b/>
+          </w:rPr>
+          <w:delText>Tools</w:delText>
+        </w:r>
+        <w:r>
+          <w:delText xml:space="preserve">, and </w:delText>
+        </w:r>
+      </w:del>
       <w:r>
         <w:rPr>
           <w:b/>
@@ -3396,21 +4104,46 @@
     </w:p>
     <w:p>
       <w:r>
-        <w:t>The file name can be modified t</w:t>
-      </w:r>
-      <w:bookmarkStart w:id="0" w:name="_GoBack"/>
-      <w:bookmarkEnd w:id="0"/>
-      <w:r>
-        <w:t>o have a .csv extension, loaded into Microsoft Excel, and analyzed.</w:t>
+        <w:t>The file name can be modified to have a .csv extension, loaded into Microsoft Excel, and analyzed.</w:t>
       </w:r>
     </w:p>
     <w:p>
       <w:pPr>
         <w:pStyle w:val="Heading1"/>
       </w:pPr>
+      <w:commentRangeStart w:id="94"/>
+      <w:commentRangeStart w:id="95"/>
+      <w:commentRangeStart w:id="96"/>
       <w:r>
         <w:t>Detailed Description</w:t>
       </w:r>
+      <w:commentRangeEnd w:id="94"/>
+      <w:r>
+        <w:rPr>
+          <w:rStyle w:val="CommentReference"/>
+          <w:rFonts w:asciiTheme="minorHAnsi" w:hAnsiTheme="minorHAnsi" w:eastAsiaTheme="minorEastAsia" w:cstheme="minorBidi"/>
+          <w:color w:val="auto"/>
+        </w:rPr>
+        <w:commentReference w:id="94"/>
+      </w:r>
+      <w:commentRangeEnd w:id="95"/>
+      <w:r>
+        <w:rPr>
+          <w:rStyle w:val="CommentReference"/>
+          <w:rFonts w:asciiTheme="minorHAnsi" w:hAnsiTheme="minorHAnsi" w:eastAsiaTheme="minorEastAsia" w:cstheme="minorBidi"/>
+          <w:color w:val="auto"/>
+        </w:rPr>
+        <w:commentReference w:id="95"/>
+      </w:r>
+      <w:commentRangeEnd w:id="96"/>
+      <w:r>
+        <w:rPr>
+          <w:rStyle w:val="CommentReference"/>
+          <w:rFonts w:asciiTheme="minorHAnsi" w:hAnsiTheme="minorHAnsi" w:eastAsiaTheme="minorEastAsia" w:cstheme="minorBidi"/>
+          <w:color w:val="auto"/>
+        </w:rPr>
+        <w:commentReference w:id="96"/>
+      </w:r>
     </w:p>
     <w:p>
       <w:r>
@@ -3440,6 +4173,7 @@
     </w:p>
     <w:p>
       <w:r>
+        <w:lastRenderedPageBreak/>
         <w:t xml:space="preserve">During the off-peak usage time, the script determines which RDSH servers should be shutdown based on the </w:t>
       </w:r>
       <w:proofErr w:type="spellStart"/>
@@ -3456,11 +4190,7 @@
       </w:r>
       <w:proofErr w:type="spellEnd"/>
       <w:r>
-        <w:t xml:space="preserve"> parameter in the config.xml file is set to a non-zero positive value, the script will notify any logged on </w:t>
-      </w:r>
-      <w:r>
-        <w:lastRenderedPageBreak/>
-        <w:t xml:space="preserve">users to save work, wait the configured amount of time, and then force the users to logoff. Once there are no user sessions on an RDSH server, it will shut down the RDSH server. </w:t>
+        <w:t xml:space="preserve"> parameter in the config.xml file is set to a non-zero positive value, the script will notify any logged on users to save work, wait the configured amount of time, and then force the users to logoff. Once there are no user sessions on an RDSH server, it will shut down the RDSH server. </w:t>
       </w:r>
     </w:p>
     <w:p>
@@ -3477,14 +4207,71 @@
       </w:r>
     </w:p>
     <w:p>
-      <w:r>
-        <w:t>The script is designed to run periodically on the Remote Desktop (RD) Connection Broker server using Task Scheduler. You should select the appropriate time interval based on the size of your RDS environment since starting and shutting down virtual machines can take some time.</w:t>
-      </w:r>
-    </w:p>
-    <w:p>
-      <w:r>
-        <w:t>If you have two RD Connection Brokers in a high availability configuration, you can deploy the script on both RD Connection Brokers. The script will automatically determine which RD Connection Broker is the active management server. Only the script running on the active management server will affect the RDSH servers. The script that is not running on the active management server will simply exit.</w:t>
-      </w:r>
+      <w:commentRangeStart w:id="99"/>
+      <w:r>
+        <w:t xml:space="preserve">The script is designed to run periodically on the </w:t>
+      </w:r>
+      <w:commentRangeStart w:id="100"/>
+      <w:commentRangeStart w:id="101"/>
+      <w:del w:id="102" w:author="Stefan Georgiev" w:date="2019-02-05T15:20:00Z">
+        <w:r>
+          <w:delText>Remote Desktop (RD) Connection Broker</w:delText>
+        </w:r>
+      </w:del>
+      <w:ins w:id="103" w:author="Stefan Georgiev" w:date="2019-02-05T15:20:00Z">
+        <w:r>
+          <w:t>scaler VM</w:t>
+        </w:r>
+      </w:ins>
+      <w:r>
+        <w:t xml:space="preserve"> </w:t>
+      </w:r>
+      <w:commentRangeEnd w:id="100"/>
+      <w:r>
+        <w:rPr>
+          <w:rStyle w:val="CommentReference"/>
+        </w:rPr>
+        <w:commentReference w:id="100"/>
+      </w:r>
+      <w:commentRangeEnd w:id="101"/>
+      <w:r>
+        <w:rPr>
+          <w:rStyle w:val="CommentReference"/>
+        </w:rPr>
+        <w:commentReference w:id="101"/>
+      </w:r>
+      <w:r>
+        <w:t>server using Task Scheduler. You should select the appropriate time interval based on the size of your RDS environment since starting and shutting down virtual machines can take some time.</w:t>
+      </w:r>
+      <w:commentRangeEnd w:id="99"/>
+      <w:r>
+        <w:rPr>
+          <w:rStyle w:val="CommentReference"/>
+        </w:rPr>
+        <w:commentReference w:id="99"/>
+      </w:r>
+      <w:ins w:id="105" w:author="Stefan Georgiev" w:date="2019-02-05T15:21:00Z">
+        <w:r>
+          <w:t xml:space="preserve"> We recommend running the scaling script </w:t>
+        </w:r>
+      </w:ins>
+      <w:ins w:id="106" w:author="Stefan Georgiev" w:date="2019-02-05T15:22:00Z">
+        <w:r>
+          <w:t>every 15 minutes.</w:t>
+        </w:r>
+      </w:ins>
+    </w:p>
+    <w:p>
+      <w:pPr>
+        <w:rPr>
+          <w:del w:id="107" w:author="Stefan Georgiev" w:date="2019-02-05T15:22:00Z"/>
+        </w:rPr>
+      </w:pPr>
+      <w:del w:id="108" w:author="Stefan Georgiev" w:date="2019-02-05T15:22:00Z">
+        <w:r>
+          <w:delText>If you have two RD Connection Brokers in a high availability configuration, you can deploy the script on both RD Connection Brokers. The script will automatically determine which RD Connection Broker is the active management server. Only the script running on the active management server will affect the RDSH servers. The script that is not running on the active management server will simply exit.</w:delText>
+        </w:r>
+      </w:del>
     </w:p>
     <w:p>
       <w:pPr>
@@ -3497,26 +4284,26 @@
       </w:pPr>
       <w:r>
         <w:rPr>
+          <w:rFonts w:asciiTheme="majorHAnsi" w:hAnsiTheme="majorHAnsi" w:eastAsiaTheme="majorEastAsia" w:cstheme="majorBidi"/>
+          <w:color w:val="2F5496" w:themeColor="accent1" w:themeShade="BF"/>
+          <w:sz w:val="32"/>
+          <w:szCs w:val="32"/>
+        </w:rPr>
+        <w:br w:type="page"/>
+      </w:r>
+    </w:p>
+    <w:p>
+      <w:pPr>
+        <w:rPr>
           <w:rFonts w:asciiTheme="majorHAnsi" w:eastAsiaTheme="majorEastAsia" w:hAnsiTheme="majorHAnsi" w:cstheme="majorBidi"/>
           <w:color w:val="2F5496" w:themeColor="accent1" w:themeShade="BF"/>
           <w:sz w:val="32"/>
           <w:szCs w:val="32"/>
         </w:rPr>
-        <w:br w:type="page"/>
-      </w:r>
-    </w:p>
-    <w:p>
-      <w:pPr>
-        <w:rPr>
-          <w:rFonts w:asciiTheme="majorHAnsi" w:eastAsiaTheme="majorEastAsia" w:hAnsiTheme="majorHAnsi" w:cstheme="majorBidi"/>
-          <w:color w:val="2F5496" w:themeColor="accent1" w:themeShade="BF"/>
-          <w:sz w:val="32"/>
-          <w:szCs w:val="32"/>
-        </w:rPr>
-      </w:pPr>
-      <w:r>
-        <w:rPr>
-          <w:rFonts w:asciiTheme="majorHAnsi" w:eastAsiaTheme="majorEastAsia" w:hAnsiTheme="majorHAnsi" w:cstheme="majorBidi"/>
+      </w:pPr>
+      <w:r>
+        <w:rPr>
+          <w:rFonts w:asciiTheme="majorHAnsi" w:hAnsiTheme="majorHAnsi" w:eastAsiaTheme="majorEastAsia" w:cstheme="majorBidi"/>
           <w:color w:val="2F5496" w:themeColor="accent1" w:themeShade="BF"/>
           <w:sz w:val="32"/>
           <w:szCs w:val="32"/>
@@ -3670,6 +4457,8 @@
             <w:tcW w:w="985" w:type="dxa"/>
           </w:tcPr>
           <w:p>
+            <w:commentRangeStart w:id="109"/>
+            <w:commentRangeStart w:id="110"/>
             <w:r>
               <w:t>V2.0</w:t>
             </w:r>
@@ -3693,9 +4482,23 @@
             <w:r>
               <w:t>Updated the script to support Azure Resource Manager</w:t>
             </w:r>
+            <w:commentRangeEnd w:id="109"/>
+            <w:r>
+              <w:rPr>
+                <w:rStyle w:val="CommentReference"/>
+              </w:rPr>
+              <w:commentReference w:id="109"/>
+            </w:r>
+            <w:r>
+              <w:rPr>
+                <w:rStyle w:val="CommentReference"/>
+              </w:rPr>
+              <w:commentReference w:id="110"/>
+            </w:r>
           </w:p>
         </w:tc>
       </w:tr>
+      <w:commentRangeEnd w:id="110"/>
     </w:tbl>
     <w:p>
       <w:pPr>
@@ -3718,6 +4521,1083 @@
 </w:document>
 </file>
 
+<file path=word/comments.xml><?xml version="1.0" encoding="utf-8"?>
+<w:comments xmlns:wpc="http://schemas.microsoft.com/office/word/2010/wordprocessingCanvas" xmlns:cx="http://schemas.microsoft.com/office/drawing/2014/chartex" xmlns:cx1="http://schemas.microsoft.com/office/drawing/2015/9/8/chartex" xmlns:cx2="http://schemas.microsoft.com/office/drawing/2015/10/21/chartex" xmlns:cx3="http://schemas.microsoft.com/office/drawing/2016/5/9/chartex" xmlns:cx4="http://schemas.microsoft.com/office/drawing/2016/5/10/chartex" xmlns:cx5="http://schemas.microsoft.com/office/drawing/2016/5/11/chartex" xmlns:cx6="http://schemas.microsoft.com/office/drawing/2016/5/12/chartex" xmlns:cx7="http://schemas.microsoft.com/office/drawing/2016/5/13/chartex" xmlns:cx8="http://schemas.microsoft.com/office/drawing/2016/5/14/chartex" xmlns:mc="http://schemas.openxmlformats.org/markup-compatibility/2006" xmlns:aink="http://schemas.microsoft.com/office/drawing/2016/ink" xmlns:am3d="http://schemas.microsoft.com/office/drawing/2017/model3d" xmlns:o="urn:schemas-microsoft-com:office:office" xmlns:r="http://schemas.openxmlformats.org/officeDocument/2006/relationships" xmlns:m="http://schemas.openxmlformats.org/officeDocument/2006/math" xmlns:v="urn:schemas-microsoft-com:vml" xmlns:wp14="http://schemas.microsoft.com/office/word/2010/wordprocessingDrawing" xmlns:wp="http://schemas.openxmlformats.org/drawingml/2006/wordprocessingDrawing" xmlns:w10="urn:schemas-microsoft-com:office:word" xmlns:w="http://schemas.openxmlformats.org/wordprocessingml/2006/main" xmlns:w14="http://schemas.microsoft.com/office/word/2010/wordml" xmlns:w15="http://schemas.microsoft.com/office/word/2012/wordml" xmlns:w16cid="http://schemas.microsoft.com/office/word/2016/wordml/cid" xmlns:w16se="http://schemas.microsoft.com/office/word/2015/wordml/symex" xmlns:wpg="http://schemas.microsoft.com/office/word/2010/wordprocessingGroup" xmlns:wpi="http://schemas.microsoft.com/office/word/2010/wordprocessingInk" xmlns:wne="http://schemas.microsoft.com/office/word/2006/wordml" xmlns:wps="http://schemas.microsoft.com/office/word/2010/wordprocessingShape" mc:Ignorable="w14 w15 w16se w16cid wp14">
+  <w:comment w:id="5" w:author="Clark Nicholson" w:date="2019-01-24T14:24:00Z" w:initials="CN">
+    <w:p>
+      <w:pPr>
+        <w:pStyle w:val="CommentText"/>
+      </w:pPr>
+      <w:r>
+        <w:rPr>
+          <w:rStyle w:val="CommentReference"/>
+        </w:rPr>
+        <w:annotationRef/>
+      </w:r>
+      <w:r>
+        <w:t>I think you can add (WVD) after this first usage and then use WVD for the remainder of the article.</w:t>
+      </w:r>
+    </w:p>
+  </w:comment>
+  <w:comment w:id="6" w:author="Christian Montoya" w:date="2019-01-24T14:36:00Z" w:initials="CM">
+    <w:p>
+      <w:pPr>
+        <w:pStyle w:val="CommentText"/>
+      </w:pPr>
+      <w:r>
+        <w:rPr>
+          <w:rStyle w:val="CommentReference"/>
+        </w:rPr>
+        <w:annotationRef/>
+      </w:r>
+      <w:r>
+        <w:t>If we intend on converting this and putting it on the docs site, I’d prefer to leave all instances of “Windows Virtual Desktop” as is and not abbreviate.</w:t>
+      </w:r>
+    </w:p>
+  </w:comment>
+  <w:comment w:id="7" w:author="Stefan Georgiev" w:date="2019-02-05T15:04:00Z" w:initials="SG">
+    <w:p>
+      <w:pPr>
+        <w:pStyle w:val="CommentText"/>
+      </w:pPr>
+      <w:r>
+        <w:rPr>
+          <w:rStyle w:val="CommentReference"/>
+        </w:rPr>
+        <w:annotationRef/>
+      </w:r>
+      <w:r>
+        <w:t xml:space="preserve">I was told not to use WVD </w:t>
+      </w:r>
+    </w:p>
+  </w:comment>
+  <w:comment w:id="12" w:author="Clark Nicholson" w:date="2019-01-24T14:26:00Z" w:initials="CN">
+    <w:p>
+      <w:pPr>
+        <w:pStyle w:val="CommentText"/>
+      </w:pPr>
+      <w:r>
+        <w:rPr>
+          <w:rStyle w:val="CommentReference"/>
+        </w:rPr>
+        <w:annotationRef/>
+      </w:r>
+      <w:r>
+        <w:t>Can RDS Reader work? If so, that would be least permissions.</w:t>
+      </w:r>
+    </w:p>
+  </w:comment>
+  <w:comment w:id="13" w:author="Christian Montoya" w:date="2019-01-24T14:35:00Z" w:initials="CM">
+    <w:p>
+      <w:pPr>
+        <w:pStyle w:val="CommentText"/>
+      </w:pPr>
+      <w:r>
+        <w:rPr>
+          <w:rStyle w:val="CommentReference"/>
+        </w:rPr>
+        <w:annotationRef/>
+      </w:r>
+      <w:r>
+        <w:rPr>
+          <w:rStyle w:val="CommentReference"/>
+        </w:rPr>
+        <w:t xml:space="preserve">My understanding is that you still need “Write” permissions on the host pool, </w:t>
+      </w:r>
+      <w:proofErr w:type="gramStart"/>
+      <w:r>
+        <w:rPr>
+          <w:rStyle w:val="CommentReference"/>
+        </w:rPr>
+        <w:t>in order to</w:t>
+      </w:r>
+      <w:proofErr w:type="gramEnd"/>
+      <w:r>
+        <w:rPr>
+          <w:rStyle w:val="CommentReference"/>
+        </w:rPr>
+        <w:t xml:space="preserve"> run the Set-</w:t>
+      </w:r>
+      <w:proofErr w:type="spellStart"/>
+      <w:r>
+        <w:rPr>
+          <w:rStyle w:val="CommentReference"/>
+        </w:rPr>
+        <w:t>RdsSessionHost</w:t>
+      </w:r>
+      <w:proofErr w:type="spellEnd"/>
+      <w:r>
+        <w:rPr>
+          <w:rStyle w:val="CommentReference"/>
+        </w:rPr>
+        <w:t xml:space="preserve"> cmdlet. </w:t>
+      </w:r>
+      <w:proofErr w:type="gramStart"/>
+      <w:r>
+        <w:rPr>
+          <w:rStyle w:val="CommentReference"/>
+        </w:rPr>
+        <w:t>So</w:t>
+      </w:r>
+      <w:proofErr w:type="gramEnd"/>
+      <w:r>
+        <w:rPr>
+          <w:rStyle w:val="CommentReference"/>
+        </w:rPr>
+        <w:t xml:space="preserve"> </w:t>
+      </w:r>
+      <w:r>
+        <w:rPr>
+          <w:rStyle w:val="CommentReference"/>
+        </w:rPr>
+        <w:t>the least level of privilege would be RDS Contributor on the host pool, then RDS Contributor on the tenant.</w:t>
+      </w:r>
+    </w:p>
+  </w:comment>
+  <w:comment w:id="14" w:author="Stefan Georgiev" w:date="2019-02-05T15:05:00Z" w:initials="SG">
+    <w:p>
+      <w:pPr>
+        <w:pStyle w:val="CommentText"/>
+      </w:pPr>
+      <w:r>
+        <w:rPr>
+          <w:rStyle w:val="CommentReference"/>
+        </w:rPr>
+        <w:annotationRef/>
+      </w:r>
+      <w:r>
+        <w:t xml:space="preserve">Christian is correct RDS Reader will not work </w:t>
+      </w:r>
+    </w:p>
+  </w:comment>
+  <w:comment w:id="15" w:author="Stefan Georgiev" w:date="2019-02-05T15:06:00Z" w:initials="SG">
+    <w:p>
+      <w:pPr>
+        <w:pStyle w:val="CommentText"/>
+      </w:pPr>
+      <w:r>
+        <w:rPr>
+          <w:rStyle w:val="CommentReference"/>
+        </w:rPr>
+        <w:annotationRef/>
+      </w:r>
+    </w:p>
+  </w:comment>
+  <w:comment w:id="27" w:author="Scott Manchester" w:date="2019-01-24T12:48:00Z" w:initials="SM">
+    <w:p>
+      <w:r>
+        <w:t>I assume this is just for RDS deployment in this case...</w:t>
+      </w:r>
+      <w:r>
+        <w:annotationRef/>
+      </w:r>
+    </w:p>
+  </w:comment>
+  <w:comment w:id="28" w:author="Christian Montoya" w:date="2019-01-24T12:55:00Z" w:initials="CM">
+    <w:p>
+      <w:pPr>
+        <w:pStyle w:val="CommentText"/>
+      </w:pPr>
+      <w:r>
+        <w:rPr>
+          <w:rStyle w:val="CommentReference"/>
+        </w:rPr>
+        <w:annotationRef/>
+      </w:r>
+      <w:r>
+        <w:t xml:space="preserve">I think this is stale and needs to be updated. </w:t>
+      </w:r>
+      <w:r>
+        <w:t xml:space="preserve">This should be </w:t>
+      </w:r>
+      <w:r>
+        <w:t>worded similarly to</w:t>
+      </w:r>
+      <w:r>
+        <w:t xml:space="preserve"> requirement #5 “</w:t>
+      </w:r>
+      <w:r>
+        <w:t>Microsoft Azure Resource Manager PowerShell Module installed on the VM running the scheduled task.”</w:t>
+      </w:r>
+      <w:r>
+        <w:t xml:space="preserve"> </w:t>
+      </w:r>
+    </w:p>
+  </w:comment>
+  <w:comment w:id="29" w:author="Stefan Georgiev" w:date="2019-02-05T15:11:00Z" w:initials="SG">
+    <w:p>
+      <w:pPr>
+        <w:pStyle w:val="CommentText"/>
+      </w:pPr>
+      <w:r>
+        <w:rPr>
+          <w:rStyle w:val="CommentReference"/>
+        </w:rPr>
+        <w:annotationRef/>
+      </w:r>
+      <w:r>
+        <w:t>Fixed</w:t>
+      </w:r>
+    </w:p>
+  </w:comment>
+  <w:comment w:id="34" w:author="Roop Kiran Chevuri" w:date="2019-01-24T13:34:00Z" w:initials="RC">
+    <w:p>
+      <w:pPr>
+        <w:pStyle w:val="CommentText"/>
+      </w:pPr>
+      <w:r>
+        <w:t xml:space="preserve">Azure's SLA guarantee apply only to VM's in </w:t>
+      </w:r>
+      <w:proofErr w:type="gramStart"/>
+      <w:r>
+        <w:t>a</w:t>
+      </w:r>
+      <w:proofErr w:type="gramEnd"/>
+      <w:r>
+        <w:t xml:space="preserve"> availability set. Since we only have a single VM managing </w:t>
+      </w:r>
+      <w:proofErr w:type="gramStart"/>
+      <w:r>
+        <w:t>this ,</w:t>
+      </w:r>
+      <w:proofErr w:type="gramEnd"/>
+      <w:r>
+        <w:t xml:space="preserve"> we should call that out as a risk.</w:t>
+      </w:r>
+      <w:r>
+        <w:rPr>
+          <w:rStyle w:val="CommentReference"/>
+        </w:rPr>
+        <w:annotationRef/>
+      </w:r>
+    </w:p>
+  </w:comment>
+  <w:comment w:id="35" w:author="Stefan Georgiev" w:date="2019-02-05T15:13:00Z" w:initials="SG">
+    <w:p>
+      <w:pPr>
+        <w:pStyle w:val="CommentText"/>
+      </w:pPr>
+      <w:r>
+        <w:rPr>
+          <w:rStyle w:val="CommentReference"/>
+        </w:rPr>
+        <w:annotationRef/>
+      </w:r>
+      <w:r>
+        <w:fldChar w:fldCharType="begin"/>
+      </w:r>
+      <w:r>
+        <w:instrText xml:space="preserve"> HYPERLINK "mailto:Roop.Chevuri@microsoft.com" </w:instrText>
+      </w:r>
+      <w:bookmarkStart w:id="36" w:name="_@_D6AEDFA7225A4DC7B755C915EFF9BCABZ"/>
+      <w:r>
+        <w:rPr>
+          <w:rStyle w:val="Mention"/>
+        </w:rPr>
+        <w:fldChar w:fldCharType="separate"/>
+      </w:r>
+      <w:bookmarkEnd w:id="36"/>
+      <w:r>
+        <w:rPr>
+          <w:rStyle w:val="Mention"/>
+          <w:noProof/>
+        </w:rPr>
+        <w:t>@Roop Kiran Chevuri</w:t>
+      </w:r>
+      <w:r>
+        <w:fldChar w:fldCharType="end"/>
+      </w:r>
+      <w:r>
+        <w:t xml:space="preserve"> agree added #5 </w:t>
+      </w:r>
+    </w:p>
+  </w:comment>
+  <w:comment w:id="48" w:author="Scott Manchester" w:date="2019-01-24T12:50:00Z" w:initials="SM">
+    <w:p>
+      <w:r>
+        <w:t>Maybe your folder recommendation should say "scaling-HostPool1".  Since you recommend separate folders per hostpool above.</w:t>
+      </w:r>
+      <w:r>
+        <w:annotationRef/>
+      </w:r>
+    </w:p>
+    <w:p/>
+  </w:comment>
+  <w:comment w:id="49" w:author="Christian Montoya" w:date="2019-01-24T12:59:00Z" w:initials="CM">
+    <w:p>
+      <w:pPr>
+        <w:pStyle w:val="CommentText"/>
+      </w:pPr>
+      <w:r>
+        <w:rPr>
+          <w:rStyle w:val="CommentReference"/>
+        </w:rPr>
+        <w:annotationRef/>
+      </w:r>
+      <w:r>
+        <w:t>Agreed ^</w:t>
+      </w:r>
+    </w:p>
+  </w:comment>
+  <w:comment w:id="50" w:author="Clark Nicholson" w:date="2019-01-24T14:31:00Z" w:initials="CN">
+    <w:p>
+      <w:pPr>
+        <w:pStyle w:val="CommentText"/>
+      </w:pPr>
+      <w:r>
+        <w:rPr>
+          <w:rStyle w:val="CommentReference"/>
+        </w:rPr>
+        <w:annotationRef/>
+      </w:r>
+      <w:r>
+        <w:t>I think you can have one copy of the script file and then have multiple tasks, 1 for each HP, that access that script.</w:t>
+      </w:r>
+    </w:p>
+  </w:comment>
+  <w:comment w:id="51" w:author="Stefan Georgiev" w:date="2019-02-05T15:14:00Z" w:initials="SG">
+    <w:p>
+      <w:pPr>
+        <w:pStyle w:val="CommentText"/>
+      </w:pPr>
+      <w:r>
+        <w:rPr>
+          <w:rStyle w:val="CommentReference"/>
+        </w:rPr>
+        <w:annotationRef/>
+      </w:r>
+      <w:r>
+        <w:fldChar w:fldCharType="begin"/>
+      </w:r>
+      <w:r>
+        <w:instrText xml:space="preserve"> HYPERLINK "mailto:clarkn@microsoft.com" </w:instrText>
+      </w:r>
+      <w:bookmarkStart w:id="54" w:name="_@_7B2848809A154CE2A627D500AAC24EE1Z"/>
+      <w:r>
+        <w:rPr>
+          <w:rStyle w:val="Mention"/>
+        </w:rPr>
+        <w:fldChar w:fldCharType="separate"/>
+      </w:r>
+      <w:bookmarkEnd w:id="54"/>
+      <w:r>
+        <w:rPr>
+          <w:rStyle w:val="Mention"/>
+          <w:noProof/>
+        </w:rPr>
+        <w:t>@Clark Nicholson</w:t>
+      </w:r>
+      <w:r>
+        <w:fldChar w:fldCharType="end"/>
+      </w:r>
+      <w:r>
+        <w:t xml:space="preserve"> </w:t>
+      </w:r>
+      <w:r>
+        <w:t xml:space="preserve">the script and config </w:t>
+      </w:r>
+      <w:proofErr w:type="gramStart"/>
+      <w:r>
+        <w:t>is</w:t>
+      </w:r>
+      <w:proofErr w:type="gramEnd"/>
+      <w:r>
+        <w:t xml:space="preserve"> per host pool at the moment</w:t>
+      </w:r>
+    </w:p>
+    <w:p>
+      <w:pPr>
+        <w:pStyle w:val="CommentText"/>
+      </w:pPr>
+      <w:r>
+        <w:fldChar w:fldCharType="begin"/>
+      </w:r>
+      <w:r>
+        <w:instrText xml:space="preserve"> HYPERLINK "mailto:scottman@microsoft.com" </w:instrText>
+      </w:r>
+      <w:bookmarkStart w:id="55" w:name="_@_AAC7A3BF9EEA45B9BC2EBE8983756AD6Z"/>
+      <w:r>
+        <w:rPr>
+          <w:rStyle w:val="Mention"/>
+        </w:rPr>
+        <w:fldChar w:fldCharType="separate"/>
+      </w:r>
+      <w:bookmarkEnd w:id="55"/>
+      <w:r>
+        <w:rPr>
+          <w:rStyle w:val="Mention"/>
+          <w:noProof/>
+        </w:rPr>
+        <w:t>@Scott Manchester</w:t>
+      </w:r>
+      <w:r>
+        <w:fldChar w:fldCharType="end"/>
+      </w:r>
+      <w:r>
+        <w:t xml:space="preserve"> agree</w:t>
+      </w:r>
+    </w:p>
+  </w:comment>
+  <w:comment w:id="56" w:author="Christian Montoya" w:date="2019-01-24T12:59:00Z" w:initials="CM">
+    <w:p>
+      <w:pPr>
+        <w:pStyle w:val="CommentText"/>
+      </w:pPr>
+      <w:r>
+        <w:rPr>
+          <w:rStyle w:val="CommentReference"/>
+        </w:rPr>
+        <w:annotationRef/>
+      </w:r>
+      <w:r>
+        <w:t>Where are they downloading from?</w:t>
+      </w:r>
+    </w:p>
+  </w:comment>
+  <w:comment w:id="57" w:author="Stefan Georgiev" w:date="2019-02-05T15:15:00Z" w:initials="SG">
+    <w:p>
+      <w:pPr>
+        <w:pStyle w:val="CommentText"/>
+      </w:pPr>
+      <w:r>
+        <w:fldChar w:fldCharType="begin"/>
+      </w:r>
+      <w:r>
+        <w:instrText xml:space="preserve"> HYPERLINK "mailto:chrimo@microsoft.com" </w:instrText>
+      </w:r>
+      <w:bookmarkStart w:id="58" w:name="_@_D569181320C34C14A252D634F2CA7C93Z"/>
+      <w:r>
+        <w:rPr>
+          <w:rStyle w:val="Mention"/>
+        </w:rPr>
+        <w:fldChar w:fldCharType="separate"/>
+      </w:r>
+      <w:bookmarkEnd w:id="58"/>
+      <w:r>
+        <w:rPr>
+          <w:rStyle w:val="Mention"/>
+          <w:noProof/>
+        </w:rPr>
+        <w:t>@Christian Montoya</w:t>
+      </w:r>
+      <w:r>
+        <w:fldChar w:fldCharType="end"/>
+      </w:r>
+      <w:r>
+        <w:t xml:space="preserve"> </w:t>
+      </w:r>
+      <w:r>
+        <w:rPr>
+          <w:rStyle w:val="CommentReference"/>
+        </w:rPr>
+        <w:annotationRef/>
+      </w:r>
+      <w:r>
+        <w:t>Generally anywhere they got the document from</w:t>
+      </w:r>
+      <w:r>
+        <w:t xml:space="preserve"> currently is between TBD and </w:t>
+      </w:r>
+      <w:proofErr w:type="spellStart"/>
+      <w:r>
+        <w:t>Github</w:t>
+      </w:r>
+      <w:proofErr w:type="spellEnd"/>
+    </w:p>
+  </w:comment>
+  <w:comment w:id="63" w:author="Scott Manchester" w:date="2019-01-24T12:50:00Z" w:initials="SM">
+    <w:p>
+      <w:r>
+        <w:t>Ditto</w:t>
+      </w:r>
+      <w:r>
+        <w:annotationRef/>
+      </w:r>
+    </w:p>
+  </w:comment>
+  <w:comment w:id="64" w:author="Stefan Georgiev" w:date="2019-02-05T15:15:00Z" w:initials="SG">
+    <w:p>
+      <w:pPr>
+        <w:pStyle w:val="CommentText"/>
+      </w:pPr>
+      <w:r>
+        <w:rPr>
+          <w:rStyle w:val="CommentReference"/>
+        </w:rPr>
+        <w:annotationRef/>
+      </w:r>
+      <w:r>
+        <w:t>Fixed</w:t>
+      </w:r>
+    </w:p>
+  </w:comment>
+  <w:comment w:id="69" w:author="Clark Nicholson" w:date="2019-01-24T14:40:00Z" w:initials="CN">
+    <w:p>
+      <w:pPr>
+        <w:pStyle w:val="CommentText"/>
+      </w:pPr>
+      <w:r>
+        <w:rPr>
+          <w:rStyle w:val="CommentReference"/>
+        </w:rPr>
+        <w:annotationRef/>
+      </w:r>
+      <w:r>
+        <w:t xml:space="preserve">Azure docs use the verb “associate” not “own” to describe the relationship between AAD and Subs. </w:t>
+      </w:r>
+    </w:p>
+    <w:p>
+      <w:pPr>
+        <w:pStyle w:val="CommentText"/>
+      </w:pPr>
+      <w:r>
+        <w:t>https://docs.microsoft.com/en-us/azure/active-directory/fundamentals/active-directory-how-subscriptions-associated-directory</w:t>
+      </w:r>
+    </w:p>
+  </w:comment>
+  <w:comment w:id="70" w:author="Stefan Georgiev" w:date="2019-02-05T15:16:00Z" w:initials="SG">
+    <w:p>
+      <w:pPr>
+        <w:pStyle w:val="CommentText"/>
+      </w:pPr>
+      <w:r>
+        <w:rPr>
+          <w:rStyle w:val="CommentReference"/>
+        </w:rPr>
+        <w:annotationRef/>
+      </w:r>
+      <w:r>
+        <w:t>Agree</w:t>
+      </w:r>
+    </w:p>
+  </w:comment>
+  <w:comment w:id="76" w:author="Clark Nicholson" w:date="2019-01-24T15:54:00Z" w:initials="CN">
+    <w:p>
+      <w:pPr>
+        <w:pStyle w:val="CommentText"/>
+      </w:pPr>
+      <w:r>
+        <w:rPr>
+          <w:rStyle w:val="CommentReference"/>
+        </w:rPr>
+        <w:annotationRef/>
+      </w:r>
+      <w:r>
+        <w:t>This is the title, not the body, Right?</w:t>
+      </w:r>
+    </w:p>
+  </w:comment>
+  <w:comment w:id="77" w:author="Stefan Georgiev" w:date="2019-02-05T15:17:00Z" w:initials="SG">
+    <w:p>
+      <w:pPr>
+        <w:pStyle w:val="CommentText"/>
+      </w:pPr>
+      <w:r>
+        <w:rPr>
+          <w:rStyle w:val="CommentReference"/>
+        </w:rPr>
+        <w:annotationRef/>
+      </w:r>
+      <w:r>
+        <w:t>Correct</w:t>
+      </w:r>
+    </w:p>
+  </w:comment>
+  <w:comment w:id="84" w:author="Scott Manchester" w:date="2019-01-24T12:53:00Z" w:initials="SM">
+    <w:p>
+      <w:r>
+        <w:t>I would say - Body of message warning users they will be logged off e.g. "Please save your work and logoff, the machine will shut down in XXX minutes".</w:t>
+      </w:r>
+      <w:r>
+        <w:annotationRef/>
+      </w:r>
+    </w:p>
+  </w:comment>
+  <w:comment w:id="85" w:author="Christian Montoya" w:date="2019-01-24T13:01:00Z" w:initials="CM">
+    <w:p>
+      <w:pPr>
+        <w:pStyle w:val="CommentText"/>
+      </w:pPr>
+      <w:r>
+        <w:rPr>
+          <w:rStyle w:val="CommentReference"/>
+        </w:rPr>
+        <w:annotationRef/>
+      </w:r>
+      <w:r>
+        <w:t>Agreed.</w:t>
+      </w:r>
+    </w:p>
+  </w:comment>
+  <w:comment w:id="86" w:author="Clark Nicholson" w:date="2019-01-24T15:53:00Z" w:initials="CN">
+    <w:p>
+      <w:pPr>
+        <w:pStyle w:val="CommentText"/>
+      </w:pPr>
+      <w:r>
+        <w:rPr>
+          <w:rStyle w:val="CommentReference"/>
+        </w:rPr>
+        <w:annotationRef/>
+      </w:r>
+      <w:r>
+        <w:t>I think the admin can define their own message and this is simply the default.</w:t>
+      </w:r>
+    </w:p>
+  </w:comment>
+  <w:comment w:id="87" w:author="Christian Montoya" w:date="2019-01-24T15:58:00Z" w:initials="CM">
+    <w:p>
+      <w:pPr>
+        <w:pStyle w:val="CommentText"/>
+      </w:pPr>
+      <w:r>
+        <w:rPr>
+          <w:rStyle w:val="CommentReference"/>
+        </w:rPr>
+        <w:annotationRef/>
+      </w:r>
+      <w:r>
+        <w:t>I think what Scott is saying is that this box for each of the other fields is a description, while this one is an example.</w:t>
+      </w:r>
+    </w:p>
+  </w:comment>
+  <w:comment w:id="88" w:author="Stefan Georgiev" w:date="2019-02-05T15:18:00Z" w:initials="SG">
+    <w:p>
+      <w:pPr>
+        <w:pStyle w:val="CommentText"/>
+      </w:pPr>
+      <w:r>
+        <w:rPr>
+          <w:rStyle w:val="CommentReference"/>
+        </w:rPr>
+        <w:annotationRef/>
+      </w:r>
+      <w:r>
+        <w:fldChar w:fldCharType="begin"/>
+      </w:r>
+      <w:r>
+        <w:instrText xml:space="preserve"> HYPERLINK "mailto:scottman@microsoft.com" </w:instrText>
+      </w:r>
+      <w:bookmarkStart w:id="90" w:name="_@_F6EE8FE2AB924D52ADE2445C9AB68841Z"/>
+      <w:r>
+        <w:rPr>
+          <w:rStyle w:val="Mention"/>
+        </w:rPr>
+        <w:fldChar w:fldCharType="separate"/>
+      </w:r>
+      <w:bookmarkEnd w:id="90"/>
+      <w:r>
+        <w:rPr>
+          <w:rStyle w:val="Mention"/>
+          <w:noProof/>
+        </w:rPr>
+        <w:t>@Scott Manchester</w:t>
+      </w:r>
+      <w:r>
+        <w:fldChar w:fldCharType="end"/>
+      </w:r>
+      <w:r>
+        <w:fldChar w:fldCharType="begin"/>
+      </w:r>
+      <w:r>
+        <w:instrText xml:space="preserve"> HYPERLINK "mailto:chrimo@microsoft.com" </w:instrText>
+      </w:r>
+      <w:bookmarkStart w:id="91" w:name="_@_772DD0506C7C4CCAB640C5F37EB72393Z"/>
+      <w:r>
+        <w:rPr>
+          <w:rStyle w:val="Mention"/>
+        </w:rPr>
+        <w:fldChar w:fldCharType="separate"/>
+      </w:r>
+      <w:bookmarkEnd w:id="91"/>
+      <w:r>
+        <w:rPr>
+          <w:rStyle w:val="Mention"/>
+          <w:noProof/>
+        </w:rPr>
+        <w:t>@Christian Montoya</w:t>
+      </w:r>
+      <w:r>
+        <w:fldChar w:fldCharType="end"/>
+      </w:r>
+      <w:r>
+        <w:t xml:space="preserve"> agree</w:t>
+      </w:r>
+    </w:p>
+  </w:comment>
+  <w:comment w:id="94" w:author="Christian Montoya" w:date="2019-01-24T13:15:00Z" w:initials="CM">
+    <w:p>
+      <w:pPr>
+        <w:pStyle w:val="CommentText"/>
+      </w:pPr>
+      <w:r>
+        <w:rPr>
+          <w:rStyle w:val="CommentReference"/>
+        </w:rPr>
+        <w:annotationRef/>
+      </w:r>
+      <w:r>
+        <w:t>I would break this up in the following way:</w:t>
+      </w:r>
+    </w:p>
+    <w:p>
+      <w:pPr>
+        <w:pStyle w:val="CommentText"/>
+      </w:pPr>
+    </w:p>
+    <w:p>
+      <w:pPr>
+        <w:pStyle w:val="CommentText"/>
+      </w:pPr>
+      <w:r>
+        <w:t xml:space="preserve">&lt;h2 header&gt; </w:t>
+      </w:r>
+      <w:r>
+        <w:t>Detailed Description</w:t>
+      </w:r>
+    </w:p>
+    <w:p>
+      <w:pPr>
+        <w:pStyle w:val="CommentText"/>
+      </w:pPr>
+      <w:r>
+        <w:t>The script reads settings from the config.xml file</w:t>
+      </w:r>
+      <w:r>
+        <w:t xml:space="preserve"> a</w:t>
+      </w:r>
+      <w:r>
+        <w:t>nd uses the appropriate settings to spin up or down VMs. It has two main operating modes:</w:t>
+      </w:r>
+    </w:p>
+    <w:p>
+      <w:pPr>
+        <w:pStyle w:val="CommentText"/>
+        <w:numPr>
+          <w:ilvl w:val="0"/>
+          <w:numId w:val="6"/>
+        </w:numPr>
+      </w:pPr>
+      <w:r>
+        <w:t xml:space="preserve">Peak </w:t>
+      </w:r>
+      <w:r>
+        <w:t>Hours</w:t>
+      </w:r>
+    </w:p>
+    <w:p>
+      <w:pPr>
+        <w:pStyle w:val="CommentText"/>
+        <w:numPr>
+          <w:ilvl w:val="0"/>
+          <w:numId w:val="6"/>
+        </w:numPr>
+      </w:pPr>
+      <w:r>
+        <w:t>Off-</w:t>
+      </w:r>
+      <w:r>
+        <w:t>peak</w:t>
+      </w:r>
+      <w:r>
+        <w:t xml:space="preserve"> Hours</w:t>
+      </w:r>
+    </w:p>
+    <w:p>
+      <w:pPr>
+        <w:pStyle w:val="CommentText"/>
+      </w:pPr>
+    </w:p>
+    <w:p>
+      <w:pPr>
+        <w:pStyle w:val="CommentText"/>
+      </w:pPr>
+      <w:r>
+        <w:t>&lt;h3 header&gt; Peak hours</w:t>
+      </w:r>
+    </w:p>
+    <w:p>
+      <w:pPr>
+        <w:pStyle w:val="CommentText"/>
+      </w:pPr>
+      <w:r>
+        <w:t>[Description you have…]</w:t>
+      </w:r>
+    </w:p>
+    <w:p>
+      <w:pPr>
+        <w:pStyle w:val="CommentText"/>
+      </w:pPr>
+    </w:p>
+    <w:p>
+      <w:pPr>
+        <w:pStyle w:val="CommentText"/>
+      </w:pPr>
+      <w:r>
+        <w:t>&lt;h3 header&gt; Off-peak hours</w:t>
+      </w:r>
+    </w:p>
+  </w:comment>
+  <w:comment w:id="95" w:author="Stefan Georgiev" w:date="2019-02-05T15:23:00Z" w:initials="SG">
+    <w:p>
+      <w:pPr>
+        <w:pStyle w:val="CommentText"/>
+      </w:pPr>
+      <w:r>
+        <w:rPr>
+          <w:rStyle w:val="CommentReference"/>
+        </w:rPr>
+        <w:annotationRef/>
+      </w:r>
+      <w:r>
+        <w:fldChar w:fldCharType="begin"/>
+      </w:r>
+      <w:r>
+        <w:instrText xml:space="preserve"> HYPERLINK "mailto:chrimo@microsoft.com" </w:instrText>
+      </w:r>
+      <w:bookmarkStart w:id="97" w:name="_@_2C8F9917165344E6B5C655827D385F3DZ"/>
+      <w:r>
+        <w:rPr>
+          <w:rStyle w:val="Mention"/>
+        </w:rPr>
+        <w:fldChar w:fldCharType="separate"/>
+      </w:r>
+      <w:bookmarkEnd w:id="97"/>
+      <w:r>
+        <w:rPr>
+          <w:rStyle w:val="Mention"/>
+          <w:noProof/>
+        </w:rPr>
+        <w:t>@Christian Montoya</w:t>
+      </w:r>
+      <w:r>
+        <w:fldChar w:fldCharType="end"/>
+      </w:r>
+      <w:r>
+        <w:t xml:space="preserve"> </w:t>
+      </w:r>
+      <w:r>
+        <w:t xml:space="preserve">Please go ahead </w:t>
+      </w:r>
+      <w:r>
+        <w:t>not 100% sure I understand your vision</w:t>
+      </w:r>
+    </w:p>
+  </w:comment>
+  <w:comment w:id="96" w:author="Stefan Georgiev" w:date="2019-02-05T15:23:00Z" w:initials="SG">
+    <w:p>
+      <w:pPr>
+        <w:pStyle w:val="CommentText"/>
+      </w:pPr>
+      <w:bookmarkStart w:id="98" w:name="_GoBack"/>
+      <w:r>
+        <w:rPr>
+          <w:rStyle w:val="CommentReference"/>
+        </w:rPr>
+        <w:annotationRef/>
+      </w:r>
+      <w:bookmarkEnd w:id="98"/>
+    </w:p>
+  </w:comment>
+  <w:comment w:id="100" w:author="Clark Nicholson" w:date="2019-01-24T15:58:00Z" w:initials="CN">
+    <w:p>
+      <w:pPr>
+        <w:pStyle w:val="CommentText"/>
+      </w:pPr>
+      <w:r>
+        <w:rPr>
+          <w:rStyle w:val="CommentReference"/>
+        </w:rPr>
+        <w:annotationRef/>
+      </w:r>
+      <w:r>
+        <w:t xml:space="preserve">This is left over from RDS2016 text. Should be the additional or utility VM. </w:t>
+      </w:r>
+    </w:p>
+  </w:comment>
+  <w:comment w:id="101" w:author="Stefan Georgiev" w:date="2019-02-05T15:20:00Z" w:initials="SG">
+    <w:p>
+      <w:pPr>
+        <w:pStyle w:val="CommentText"/>
+      </w:pPr>
+      <w:r>
+        <w:rPr>
+          <w:rStyle w:val="CommentReference"/>
+        </w:rPr>
+        <w:annotationRef/>
+      </w:r>
+      <w:r>
+        <w:fldChar w:fldCharType="begin"/>
+      </w:r>
+      <w:r>
+        <w:instrText xml:space="preserve"> HYPERLINK "mailto:clarkn@microsoft.com" </w:instrText>
+      </w:r>
+      <w:bookmarkStart w:id="104" w:name="_@_58201C9627C24AA5B56F0B0419A2D98EZ"/>
+      <w:r>
+        <w:rPr>
+          <w:rStyle w:val="Mention"/>
+        </w:rPr>
+        <w:fldChar w:fldCharType="separate"/>
+      </w:r>
+      <w:bookmarkEnd w:id="104"/>
+      <w:r>
+        <w:rPr>
+          <w:rStyle w:val="Mention"/>
+          <w:noProof/>
+        </w:rPr>
+        <w:t>@Clark Nicholson</w:t>
+      </w:r>
+      <w:r>
+        <w:fldChar w:fldCharType="end"/>
+      </w:r>
+      <w:r>
+        <w:t>: agree</w:t>
+      </w:r>
+    </w:p>
+  </w:comment>
+  <w:comment w:id="99" w:author="Scott Manchester" w:date="2019-01-24T12:55:00Z" w:initials="SM">
+    <w:p>
+      <w:pPr>
+        <w:pStyle w:val="CommentText"/>
+      </w:pPr>
+      <w:r>
+        <w:t>You should clarify in the doc what is required for WVD vs. RDS.</w:t>
+      </w:r>
+      <w:r>
+        <w:rPr>
+          <w:rStyle w:val="CommentReference"/>
+        </w:rPr>
+        <w:annotationRef/>
+      </w:r>
+    </w:p>
+  </w:comment>
+  <w:comment w:id="109" w:author="Clark Nicholson" w:date="2019-01-24T17:15:00Z" w:initials="CN">
+    <w:p>
+      <w:pPr>
+        <w:pStyle w:val="CommentText"/>
+      </w:pPr>
+      <w:r>
+        <w:rPr>
+          <w:rStyle w:val="CommentReference"/>
+        </w:rPr>
+        <w:annotationRef/>
+      </w:r>
+      <w:r>
+        <w:t>Are you going to update this table or remove?</w:t>
+      </w:r>
+    </w:p>
+  </w:comment>
+  <w:comment w:id="110" w:author="Stefan Georgiev" w:date="2019-02-05T15:19:00Z" w:initials="SG">
+    <w:p>
+      <w:pPr>
+        <w:pStyle w:val="CommentText"/>
+      </w:pPr>
+      <w:r>
+        <w:rPr>
+          <w:rStyle w:val="CommentReference"/>
+        </w:rPr>
+        <w:annotationRef/>
+      </w:r>
+      <w:r>
+        <w:t xml:space="preserve">We will likely remove it as this is going to be hosted either in Docs.microsoft.com or </w:t>
+      </w:r>
+      <w:proofErr w:type="spellStart"/>
+      <w:r>
+        <w:t>github</w:t>
+      </w:r>
+      <w:proofErr w:type="spellEnd"/>
+      <w:r>
+        <w:t xml:space="preserve"> both have own versioning. Will leave for Heidi to do</w:t>
+      </w:r>
+    </w:p>
+  </w:comment>
+</w:comments>
+</file>
+
+<file path=word/commentsExtended.xml><?xml version="1.0" encoding="utf-8"?>
+<w15:commentsEx xmlns:wpc="http://schemas.microsoft.com/office/word/2010/wordprocessingCanvas" xmlns:cx="http://schemas.microsoft.com/office/drawing/2014/chartex" xmlns:cx1="http://schemas.microsoft.com/office/drawing/2015/9/8/chartex" xmlns:cx2="http://schemas.microsoft.com/office/drawing/2015/10/21/chartex" xmlns:cx3="http://schemas.microsoft.com/office/drawing/2016/5/9/chartex" xmlns:cx4="http://schemas.microsoft.com/office/drawing/2016/5/10/chartex" xmlns:cx5="http://schemas.microsoft.com/office/drawing/2016/5/11/chartex" xmlns:cx6="http://schemas.microsoft.com/office/drawing/2016/5/12/chartex" xmlns:cx7="http://schemas.microsoft.com/office/drawing/2016/5/13/chartex" xmlns:cx8="http://schemas.microsoft.com/office/drawing/2016/5/14/chartex" xmlns:mc="http://schemas.openxmlformats.org/markup-compatibility/2006" xmlns:aink="http://schemas.microsoft.com/office/drawing/2016/ink" xmlns:am3d="http://schemas.microsoft.com/office/drawing/2017/model3d" xmlns:o="urn:schemas-microsoft-com:office:office" xmlns:r="http://schemas.openxmlformats.org/officeDocument/2006/relationships" xmlns:m="http://schemas.openxmlformats.org/officeDocument/2006/math" xmlns:v="urn:schemas-microsoft-com:vml" xmlns:wp14="http://schemas.microsoft.com/office/word/2010/wordprocessingDrawing" xmlns:wp="http://schemas.openxmlformats.org/drawingml/2006/wordprocessingDrawing" xmlns:w10="urn:schemas-microsoft-com:office:word" xmlns:w="http://schemas.openxmlformats.org/wordprocessingml/2006/main" xmlns:w14="http://schemas.microsoft.com/office/word/2010/wordml" xmlns:w15="http://schemas.microsoft.com/office/word/2012/wordml" xmlns:w16cid="http://schemas.microsoft.com/office/word/2016/wordml/cid" xmlns:w16se="http://schemas.microsoft.com/office/word/2015/wordml/symex" xmlns:wpg="http://schemas.microsoft.com/office/word/2010/wordprocessingGroup" xmlns:wpi="http://schemas.microsoft.com/office/word/2010/wordprocessingInk" xmlns:wne="http://schemas.microsoft.com/office/word/2006/wordml" xmlns:wps="http://schemas.microsoft.com/office/word/2010/wordprocessingShape" mc:Ignorable="w14 w15 w16se w16cid wp14">
+  <w15:commentEx w15:paraId="0B6AA324" w15:done="1"/>
+  <w15:commentEx w15:paraId="75AD8C45" w15:paraIdParent="0B6AA324" w15:done="1"/>
+  <w15:commentEx w15:paraId="1B9EC036" w15:paraIdParent="0B6AA324" w15:done="1"/>
+  <w15:commentEx w15:paraId="6D280CC4" w15:done="1"/>
+  <w15:commentEx w15:paraId="34EB0C84" w15:paraIdParent="6D280CC4" w15:done="1"/>
+  <w15:commentEx w15:paraId="042AF2DC" w15:paraIdParent="6D280CC4" w15:done="1"/>
+  <w15:commentEx w15:paraId="0DF92F89" w15:paraIdParent="6D280CC4" w15:done="1"/>
+  <w15:commentEx w15:paraId="4D577640" w15:done="1"/>
+  <w15:commentEx w15:paraId="0762CB89" w15:paraIdParent="4D577640" w15:done="1"/>
+  <w15:commentEx w15:paraId="50964DC4" w15:paraIdParent="4D577640" w15:done="1"/>
+  <w15:commentEx w15:paraId="0F9289C3" w15:done="1"/>
+  <w15:commentEx w15:paraId="2A29C2B4" w15:paraIdParent="0F9289C3" w15:done="1"/>
+  <w15:commentEx w15:paraId="6B7EFE85" w15:done="1"/>
+  <w15:commentEx w15:paraId="0A99A639" w15:paraIdParent="6B7EFE85" w15:done="1"/>
+  <w15:commentEx w15:paraId="2932263C" w15:paraIdParent="6B7EFE85" w15:done="1"/>
+  <w15:commentEx w15:paraId="3536898E" w15:paraIdParent="6B7EFE85" w15:done="1"/>
+  <w15:commentEx w15:paraId="0E5CEF59" w15:done="1"/>
+  <w15:commentEx w15:paraId="676EF2D6" w15:paraIdParent="0E5CEF59" w15:done="1"/>
+  <w15:commentEx w15:paraId="4FEDB501" w15:done="1"/>
+  <w15:commentEx w15:paraId="29011C2D" w15:paraIdParent="4FEDB501" w15:done="1"/>
+  <w15:commentEx w15:paraId="063B8C65" w15:done="0"/>
+  <w15:commentEx w15:paraId="4F602DE7" w15:paraIdParent="063B8C65" w15:done="0"/>
+  <w15:commentEx w15:paraId="58081696" w15:done="1"/>
+  <w15:commentEx w15:paraId="088F6EEF" w15:paraIdParent="58081696" w15:done="0"/>
+  <w15:commentEx w15:paraId="79D19B2D" w15:done="1"/>
+  <w15:commentEx w15:paraId="14D4E53A" w15:paraIdParent="79D19B2D" w15:done="1"/>
+  <w15:commentEx w15:paraId="648A408B" w15:paraIdParent="79D19B2D" w15:done="1"/>
+  <w15:commentEx w15:paraId="19F50015" w15:paraIdParent="79D19B2D" w15:done="1"/>
+  <w15:commentEx w15:paraId="33212E71" w15:paraIdParent="79D19B2D" w15:done="1"/>
+  <w15:commentEx w15:paraId="3CD1D6AF" w15:done="1"/>
+  <w15:commentEx w15:paraId="17B11CFE" w15:paraIdParent="3CD1D6AF" w15:done="1"/>
+  <w15:commentEx w15:paraId="72B67D3D" w15:paraIdParent="3CD1D6AF" w15:done="1"/>
+  <w15:commentEx w15:paraId="1F2EDFA2" w15:done="1"/>
+  <w15:commentEx w15:paraId="026B1AEF" w15:paraIdParent="1F2EDFA2" w15:done="1"/>
+  <w15:commentEx w15:paraId="0EC4544C" w15:done="1"/>
+  <w15:commentEx w15:paraId="62279697" w15:done="1"/>
+  <w15:commentEx w15:paraId="60D16D00" w15:paraIdParent="62279697" w15:done="1"/>
+</w15:commentsEx>
+</file>
+
+<file path=word/commentsIds.xml><?xml version="1.0" encoding="utf-8"?>
+<w16cid:commentsIds xmlns:wpc="http://schemas.microsoft.com/office/word/2010/wordprocessingCanvas" xmlns:cx="http://schemas.microsoft.com/office/drawing/2014/chartex" xmlns:cx1="http://schemas.microsoft.com/office/drawing/2015/9/8/chartex" xmlns:cx2="http://schemas.microsoft.com/office/drawing/2015/10/21/chartex" xmlns:cx3="http://schemas.microsoft.com/office/drawing/2016/5/9/chartex" xmlns:cx4="http://schemas.microsoft.com/office/drawing/2016/5/10/chartex" xmlns:cx5="http://schemas.microsoft.com/office/drawing/2016/5/11/chartex" xmlns:cx6="http://schemas.microsoft.com/office/drawing/2016/5/12/chartex" xmlns:cx7="http://schemas.microsoft.com/office/drawing/2016/5/13/chartex" xmlns:cx8="http://schemas.microsoft.com/office/drawing/2016/5/14/chartex" xmlns:mc="http://schemas.openxmlformats.org/markup-compatibility/2006" xmlns:aink="http://schemas.microsoft.com/office/drawing/2016/ink" xmlns:am3d="http://schemas.microsoft.com/office/drawing/2017/model3d" xmlns:o="urn:schemas-microsoft-com:office:office" xmlns:r="http://schemas.openxmlformats.org/officeDocument/2006/relationships" xmlns:m="http://schemas.openxmlformats.org/officeDocument/2006/math" xmlns:v="urn:schemas-microsoft-com:vml" xmlns:wp14="http://schemas.microsoft.com/office/word/2010/wordprocessingDrawing" xmlns:wp="http://schemas.openxmlformats.org/drawingml/2006/wordprocessingDrawing" xmlns:w10="urn:schemas-microsoft-com:office:word" xmlns:w="http://schemas.openxmlformats.org/wordprocessingml/2006/main" xmlns:w14="http://schemas.microsoft.com/office/word/2010/wordml" xmlns:w15="http://schemas.microsoft.com/office/word/2012/wordml" xmlns:w16cid="http://schemas.microsoft.com/office/word/2016/wordml/cid" xmlns:w16se="http://schemas.microsoft.com/office/word/2015/wordml/symex" xmlns:wpg="http://schemas.microsoft.com/office/word/2010/wordprocessingGroup" xmlns:wpi="http://schemas.microsoft.com/office/word/2010/wordprocessingInk" xmlns:wne="http://schemas.microsoft.com/office/word/2006/wordml" xmlns:wps="http://schemas.microsoft.com/office/word/2010/wordprocessingShape" mc:Ignorable="w14 w15 w16se w16cid wp14">
+  <w16cid:commentId w16cid:paraId="0B6AA324" w16cid:durableId="1FF4492F"/>
+  <w16cid:commentId w16cid:paraId="75AD8C45" w16cid:durableId="1FF44BEF"/>
+  <w16cid:commentId w16cid:paraId="1B9EC036" w16cid:durableId="2004247F"/>
+  <w16cid:commentId w16cid:paraId="6D280CC4" w16cid:durableId="1FF449AC"/>
+  <w16cid:commentId w16cid:paraId="34EB0C84" w16cid:durableId="1FF44BA8"/>
+  <w16cid:commentId w16cid:paraId="042AF2DC" w16cid:durableId="200424CE"/>
+  <w16cid:commentId w16cid:paraId="0DF92F89" w16cid:durableId="200424E0"/>
+  <w16cid:commentId w16cid:paraId="4D577640" w16cid:durableId="0B1B7D70"/>
+  <w16cid:commentId w16cid:paraId="0762CB89" w16cid:durableId="1FF43426"/>
+  <w16cid:commentId w16cid:paraId="50964DC4" w16cid:durableId="20042623"/>
+  <w16cid:commentId w16cid:paraId="0F9289C3" w16cid:durableId="792F1E4E"/>
+  <w16cid:commentId w16cid:paraId="2A29C2B4" w16cid:durableId="20042693"/>
+  <w16cid:commentId w16cid:paraId="6B7EFE85" w16cid:durableId="20C28313"/>
+  <w16cid:commentId w16cid:paraId="0A99A639" w16cid:durableId="1FF43524"/>
+  <w16cid:commentId w16cid:paraId="2932263C" w16cid:durableId="1FF44AC5"/>
+  <w16cid:commentId w16cid:paraId="3536898E" w16cid:durableId="200426B8"/>
+  <w16cid:commentId w16cid:paraId="0E5CEF59" w16cid:durableId="1FF4353D"/>
+  <w16cid:commentId w16cid:paraId="676EF2D6" w16cid:durableId="200426F8"/>
+  <w16cid:commentId w16cid:paraId="4FEDB501" w16cid:durableId="024BD536"/>
+  <w16cid:commentId w16cid:paraId="29011C2D" w16cid:durableId="20042726"/>
+  <w16cid:commentId w16cid:paraId="063B8C65" w16cid:durableId="1FF44CE2"/>
+  <w16cid:commentId w16cid:paraId="4F602DE7" w16cid:durableId="2004274B"/>
+  <w16cid:commentId w16cid:paraId="58081696" w16cid:durableId="1FF45E2E"/>
+  <w16cid:commentId w16cid:paraId="088F6EEF" w16cid:durableId="2004277D"/>
+  <w16cid:commentId w16cid:paraId="79D19B2D" w16cid:durableId="26DF9570"/>
+  <w16cid:commentId w16cid:paraId="14D4E53A" w16cid:durableId="1FF435AE"/>
+  <w16cid:commentId w16cid:paraId="648A408B" w16cid:durableId="1FF45E14"/>
+  <w16cid:commentId w16cid:paraId="19F50015" w16cid:durableId="1FF45F22"/>
+  <w16cid:commentId w16cid:paraId="33212E71" w16cid:durableId="200427BB"/>
+  <w16cid:commentId w16cid:paraId="3CD1D6AF" w16cid:durableId="1FF438D4"/>
+  <w16cid:commentId w16cid:paraId="17B11CFE" w16cid:durableId="200428D5"/>
+  <w16cid:commentId w16cid:paraId="72B67D3D" w16cid:durableId="200428F1"/>
+  <w16cid:commentId w16cid:paraId="1F2EDFA2" w16cid:durableId="1FF45F10"/>
+  <w16cid:commentId w16cid:paraId="026B1AEF" w16cid:durableId="2004283D"/>
+  <w16cid:commentId w16cid:paraId="0EC4544C" w16cid:durableId="4404DB16"/>
+  <w16cid:commentId w16cid:paraId="62279697" w16cid:durableId="1FF47136"/>
+  <w16cid:commentId w16cid:paraId="60D16D00" w16cid:durableId="200427EC"/>
+</w16cid:commentsIds>
+</file>
+
 <file path=word/endnotes.xml><?xml version="1.0" encoding="utf-8"?>
 <w:endnotes xmlns:wpc="http://schemas.microsoft.com/office/word/2010/wordprocessingCanvas" xmlns:cx="http://schemas.microsoft.com/office/drawing/2014/chartex" xmlns:cx1="http://schemas.microsoft.com/office/drawing/2015/9/8/chartex" xmlns:cx2="http://schemas.microsoft.com/office/drawing/2015/10/21/chartex" xmlns:cx3="http://schemas.microsoft.com/office/drawing/2016/5/9/chartex" xmlns:cx4="http://schemas.microsoft.com/office/drawing/2016/5/10/chartex" xmlns:cx5="http://schemas.microsoft.com/office/drawing/2016/5/11/chartex" xmlns:cx6="http://schemas.microsoft.com/office/drawing/2016/5/12/chartex" xmlns:cx7="http://schemas.microsoft.com/office/drawing/2016/5/13/chartex" xmlns:cx8="http://schemas.microsoft.com/office/drawing/2016/5/14/chartex" xmlns:mc="http://schemas.openxmlformats.org/markup-compatibility/2006" xmlns:aink="http://schemas.microsoft.com/office/drawing/2016/ink" xmlns:am3d="http://schemas.microsoft.com/office/drawing/2017/model3d" xmlns:o="urn:schemas-microsoft-com:office:office" xmlns:r="http://schemas.openxmlformats.org/officeDocument/2006/relationships" xmlns:m="http://schemas.openxmlformats.org/officeDocument/2006/math" xmlns:v="urn:schemas-microsoft-com:vml" xmlns:wp14="http://schemas.microsoft.com/office/word/2010/wordprocessingDrawing" xmlns:wp="http://schemas.openxmlformats.org/drawingml/2006/wordprocessingDrawing" xmlns:w10="urn:schemas-microsoft-com:office:word" xmlns:w="http://schemas.openxmlformats.org/wordprocessingml/2006/main" xmlns:w14="http://schemas.microsoft.com/office/word/2010/wordml" xmlns:w15="http://schemas.microsoft.com/office/word/2012/wordml" xmlns:w16cid="http://schemas.microsoft.com/office/word/2016/wordml/cid" xmlns:w16se="http://schemas.microsoft.com/office/word/2015/wordml/symex" xmlns:wpg="http://schemas.microsoft.com/office/word/2010/wordprocessingGroup" xmlns:wpi="http://schemas.microsoft.com/office/word/2010/wordprocessingInk" xmlns:wne="http://schemas.microsoft.com/office/word/2006/wordml" xmlns:wps="http://schemas.microsoft.com/office/word/2010/wordprocessingShape" mc:Ignorable="w14 w15 w16se w16cid wp14">
   <w:endnote w:type="separator" w:id="-1">
@@ -3738,6 +5618,13 @@
       <w:r>
         <w:continuationSeparator/>
       </w:r>
+    </w:p>
+  </w:endnote>
+  <w:endnote w:type="continuationNotice" w:id="1">
+    <w:p>
+      <w:pPr>
+        <w:spacing w:after="0" w:line="240" w:lineRule="auto"/>
+      </w:pPr>
     </w:p>
   </w:endnote>
 </w:endnotes>
@@ -3763,6 +5650,13 @@
       <w:r>
         <w:continuationSeparator/>
       </w:r>
+    </w:p>
+  </w:footnote>
+  <w:footnote w:type="continuationNotice" w:id="1">
+    <w:p>
+      <w:pPr>
+        <w:spacing w:after="0" w:line="240" w:lineRule="auto"/>
+      </w:pPr>
     </w:p>
   </w:footnote>
 </w:footnotes>
@@ -3783,7 +5677,7 @@
         <w:ind w:left="720" w:hanging="360"/>
       </w:pPr>
       <w:rPr>
-        <w:rFonts w:ascii="Symbol" w:hAnsi="Symbol" w:hint="default"/>
+        <w:rFonts w:hint="default" w:ascii="Symbol" w:hAnsi="Symbol"/>
       </w:rPr>
     </w:lvl>
     <w:lvl w:ilvl="1" w:tplc="04090003">
@@ -3795,7 +5689,7 @@
         <w:ind w:left="1440" w:hanging="360"/>
       </w:pPr>
       <w:rPr>
-        <w:rFonts w:ascii="Courier New" w:hAnsi="Courier New" w:cs="Courier New" w:hint="default"/>
+        <w:rFonts w:hint="default" w:ascii="Courier New" w:hAnsi="Courier New" w:cs="Courier New"/>
       </w:rPr>
     </w:lvl>
     <w:lvl w:ilvl="2" w:tplc="04090005">
@@ -3807,7 +5701,7 @@
         <w:ind w:left="2160" w:hanging="360"/>
       </w:pPr>
       <w:rPr>
-        <w:rFonts w:ascii="Wingdings" w:hAnsi="Wingdings" w:hint="default"/>
+        <w:rFonts w:hint="default" w:ascii="Wingdings" w:hAnsi="Wingdings"/>
       </w:rPr>
     </w:lvl>
     <w:lvl w:ilvl="3" w:tplc="04090001" w:tentative="1">
@@ -3819,7 +5713,7 @@
         <w:ind w:left="2880" w:hanging="360"/>
       </w:pPr>
       <w:rPr>
-        <w:rFonts w:ascii="Symbol" w:hAnsi="Symbol" w:hint="default"/>
+        <w:rFonts w:hint="default" w:ascii="Symbol" w:hAnsi="Symbol"/>
       </w:rPr>
     </w:lvl>
     <w:lvl w:ilvl="4" w:tplc="04090003" w:tentative="1">
@@ -3831,7 +5725,7 @@
         <w:ind w:left="3600" w:hanging="360"/>
       </w:pPr>
       <w:rPr>
-        <w:rFonts w:ascii="Courier New" w:hAnsi="Courier New" w:cs="Courier New" w:hint="default"/>
+        <w:rFonts w:hint="default" w:ascii="Courier New" w:hAnsi="Courier New" w:cs="Courier New"/>
       </w:rPr>
     </w:lvl>
     <w:lvl w:ilvl="5" w:tplc="04090005" w:tentative="1">
@@ -3843,7 +5737,7 @@
         <w:ind w:left="4320" w:hanging="360"/>
       </w:pPr>
       <w:rPr>
-        <w:rFonts w:ascii="Wingdings" w:hAnsi="Wingdings" w:hint="default"/>
+        <w:rFonts w:hint="default" w:ascii="Wingdings" w:hAnsi="Wingdings"/>
       </w:rPr>
     </w:lvl>
     <w:lvl w:ilvl="6" w:tplc="04090001" w:tentative="1">
@@ -3855,7 +5749,7 @@
         <w:ind w:left="5040" w:hanging="360"/>
       </w:pPr>
       <w:rPr>
-        <w:rFonts w:ascii="Symbol" w:hAnsi="Symbol" w:hint="default"/>
+        <w:rFonts w:hint="default" w:ascii="Symbol" w:hAnsi="Symbol"/>
       </w:rPr>
     </w:lvl>
     <w:lvl w:ilvl="7" w:tplc="04090003" w:tentative="1">
@@ -3867,7 +5761,7 @@
         <w:ind w:left="5760" w:hanging="360"/>
       </w:pPr>
       <w:rPr>
-        <w:rFonts w:ascii="Courier New" w:hAnsi="Courier New" w:cs="Courier New" w:hint="default"/>
+        <w:rFonts w:hint="default" w:ascii="Courier New" w:hAnsi="Courier New" w:cs="Courier New"/>
       </w:rPr>
     </w:lvl>
     <w:lvl w:ilvl="8" w:tplc="04090005" w:tentative="1">
@@ -3879,7 +5773,7 @@
         <w:ind w:left="6480" w:hanging="360"/>
       </w:pPr>
       <w:rPr>
-        <w:rFonts w:ascii="Wingdings" w:hAnsi="Wingdings" w:hint="default"/>
+        <w:rFonts w:hint="default" w:ascii="Wingdings" w:hAnsi="Wingdings"/>
       </w:rPr>
     </w:lvl>
   </w:abstractNum>
@@ -4148,6 +6042,118 @@
     </w:lvl>
   </w:abstractNum>
   <w:abstractNum w:abstractNumId="4" w15:restartNumberingAfterBreak="0">
+    <w:nsid w:val="62594BEF"/>
+    <w:multiLevelType w:val="hybridMultilevel"/>
+    <w:tmpl w:val="DEDEA22E"/>
+    <w:lvl w:ilvl="0" w:tplc="8F5AE294">
+      <w:numFmt w:val="bullet"/>
+      <w:lvlText w:val="-"/>
+      <w:lvlJc w:val="left"/>
+      <w:pPr>
+        <w:ind w:left="720" w:hanging="360"/>
+      </w:pPr>
+      <w:rPr>
+        <w:rFonts w:hint="default" w:ascii="Calibri" w:hAnsi="Calibri" w:cs="Calibri" w:eastAsiaTheme="minorEastAsia"/>
+      </w:rPr>
+    </w:lvl>
+    <w:lvl w:ilvl="1" w:tplc="04090003" w:tentative="1">
+      <w:start w:val="1"/>
+      <w:numFmt w:val="bullet"/>
+      <w:lvlText w:val="o"/>
+      <w:lvlJc w:val="left"/>
+      <w:pPr>
+        <w:ind w:left="1440" w:hanging="360"/>
+      </w:pPr>
+      <w:rPr>
+        <w:rFonts w:hint="default" w:ascii="Courier New" w:hAnsi="Courier New" w:cs="Courier New"/>
+      </w:rPr>
+    </w:lvl>
+    <w:lvl w:ilvl="2" w:tplc="04090005" w:tentative="1">
+      <w:start w:val="1"/>
+      <w:numFmt w:val="bullet"/>
+      <w:lvlText w:val=""/>
+      <w:lvlJc w:val="left"/>
+      <w:pPr>
+        <w:ind w:left="2160" w:hanging="360"/>
+      </w:pPr>
+      <w:rPr>
+        <w:rFonts w:hint="default" w:ascii="Wingdings" w:hAnsi="Wingdings"/>
+      </w:rPr>
+    </w:lvl>
+    <w:lvl w:ilvl="3" w:tplc="04090001" w:tentative="1">
+      <w:start w:val="1"/>
+      <w:numFmt w:val="bullet"/>
+      <w:lvlText w:val=""/>
+      <w:lvlJc w:val="left"/>
+      <w:pPr>
+        <w:ind w:left="2880" w:hanging="360"/>
+      </w:pPr>
+      <w:rPr>
+        <w:rFonts w:hint="default" w:ascii="Symbol" w:hAnsi="Symbol"/>
+      </w:rPr>
+    </w:lvl>
+    <w:lvl w:ilvl="4" w:tplc="04090003" w:tentative="1">
+      <w:start w:val="1"/>
+      <w:numFmt w:val="bullet"/>
+      <w:lvlText w:val="o"/>
+      <w:lvlJc w:val="left"/>
+      <w:pPr>
+        <w:ind w:left="3600" w:hanging="360"/>
+      </w:pPr>
+      <w:rPr>
+        <w:rFonts w:hint="default" w:ascii="Courier New" w:hAnsi="Courier New" w:cs="Courier New"/>
+      </w:rPr>
+    </w:lvl>
+    <w:lvl w:ilvl="5" w:tplc="04090005" w:tentative="1">
+      <w:start w:val="1"/>
+      <w:numFmt w:val="bullet"/>
+      <w:lvlText w:val=""/>
+      <w:lvlJc w:val="left"/>
+      <w:pPr>
+        <w:ind w:left="4320" w:hanging="360"/>
+      </w:pPr>
+      <w:rPr>
+        <w:rFonts w:hint="default" w:ascii="Wingdings" w:hAnsi="Wingdings"/>
+      </w:rPr>
+    </w:lvl>
+    <w:lvl w:ilvl="6" w:tplc="04090001" w:tentative="1">
+      <w:start w:val="1"/>
+      <w:numFmt w:val="bullet"/>
+      <w:lvlText w:val=""/>
+      <w:lvlJc w:val="left"/>
+      <w:pPr>
+        <w:ind w:left="5040" w:hanging="360"/>
+      </w:pPr>
+      <w:rPr>
+        <w:rFonts w:hint="default" w:ascii="Symbol" w:hAnsi="Symbol"/>
+      </w:rPr>
+    </w:lvl>
+    <w:lvl w:ilvl="7" w:tplc="04090003" w:tentative="1">
+      <w:start w:val="1"/>
+      <w:numFmt w:val="bullet"/>
+      <w:lvlText w:val="o"/>
+      <w:lvlJc w:val="left"/>
+      <w:pPr>
+        <w:ind w:left="5760" w:hanging="360"/>
+      </w:pPr>
+      <w:rPr>
+        <w:rFonts w:hint="default" w:ascii="Courier New" w:hAnsi="Courier New" w:cs="Courier New"/>
+      </w:rPr>
+    </w:lvl>
+    <w:lvl w:ilvl="8" w:tplc="04090005" w:tentative="1">
+      <w:start w:val="1"/>
+      <w:numFmt w:val="bullet"/>
+      <w:lvlText w:val=""/>
+      <w:lvlJc w:val="left"/>
+      <w:pPr>
+        <w:ind w:left="6480" w:hanging="360"/>
+      </w:pPr>
+      <w:rPr>
+        <w:rFonts w:hint="default" w:ascii="Wingdings" w:hAnsi="Wingdings"/>
+      </w:rPr>
+    </w:lvl>
+  </w:abstractNum>
+  <w:abstractNum w:abstractNumId="5" w15:restartNumberingAfterBreak="0">
     <w:nsid w:val="75D65300"/>
     <w:multiLevelType w:val="hybridMultilevel"/>
     <w:tmpl w:val="E8520F60"/>
@@ -4240,7 +6246,7 @@
     <w:abstractNumId w:val="2"/>
   </w:num>
   <w:num w:numId="2">
-    <w:abstractNumId w:val="4"/>
+    <w:abstractNumId w:val="5"/>
   </w:num>
   <w:num w:numId="3">
     <w:abstractNumId w:val="1"/>
@@ -4251,15 +6257,29 @@
   <w:num w:numId="5">
     <w:abstractNumId w:val="0"/>
   </w:num>
+  <w:num w:numId="6">
+    <w:abstractNumId w:val="4"/>
+  </w:num>
 </w:numbering>
 </file>
 
+<file path=word/people.xml><?xml version="1.0" encoding="utf-8"?>
+<w15:people xmlns:wpc="http://schemas.microsoft.com/office/word/2010/wordprocessingCanvas" xmlns:cx="http://schemas.microsoft.com/office/drawing/2014/chartex" xmlns:cx1="http://schemas.microsoft.com/office/drawing/2015/9/8/chartex" xmlns:cx2="http://schemas.microsoft.com/office/drawing/2015/10/21/chartex" xmlns:cx3="http://schemas.microsoft.com/office/drawing/2016/5/9/chartex" xmlns:cx4="http://schemas.microsoft.com/office/drawing/2016/5/10/chartex" xmlns:cx5="http://schemas.microsoft.com/office/drawing/2016/5/11/chartex" xmlns:cx6="http://schemas.microsoft.com/office/drawing/2016/5/12/chartex" xmlns:cx7="http://schemas.microsoft.com/office/drawing/2016/5/13/chartex" xmlns:cx8="http://schemas.microsoft.com/office/drawing/2016/5/14/chartex" xmlns:mc="http://schemas.openxmlformats.org/markup-compatibility/2006" xmlns:aink="http://schemas.microsoft.com/office/drawing/2016/ink" xmlns:am3d="http://schemas.microsoft.com/office/drawing/2017/model3d" xmlns:o="urn:schemas-microsoft-com:office:office" xmlns:r="http://schemas.openxmlformats.org/officeDocument/2006/relationships" xmlns:m="http://schemas.openxmlformats.org/officeDocument/2006/math" xmlns:v="urn:schemas-microsoft-com:vml" xmlns:wp14="http://schemas.microsoft.com/office/word/2010/wordprocessingDrawing" xmlns:wp="http://schemas.openxmlformats.org/drawingml/2006/wordprocessingDrawing" xmlns:w10="urn:schemas-microsoft-com:office:word" xmlns:w="http://schemas.openxmlformats.org/wordprocessingml/2006/main" xmlns:w14="http://schemas.microsoft.com/office/word/2010/wordml" xmlns:w15="http://schemas.microsoft.com/office/word/2012/wordml" xmlns:w16cid="http://schemas.microsoft.com/office/word/2016/wordml/cid" xmlns:w16se="http://schemas.microsoft.com/office/word/2015/wordml/symex" xmlns:wpg="http://schemas.microsoft.com/office/word/2010/wordprocessingGroup" xmlns:wpi="http://schemas.microsoft.com/office/word/2010/wordprocessingInk" xmlns:wne="http://schemas.microsoft.com/office/word/2006/wordml" xmlns:wps="http://schemas.microsoft.com/office/word/2010/wordprocessingShape" mc:Ignorable="w14 w15 w16se w16cid wp14">
+  <w15:person w15:author="Stefan Georgiev">
+    <w15:presenceInfo w15:providerId="AD" w15:userId="S-1-5-21-2127521184-1604012920-1887927527-13276045"/>
+  </w15:person>
+  <w15:person w15:author="Roop Kiran Chevuri">
+    <w15:presenceInfo w15:providerId="AD" w15:userId="S::rkiran@microsoft.com::c709a1fa-ba13-4db6-a169-e24f3e8c7e3d"/>
+  </w15:person>
+</w15:people>
+</file>
+
 <file path=word/styles.xml><?xml version="1.0" encoding="utf-8"?>
-<w:styles xmlns:mc="http://schemas.openxmlformats.org/markup-compatibility/2006" xmlns:r="http://schemas.openxmlformats.org/officeDocument/2006/relationships" xmlns:w="http://schemas.openxmlformats.org/wordprocessingml/2006/main" xmlns:w14="http://schemas.microsoft.com/office/word/2010/wordml" xmlns:w15="http://schemas.microsoft.com/office/word/2012/wordml" xmlns:w16cid="http://schemas.microsoft.com/office/word/2016/wordml/cid" xmlns:w16se="http://schemas.microsoft.com/office/word/2015/wordml/symex" mc:Ignorable="w14 w15 w16se w16cid">
+<w:styles xmlns:wp14="http://schemas.microsoft.com/office/word/2010/wordprocessingDrawing" xmlns:mc="http://schemas.openxmlformats.org/markup-compatibility/2006" xmlns:r="http://schemas.openxmlformats.org/officeDocument/2006/relationships" xmlns:w="http://schemas.openxmlformats.org/wordprocessingml/2006/main" xmlns:w14="http://schemas.microsoft.com/office/word/2010/wordml" xmlns:w15="http://schemas.microsoft.com/office/word/2012/wordml" xmlns:w16cid="http://schemas.microsoft.com/office/word/2016/wordml/cid" xmlns:w16se="http://schemas.microsoft.com/office/word/2015/wordml/symex" mc:Ignorable="w14 w15 w16se w16cid wp14">
   <w:docDefaults>
     <w:rPrDefault>
       <w:rPr>
-        <w:rFonts w:asciiTheme="minorHAnsi" w:eastAsiaTheme="minorHAnsi" w:hAnsiTheme="minorHAnsi" w:cstheme="minorBidi"/>
+        <w:rFonts w:asciiTheme="minorHAnsi" w:hAnsiTheme="minorHAnsi" w:eastAsiaTheme="minorHAnsi" w:cstheme="minorBidi"/>
         <w:sz w:val="22"/>
         <w:szCs w:val="22"/>
         <w:lang w:val="en-US" w:eastAsia="en-US" w:bidi="ar-SA"/>
@@ -4274,14 +6294,14 @@
   <w:latentStyles w:defLockedState="0" w:defUIPriority="99" w:defSemiHidden="0" w:defUnhideWhenUsed="0" w:defQFormat="0" w:count="375">
     <w:lsdException w:name="Normal" w:uiPriority="0" w:qFormat="1"/>
     <w:lsdException w:name="heading 1" w:uiPriority="9" w:qFormat="1"/>
-    <w:lsdException w:name="heading 2" w:semiHidden="1" w:uiPriority="9" w:unhideWhenUsed="1" w:qFormat="1"/>
-    <w:lsdException w:name="heading 3" w:semiHidden="1" w:uiPriority="9" w:unhideWhenUsed="1" w:qFormat="1"/>
-    <w:lsdException w:name="heading 4" w:semiHidden="1" w:uiPriority="9" w:unhideWhenUsed="1" w:qFormat="1"/>
-    <w:lsdException w:name="heading 5" w:semiHidden="1" w:uiPriority="9" w:unhideWhenUsed="1" w:qFormat="1"/>
-    <w:lsdException w:name="heading 6" w:semiHidden="1" w:uiPriority="9" w:unhideWhenUsed="1" w:qFormat="1"/>
-    <w:lsdException w:name="heading 7" w:semiHidden="1" w:uiPriority="9" w:unhideWhenUsed="1" w:qFormat="1"/>
-    <w:lsdException w:name="heading 8" w:semiHidden="1" w:uiPriority="9" w:unhideWhenUsed="1" w:qFormat="1"/>
-    <w:lsdException w:name="heading 9" w:semiHidden="1" w:uiPriority="9" w:unhideWhenUsed="1" w:qFormat="1"/>
+    <w:lsdException w:name="heading 2" w:uiPriority="9" w:semiHidden="1" w:unhideWhenUsed="1" w:qFormat="1"/>
+    <w:lsdException w:name="heading 3" w:uiPriority="9" w:semiHidden="1" w:unhideWhenUsed="1" w:qFormat="1"/>
+    <w:lsdException w:name="heading 4" w:uiPriority="9" w:semiHidden="1" w:unhideWhenUsed="1" w:qFormat="1"/>
+    <w:lsdException w:name="heading 5" w:uiPriority="9" w:semiHidden="1" w:unhideWhenUsed="1" w:qFormat="1"/>
+    <w:lsdException w:name="heading 6" w:uiPriority="9" w:semiHidden="1" w:unhideWhenUsed="1" w:qFormat="1"/>
+    <w:lsdException w:name="heading 7" w:uiPriority="9" w:semiHidden="1" w:unhideWhenUsed="1" w:qFormat="1"/>
+    <w:lsdException w:name="heading 8" w:uiPriority="9" w:semiHidden="1" w:unhideWhenUsed="1" w:qFormat="1"/>
+    <w:lsdException w:name="heading 9" w:uiPriority="9" w:semiHidden="1" w:unhideWhenUsed="1" w:qFormat="1"/>
     <w:lsdException w:name="index 1" w:semiHidden="1" w:unhideWhenUsed="1"/>
     <w:lsdException w:name="index 2" w:semiHidden="1" w:unhideWhenUsed="1"/>
     <w:lsdException w:name="index 3" w:semiHidden="1" w:unhideWhenUsed="1"/>
@@ -4291,22 +6311,22 @@
     <w:lsdException w:name="index 7" w:semiHidden="1" w:unhideWhenUsed="1"/>
     <w:lsdException w:name="index 8" w:semiHidden="1" w:unhideWhenUsed="1"/>
     <w:lsdException w:name="index 9" w:semiHidden="1" w:unhideWhenUsed="1"/>
-    <w:lsdException w:name="toc 1" w:semiHidden="1" w:uiPriority="39" w:unhideWhenUsed="1"/>
-    <w:lsdException w:name="toc 2" w:semiHidden="1" w:uiPriority="39" w:unhideWhenUsed="1"/>
-    <w:lsdException w:name="toc 3" w:semiHidden="1" w:uiPriority="39" w:unhideWhenUsed="1"/>
-    <w:lsdException w:name="toc 4" w:semiHidden="1" w:uiPriority="39" w:unhideWhenUsed="1"/>
-    <w:lsdException w:name="toc 5" w:semiHidden="1" w:uiPriority="39" w:unhideWhenUsed="1"/>
-    <w:lsdException w:name="toc 6" w:semiHidden="1" w:uiPriority="39" w:unhideWhenUsed="1"/>
-    <w:lsdException w:name="toc 7" w:semiHidden="1" w:uiPriority="39" w:unhideWhenUsed="1"/>
-    <w:lsdException w:name="toc 8" w:semiHidden="1" w:uiPriority="39" w:unhideWhenUsed="1"/>
-    <w:lsdException w:name="toc 9" w:semiHidden="1" w:uiPriority="39" w:unhideWhenUsed="1"/>
+    <w:lsdException w:name="toc 1" w:uiPriority="39" w:semiHidden="1" w:unhideWhenUsed="1"/>
+    <w:lsdException w:name="toc 2" w:uiPriority="39" w:semiHidden="1" w:unhideWhenUsed="1"/>
+    <w:lsdException w:name="toc 3" w:uiPriority="39" w:semiHidden="1" w:unhideWhenUsed="1"/>
+    <w:lsdException w:name="toc 4" w:uiPriority="39" w:semiHidden="1" w:unhideWhenUsed="1"/>
+    <w:lsdException w:name="toc 5" w:uiPriority="39" w:semiHidden="1" w:unhideWhenUsed="1"/>
+    <w:lsdException w:name="toc 6" w:uiPriority="39" w:semiHidden="1" w:unhideWhenUsed="1"/>
+    <w:lsdException w:name="toc 7" w:uiPriority="39" w:semiHidden="1" w:unhideWhenUsed="1"/>
+    <w:lsdException w:name="toc 8" w:uiPriority="39" w:semiHidden="1" w:unhideWhenUsed="1"/>
+    <w:lsdException w:name="toc 9" w:uiPriority="39" w:semiHidden="1" w:unhideWhenUsed="1"/>
     <w:lsdException w:name="Normal Indent" w:semiHidden="1" w:unhideWhenUsed="1"/>
     <w:lsdException w:name="footnote text" w:semiHidden="1" w:unhideWhenUsed="1"/>
     <w:lsdException w:name="annotation text" w:semiHidden="1" w:unhideWhenUsed="1"/>
     <w:lsdException w:name="header" w:semiHidden="1" w:unhideWhenUsed="1"/>
     <w:lsdException w:name="footer" w:semiHidden="1" w:unhideWhenUsed="1"/>
     <w:lsdException w:name="index heading" w:semiHidden="1" w:unhideWhenUsed="1"/>
-    <w:lsdException w:name="caption" w:semiHidden="1" w:uiPriority="35" w:unhideWhenUsed="1" w:qFormat="1"/>
+    <w:lsdException w:name="caption" w:uiPriority="35" w:semiHidden="1" w:unhideWhenUsed="1" w:qFormat="1"/>
     <w:lsdException w:name="table of figures" w:semiHidden="1" w:unhideWhenUsed="1"/>
     <w:lsdException w:name="envelope address" w:semiHidden="1" w:unhideWhenUsed="1"/>
     <w:lsdException w:name="envelope return" w:semiHidden="1" w:unhideWhenUsed="1"/>
@@ -4337,7 +6357,7 @@
     <w:lsdException w:name="Title" w:uiPriority="10" w:qFormat="1"/>
     <w:lsdException w:name="Closing" w:semiHidden="1" w:unhideWhenUsed="1"/>
     <w:lsdException w:name="Signature" w:semiHidden="1" w:unhideWhenUsed="1"/>
-    <w:lsdException w:name="Default Paragraph Font" w:semiHidden="1" w:uiPriority="1" w:unhideWhenUsed="1"/>
+    <w:lsdException w:name="Default Paragraph Font" w:uiPriority="1" w:semiHidden="1" w:unhideWhenUsed="1"/>
     <w:lsdException w:name="Body Text" w:semiHidden="1" w:unhideWhenUsed="1"/>
     <w:lsdException w:name="Body Text Indent" w:semiHidden="1" w:unhideWhenUsed="1"/>
     <w:lsdException w:name="List Continue" w:semiHidden="1" w:unhideWhenUsed="1"/>
@@ -4537,8 +6557,8 @@
     <w:lsdException w:name="Subtle Reference" w:uiPriority="31" w:qFormat="1"/>
     <w:lsdException w:name="Intense Reference" w:uiPriority="32" w:qFormat="1"/>
     <w:lsdException w:name="Book Title" w:uiPriority="33" w:qFormat="1"/>
-    <w:lsdException w:name="Bibliography" w:semiHidden="1" w:uiPriority="37" w:unhideWhenUsed="1"/>
-    <w:lsdException w:name="TOC Heading" w:semiHidden="1" w:uiPriority="39" w:unhideWhenUsed="1" w:qFormat="1"/>
+    <w:lsdException w:name="Bibliography" w:uiPriority="37" w:semiHidden="1" w:unhideWhenUsed="1"/>
+    <w:lsdException w:name="TOC Heading" w:uiPriority="39" w:semiHidden="1" w:unhideWhenUsed="1" w:qFormat="1"/>
     <w:lsdException w:name="Plain Table 1" w:uiPriority="41"/>
     <w:lsdException w:name="Plain Table 2" w:uiPriority="42"/>
     <w:lsdException w:name="Plain Table 3" w:uiPriority="43"/>
@@ -4648,7 +6668,7 @@
     <w:lsdException w:name="Hashtag" w:semiHidden="1" w:unhideWhenUsed="1"/>
     <w:lsdException w:name="Unresolved Mention" w:semiHidden="1" w:unhideWhenUsed="1"/>
   </w:latentStyles>
-  <w:style w:type="paragraph" w:default="1" w:styleId="Normal">
+  <w:style w:type="paragraph" w:styleId="Normal" w:default="1">
     <w:name w:val="Normal"/>
     <w:qFormat/>
     <w:rsid w:val="009200CC"/>
@@ -4672,19 +6692,19 @@
       <w:outlineLvl w:val="0"/>
     </w:pPr>
     <w:rPr>
-      <w:rFonts w:asciiTheme="majorHAnsi" w:eastAsiaTheme="majorEastAsia" w:hAnsiTheme="majorHAnsi" w:cstheme="majorBidi"/>
+      <w:rFonts w:asciiTheme="majorHAnsi" w:hAnsiTheme="majorHAnsi" w:eastAsiaTheme="majorEastAsia" w:cstheme="majorBidi"/>
       <w:color w:val="2F5496" w:themeColor="accent1" w:themeShade="BF"/>
       <w:sz w:val="32"/>
       <w:szCs w:val="32"/>
     </w:rPr>
   </w:style>
-  <w:style w:type="character" w:default="1" w:styleId="DefaultParagraphFont">
+  <w:style w:type="character" w:styleId="DefaultParagraphFont" w:default="1">
     <w:name w:val="Default Paragraph Font"/>
     <w:uiPriority w:val="1"/>
     <w:semiHidden/>
     <w:unhideWhenUsed/>
   </w:style>
-  <w:style w:type="table" w:default="1" w:styleId="TableNormal">
+  <w:style w:type="table" w:styleId="TableNormal" w:default="1">
     <w:name w:val="Normal Table"/>
     <w:uiPriority w:val="99"/>
     <w:semiHidden/>
@@ -4699,20 +6719,20 @@
       </w:tblCellMar>
     </w:tblPr>
   </w:style>
-  <w:style w:type="numbering" w:default="1" w:styleId="NoList">
+  <w:style w:type="numbering" w:styleId="NoList" w:default="1">
     <w:name w:val="No List"/>
     <w:uiPriority w:val="99"/>
     <w:semiHidden/>
     <w:unhideWhenUsed/>
   </w:style>
-  <w:style w:type="character" w:customStyle="1" w:styleId="Heading1Char">
+  <w:style w:type="character" w:styleId="Heading1Char" w:customStyle="1">
     <w:name w:val="Heading 1 Char"/>
     <w:basedOn w:val="DefaultParagraphFont"/>
     <w:link w:val="Heading1"/>
     <w:uiPriority w:val="9"/>
     <w:rsid w:val="009200CC"/>
     <w:rPr>
-      <w:rFonts w:asciiTheme="majorHAnsi" w:eastAsiaTheme="majorEastAsia" w:hAnsiTheme="majorHAnsi" w:cstheme="majorBidi"/>
+      <w:rFonts w:asciiTheme="majorHAnsi" w:hAnsiTheme="majorHAnsi" w:eastAsiaTheme="majorEastAsia" w:cstheme="majorBidi"/>
       <w:color w:val="2F5496" w:themeColor="accent1" w:themeShade="BF"/>
       <w:sz w:val="32"/>
       <w:szCs w:val="32"/>
@@ -4732,21 +6752,21 @@
       <w:contextualSpacing/>
     </w:pPr>
     <w:rPr>
-      <w:rFonts w:asciiTheme="majorHAnsi" w:eastAsiaTheme="majorEastAsia" w:hAnsiTheme="majorHAnsi" w:cstheme="majorBidi"/>
+      <w:rFonts w:asciiTheme="majorHAnsi" w:hAnsiTheme="majorHAnsi" w:eastAsiaTheme="majorEastAsia" w:cstheme="majorBidi"/>
       <w:spacing w:val="-10"/>
       <w:kern w:val="28"/>
       <w:sz w:val="56"/>
       <w:szCs w:val="56"/>
     </w:rPr>
   </w:style>
-  <w:style w:type="character" w:customStyle="1" w:styleId="TitleChar">
+  <w:style w:type="character" w:styleId="TitleChar" w:customStyle="1">
     <w:name w:val="Title Char"/>
     <w:basedOn w:val="DefaultParagraphFont"/>
     <w:link w:val="Title"/>
     <w:uiPriority w:val="10"/>
     <w:rsid w:val="009200CC"/>
     <w:rPr>
-      <w:rFonts w:asciiTheme="majorHAnsi" w:eastAsiaTheme="majorEastAsia" w:hAnsiTheme="majorHAnsi" w:cstheme="majorBidi"/>
+      <w:rFonts w:asciiTheme="majorHAnsi" w:hAnsiTheme="majorHAnsi" w:eastAsiaTheme="majorEastAsia" w:cstheme="majorBidi"/>
       <w:spacing w:val="-10"/>
       <w:kern w:val="28"/>
       <w:sz w:val="56"/>
@@ -4787,7 +6807,7 @@
       <w:u w:val="single"/>
     </w:rPr>
   </w:style>
-  <w:style w:type="paragraph" w:customStyle="1" w:styleId="Legalese">
+  <w:style w:type="paragraph" w:styleId="Legalese" w:customStyle="1">
     <w:name w:val="Legalese"/>
     <w:uiPriority w:val="8"/>
     <w:qFormat/>
@@ -4796,13 +6816,13 @@
       <w:spacing w:after="120" w:line="180" w:lineRule="atLeast"/>
     </w:pPr>
     <w:rPr>
-      <w:rFonts w:ascii="Segoe UI" w:eastAsia="Times New Roman" w:hAnsi="Segoe UI" w:cs="Times New Roman"/>
+      <w:rFonts w:ascii="Segoe UI" w:hAnsi="Segoe UI" w:eastAsia="Times New Roman" w:cs="Times New Roman"/>
       <w:color w:val="000000" w:themeColor="text1"/>
       <w:sz w:val="14"/>
       <w:szCs w:val="20"/>
     </w:rPr>
   </w:style>
-  <w:style w:type="paragraph" w:customStyle="1" w:styleId="owapara">
+  <w:style w:type="paragraph" w:styleId="owapara" w:customStyle="1">
     <w:name w:val="owapara"/>
     <w:basedOn w:val="Normal"/>
     <w:rsid w:val="009200CC"/>
@@ -4810,7 +6830,7 @@
       <w:spacing w:after="0" w:line="240" w:lineRule="auto"/>
     </w:pPr>
     <w:rPr>
-      <w:rFonts w:ascii="Times New Roman" w:eastAsiaTheme="minorHAnsi" w:hAnsi="Times New Roman" w:cs="Times New Roman"/>
+      <w:rFonts w:ascii="Times New Roman" w:hAnsi="Times New Roman" w:cs="Times New Roman" w:eastAsiaTheme="minorHAnsi"/>
       <w:sz w:val="24"/>
       <w:szCs w:val="24"/>
       <w:lang w:eastAsia="en-US"/>
@@ -4830,12 +6850,12 @@
     </w:rPr>
     <w:tblPr>
       <w:tblBorders>
-        <w:top w:val="single" w:sz="4" w:space="0" w:color="auto"/>
-        <w:left w:val="single" w:sz="4" w:space="0" w:color="auto"/>
-        <w:bottom w:val="single" w:sz="4" w:space="0" w:color="auto"/>
-        <w:right w:val="single" w:sz="4" w:space="0" w:color="auto"/>
-        <w:insideH w:val="single" w:sz="4" w:space="0" w:color="auto"/>
-        <w:insideV w:val="single" w:sz="4" w:space="0" w:color="auto"/>
+        <w:top w:val="single" w:color="auto" w:sz="4" w:space="0"/>
+        <w:left w:val="single" w:color="auto" w:sz="4" w:space="0"/>
+        <w:bottom w:val="single" w:color="auto" w:sz="4" w:space="0"/>
+        <w:right w:val="single" w:color="auto" w:sz="4" w:space="0"/>
+        <w:insideH w:val="single" w:color="auto" w:sz="4" w:space="0"/>
+        <w:insideV w:val="single" w:color="auto" w:sz="4" w:space="0"/>
       </w:tblBorders>
     </w:tblPr>
   </w:style>
@@ -4850,10 +6870,188 @@
       <w:spacing w:before="100" w:beforeAutospacing="1" w:after="100" w:afterAutospacing="1" w:line="240" w:lineRule="auto"/>
     </w:pPr>
     <w:rPr>
-      <w:rFonts w:ascii="Times New Roman" w:eastAsia="Times New Roman" w:hAnsi="Times New Roman" w:cs="Times New Roman"/>
+      <w:rFonts w:ascii="Times New Roman" w:hAnsi="Times New Roman" w:eastAsia="Times New Roman" w:cs="Times New Roman"/>
       <w:sz w:val="24"/>
       <w:szCs w:val="24"/>
       <w:lang w:eastAsia="en-US"/>
+    </w:rPr>
+  </w:style>
+  <w:style w:type="paragraph" w:styleId="CommentText">
+    <w:name w:val="annotation text"/>
+    <w:basedOn w:val="Normal"/>
+    <w:link w:val="CommentTextChar"/>
+    <w:uiPriority w:val="99"/>
+    <w:semiHidden/>
+    <w:unhideWhenUsed/>
+    <w:pPr>
+      <w:spacing w:line="240" w:lineRule="auto"/>
+    </w:pPr>
+    <w:rPr>
+      <w:sz w:val="20"/>
+      <w:szCs w:val="20"/>
+    </w:rPr>
+  </w:style>
+  <w:style w:type="character" w:styleId="CommentTextChar" w:customStyle="1">
+    <w:name w:val="Comment Text Char"/>
+    <w:basedOn w:val="DefaultParagraphFont"/>
+    <w:link w:val="CommentText"/>
+    <w:uiPriority w:val="99"/>
+    <w:semiHidden/>
+    <w:rPr>
+      <w:rFonts w:eastAsiaTheme="minorEastAsia"/>
+      <w:sz w:val="20"/>
+      <w:szCs w:val="20"/>
+      <w:lang w:eastAsia="zh-CN"/>
+    </w:rPr>
+  </w:style>
+  <w:style w:type="character" w:styleId="CommentReference">
+    <w:name w:val="annotation reference"/>
+    <w:basedOn w:val="DefaultParagraphFont"/>
+    <w:uiPriority w:val="99"/>
+    <w:semiHidden/>
+    <w:unhideWhenUsed/>
+    <w:rPr>
+      <w:sz w:val="16"/>
+      <w:szCs w:val="16"/>
+    </w:rPr>
+  </w:style>
+  <w:style w:type="paragraph" w:styleId="BalloonText">
+    <w:name w:val="Balloon Text"/>
+    <w:basedOn w:val="Normal"/>
+    <w:link w:val="BalloonTextChar"/>
+    <w:uiPriority w:val="99"/>
+    <w:semiHidden/>
+    <w:unhideWhenUsed/>
+    <w:rsid w:val="00E1344B"/>
+    <w:pPr>
+      <w:spacing w:after="0" w:line="240" w:lineRule="auto"/>
+    </w:pPr>
+    <w:rPr>
+      <w:rFonts w:ascii="Segoe UI" w:hAnsi="Segoe UI" w:cs="Segoe UI"/>
+      <w:sz w:val="18"/>
+      <w:szCs w:val="18"/>
+    </w:rPr>
+  </w:style>
+  <w:style w:type="character" w:styleId="BalloonTextChar" w:customStyle="1">
+    <w:name w:val="Balloon Text Char"/>
+    <w:basedOn w:val="DefaultParagraphFont"/>
+    <w:link w:val="BalloonText"/>
+    <w:uiPriority w:val="99"/>
+    <w:semiHidden/>
+    <w:rsid w:val="00E1344B"/>
+    <w:rPr>
+      <w:rFonts w:ascii="Segoe UI" w:hAnsi="Segoe UI" w:cs="Segoe UI" w:eastAsiaTheme="minorEastAsia"/>
+      <w:sz w:val="18"/>
+      <w:szCs w:val="18"/>
+      <w:lang w:eastAsia="zh-CN"/>
+    </w:rPr>
+  </w:style>
+  <w:style w:type="paragraph" w:styleId="Header">
+    <w:name w:val="header"/>
+    <w:basedOn w:val="Normal"/>
+    <w:link w:val="HeaderChar"/>
+    <w:uiPriority w:val="99"/>
+    <w:semiHidden/>
+    <w:unhideWhenUsed/>
+    <w:rsid w:val="00FF753F"/>
+    <w:pPr>
+      <w:tabs>
+        <w:tab w:val="center" w:pos="4680"/>
+        <w:tab w:val="right" w:pos="9360"/>
+      </w:tabs>
+      <w:spacing w:after="0" w:line="240" w:lineRule="auto"/>
+    </w:pPr>
+  </w:style>
+  <w:style w:type="character" w:styleId="HeaderChar" w:customStyle="1">
+    <w:name w:val="Header Char"/>
+    <w:basedOn w:val="DefaultParagraphFont"/>
+    <w:link w:val="Header"/>
+    <w:uiPriority w:val="99"/>
+    <w:semiHidden/>
+    <w:rsid w:val="00FF753F"/>
+    <w:rPr>
+      <w:rFonts w:eastAsiaTheme="minorEastAsia"/>
+      <w:lang w:eastAsia="zh-CN"/>
+    </w:rPr>
+  </w:style>
+  <w:style w:type="paragraph" w:styleId="Footer">
+    <w:name w:val="footer"/>
+    <w:basedOn w:val="Normal"/>
+    <w:link w:val="FooterChar"/>
+    <w:uiPriority w:val="99"/>
+    <w:semiHidden/>
+    <w:unhideWhenUsed/>
+    <w:rsid w:val="00FF753F"/>
+    <w:pPr>
+      <w:tabs>
+        <w:tab w:val="center" w:pos="4680"/>
+        <w:tab w:val="right" w:pos="9360"/>
+      </w:tabs>
+      <w:spacing w:after="0" w:line="240" w:lineRule="auto"/>
+    </w:pPr>
+  </w:style>
+  <w:style w:type="character" w:styleId="FooterChar" w:customStyle="1">
+    <w:name w:val="Footer Char"/>
+    <w:basedOn w:val="DefaultParagraphFont"/>
+    <w:link w:val="Footer"/>
+    <w:uiPriority w:val="99"/>
+    <w:semiHidden/>
+    <w:rsid w:val="00FF753F"/>
+    <w:rPr>
+      <w:rFonts w:eastAsiaTheme="minorEastAsia"/>
+      <w:lang w:eastAsia="zh-CN"/>
+    </w:rPr>
+  </w:style>
+  <w:style w:type="paragraph" w:styleId="CommentSubject">
+    <w:name w:val="annotation subject"/>
+    <w:basedOn w:val="CommentText"/>
+    <w:next w:val="CommentText"/>
+    <w:link w:val="CommentSubjectChar"/>
+    <w:uiPriority w:val="99"/>
+    <w:semiHidden/>
+    <w:unhideWhenUsed/>
+    <w:rsid w:val="004D58D4"/>
+    <w:rPr>
+      <w:b/>
+      <w:bCs/>
+    </w:rPr>
+  </w:style>
+  <w:style w:type="character" w:styleId="CommentSubjectChar" w:customStyle="1">
+    <w:name w:val="Comment Subject Char"/>
+    <w:basedOn w:val="CommentTextChar"/>
+    <w:link w:val="CommentSubject"/>
+    <w:uiPriority w:val="99"/>
+    <w:semiHidden/>
+    <w:rsid w:val="004D58D4"/>
+    <w:rPr>
+      <w:rFonts w:eastAsiaTheme="minorEastAsia"/>
+      <w:b/>
+      <w:bCs/>
+      <w:sz w:val="20"/>
+      <w:szCs w:val="20"/>
+      <w:lang w:eastAsia="zh-CN"/>
+    </w:rPr>
+  </w:style>
+  <w:style w:type="character" w:styleId="UnresolvedMention">
+    <w:name w:val="Unresolved Mention"/>
+    <w:basedOn w:val="DefaultParagraphFont"/>
+    <w:uiPriority w:val="99"/>
+    <w:unhideWhenUsed/>
+    <w:rsid w:val="00EC1664"/>
+    <w:rPr>
+      <w:color w:val="605E5C"/>
+      <w:shd w:val="clear" w:color="auto" w:fill="E1DFDD"/>
+    </w:rPr>
+  </w:style>
+  <w:style w:type="character" w:styleId="Mention">
+    <w:name w:val="Mention"/>
+    <w:basedOn w:val="DefaultParagraphFont"/>
+    <w:uiPriority w:val="99"/>
+    <w:unhideWhenUsed/>
+    <w:rsid w:val="00EC1664"/>
+    <w:rPr>
+      <w:color w:val="2B579A"/>
+      <w:shd w:val="clear" w:color="auto" w:fill="E1DFDD"/>
     </w:rPr>
   </w:style>
 </w:styles>
@@ -5152,4 +7350,323 @@
     </a:ext>
   </a:extLst>
 </a:theme>
+</file>
+
+<file path=customXml/item1.xml><?xml version="1.0" encoding="utf-8"?>
+<?mso-contentType ?>
+<FormTemplates xmlns="http://schemas.microsoft.com/sharepoint/v3/contenttype/forms">
+  <Display>DocumentLibraryForm</Display>
+  <Edit>DocumentLibraryForm</Edit>
+  <New>DocumentLibraryForm</New>
+</FormTemplates>
+</file>
+
+<file path=customXml/item2.xml><?xml version="1.0" encoding="utf-8"?>
+<p:properties xmlns:p="http://schemas.microsoft.com/office/2006/metadata/properties" xmlns:xsi="http://www.w3.org/2001/XMLSchema-instance" xmlns:pc="http://schemas.microsoft.com/office/infopath/2007/PartnerControls">
+  <documentManagement>
+    <_ip_UnifiedCompliancePolicyUIAction xmlns="http://schemas.microsoft.com/sharepoint/v3" xsi:nil="true"/>
+    <Document_x0020_Type xmlns="544995ba-a8d6-48e7-aff4-02454e815d8b">Functional Spec</Document_x0020_Type>
+    <_ip_UnifiedCompliancePolicyProperties xmlns="http://schemas.microsoft.com/sharepoint/v3" xsi:nil="true"/>
+    <MediaServiceKeyPoints xmlns="544995ba-a8d6-48e7-aff4-02454e815d8b" xsi:nil="true"/>
+  </documentManagement>
+</p:properties>
+</file>
+
+<file path=customXml/item3.xml><?xml version="1.0" encoding="utf-8"?>
+<ct:contentTypeSchema xmlns:ct="http://schemas.microsoft.com/office/2006/metadata/contentType" xmlns:ma="http://schemas.microsoft.com/office/2006/metadata/properties/metaAttributes" ct:_="" ma:_="" ma:contentTypeName="Document" ma:contentTypeID="0x01010026B547EECC129246A828C0BE533B8A03" ma:contentTypeVersion="16" ma:contentTypeDescription="Create a new document." ma:contentTypeScope="" ma:versionID="7cfc52b061ff76d1483bb1dbc587a5c7">
+  <xsd:schema xmlns:xsd="http://www.w3.org/2001/XMLSchema" xmlns:xs="http://www.w3.org/2001/XMLSchema" xmlns:p="http://schemas.microsoft.com/office/2006/metadata/properties" xmlns:ns1="http://schemas.microsoft.com/sharepoint/v3" xmlns:ns2="544995ba-a8d6-48e7-aff4-02454e815d8b" xmlns:ns3="17879677-40aa-49b1-9e59-889b373e37e5" targetNamespace="http://schemas.microsoft.com/office/2006/metadata/properties" ma:root="true" ma:fieldsID="099a05e3bc7a7dcdad261826e8458400" ns1:_="" ns2:_="" ns3:_="">
+    <xsd:import namespace="http://schemas.microsoft.com/sharepoint/v3"/>
+    <xsd:import namespace="544995ba-a8d6-48e7-aff4-02454e815d8b"/>
+    <xsd:import namespace="17879677-40aa-49b1-9e59-889b373e37e5"/>
+    <xsd:element name="properties">
+      <xsd:complexType>
+        <xsd:sequence>
+          <xsd:element name="documentManagement">
+            <xsd:complexType>
+              <xsd:all>
+                <xsd:element ref="ns2:Document_x0020_Type" minOccurs="0"/>
+                <xsd:element ref="ns3:SharedWithUsers" minOccurs="0"/>
+                <xsd:element ref="ns3:SharedWithDetails" minOccurs="0"/>
+                <xsd:element ref="ns1:_ip_UnifiedCompliancePolicyProperties" minOccurs="0"/>
+                <xsd:element ref="ns1:_ip_UnifiedCompliancePolicyUIAction" minOccurs="0"/>
+                <xsd:element ref="ns3:LastSharedByUser" minOccurs="0"/>
+                <xsd:element ref="ns3:LastSharedByTime" minOccurs="0"/>
+                <xsd:element ref="ns2:MediaServiceMetadata" minOccurs="0"/>
+                <xsd:element ref="ns2:MediaServiceFastMetadata" minOccurs="0"/>
+                <xsd:element ref="ns2:MediaServiceDateTaken" minOccurs="0"/>
+                <xsd:element ref="ns2:MediaServiceEventHashCode" minOccurs="0"/>
+                <xsd:element ref="ns2:MediaServiceGenerationTime" minOccurs="0"/>
+                <xsd:element ref="ns2:MediaServiceAutoTags" minOccurs="0"/>
+                <xsd:element ref="ns2:MediaServiceOCR" minOccurs="0"/>
+                <xsd:element ref="ns2:MediaServiceAutoKeyPoints" minOccurs="0"/>
+                <xsd:element ref="ns2:MediaServiceKeyPoints" minOccurs="0"/>
+              </xsd:all>
+            </xsd:complexType>
+          </xsd:element>
+        </xsd:sequence>
+      </xsd:complexType>
+    </xsd:element>
+  </xsd:schema>
+  <xsd:schema xmlns:xsd="http://www.w3.org/2001/XMLSchema" xmlns:xs="http://www.w3.org/2001/XMLSchema" xmlns:dms="http://schemas.microsoft.com/office/2006/documentManagement/types" xmlns:pc="http://schemas.microsoft.com/office/infopath/2007/PartnerControls" targetNamespace="http://schemas.microsoft.com/sharepoint/v3" elementFormDefault="qualified">
+    <xsd:import namespace="http://schemas.microsoft.com/office/2006/documentManagement/types"/>
+    <xsd:import namespace="http://schemas.microsoft.com/office/infopath/2007/PartnerControls"/>
+    <xsd:element name="_ip_UnifiedCompliancePolicyProperties" ma:index="11" nillable="true" ma:displayName="Unified Compliance Policy Properties" ma:hidden="true" ma:internalName="_ip_UnifiedCompliancePolicyProperties">
+      <xsd:simpleType>
+        <xsd:restriction base="dms:Note"/>
+      </xsd:simpleType>
+    </xsd:element>
+    <xsd:element name="_ip_UnifiedCompliancePolicyUIAction" ma:index="12" nillable="true" ma:displayName="Unified Compliance Policy UI Action" ma:hidden="true" ma:internalName="_ip_UnifiedCompliancePolicyUIAction">
+      <xsd:simpleType>
+        <xsd:restriction base="dms:Text"/>
+      </xsd:simpleType>
+    </xsd:element>
+  </xsd:schema>
+  <xsd:schema xmlns:xsd="http://www.w3.org/2001/XMLSchema" xmlns:xs="http://www.w3.org/2001/XMLSchema" xmlns:dms="http://schemas.microsoft.com/office/2006/documentManagement/types" xmlns:pc="http://schemas.microsoft.com/office/infopath/2007/PartnerControls" targetNamespace="544995ba-a8d6-48e7-aff4-02454e815d8b" elementFormDefault="qualified">
+    <xsd:import namespace="http://schemas.microsoft.com/office/2006/documentManagement/types"/>
+    <xsd:import namespace="http://schemas.microsoft.com/office/infopath/2007/PartnerControls"/>
+    <xsd:element name="Document_x0020_Type" ma:index="8" nillable="true" ma:displayName="Document Type" ma:default="Functional Spec" ma:format="Dropdown" ma:internalName="Document_x0020_Type">
+      <xsd:simpleType>
+        <xsd:restriction base="dms:Choice">
+          <xsd:enumeration value="Dev Design Doc"/>
+          <xsd:enumeration value="Functional Spec"/>
+          <xsd:enumeration value="UX Design Doc"/>
+          <xsd:enumeration value="Other"/>
+        </xsd:restriction>
+      </xsd:simpleType>
+    </xsd:element>
+    <xsd:element name="MediaServiceMetadata" ma:index="15" nillable="true" ma:displayName="MediaServiceMetadata" ma:description="" ma:hidden="true" ma:internalName="MediaServiceMetadata" ma:readOnly="true">
+      <xsd:simpleType>
+        <xsd:restriction base="dms:Note"/>
+      </xsd:simpleType>
+    </xsd:element>
+    <xsd:element name="MediaServiceFastMetadata" ma:index="16" nillable="true" ma:displayName="MediaServiceFastMetadata" ma:description="" ma:hidden="true" ma:internalName="MediaServiceFastMetadata" ma:readOnly="true">
+      <xsd:simpleType>
+        <xsd:restriction base="dms:Note"/>
+      </xsd:simpleType>
+    </xsd:element>
+    <xsd:element name="MediaServiceDateTaken" ma:index="17" nillable="true" ma:displayName="MediaServiceDateTaken" ma:description="" ma:hidden="true" ma:internalName="MediaServiceDateTaken" ma:readOnly="true">
+      <xsd:simpleType>
+        <xsd:restriction base="dms:Text"/>
+      </xsd:simpleType>
+    </xsd:element>
+    <xsd:element name="MediaServiceEventHashCode" ma:index="18" nillable="true" ma:displayName="MediaServiceEventHashCode" ma:hidden="true" ma:internalName="MediaServiceEventHashCode" ma:readOnly="true">
+      <xsd:simpleType>
+        <xsd:restriction base="dms:Text"/>
+      </xsd:simpleType>
+    </xsd:element>
+    <xsd:element name="MediaServiceGenerationTime" ma:index="19" nillable="true" ma:displayName="MediaServiceGenerationTime" ma:hidden="true" ma:internalName="MediaServiceGenerationTime" ma:readOnly="true">
+      <xsd:simpleType>
+        <xsd:restriction base="dms:Text"/>
+      </xsd:simpleType>
+    </xsd:element>
+    <xsd:element name="MediaServiceAutoTags" ma:index="20" nillable="true" ma:displayName="Tags" ma:internalName="MediaServiceAutoTags" ma:readOnly="true">
+      <xsd:simpleType>
+        <xsd:restriction base="dms:Text"/>
+      </xsd:simpleType>
+    </xsd:element>
+    <xsd:element name="MediaServiceOCR" ma:index="21" nillable="true" ma:displayName="Extracted Text" ma:internalName="MediaServiceOCR" ma:readOnly="true">
+      <xsd:simpleType>
+        <xsd:restriction base="dms:Note">
+          <xsd:maxLength value="255"/>
+        </xsd:restriction>
+      </xsd:simpleType>
+    </xsd:element>
+    <xsd:element name="MediaServiceAutoKeyPoints" ma:index="22" nillable="true" ma:displayName="MediaServiceAutoKeyPoints" ma:hidden="true" ma:internalName="MediaServiceAutoKeyPoints" ma:readOnly="true">
+      <xsd:simpleType>
+        <xsd:restriction base="dms:Note"/>
+      </xsd:simpleType>
+    </xsd:element>
+    <xsd:element name="MediaServiceKeyPoints" ma:index="23" nillable="true" ma:displayName="KeyPoints" ma:internalName="MediaServiceKeyPoints" ma:readOnly="false">
+      <xsd:simpleType>
+        <xsd:restriction base="dms:Note">
+          <xsd:maxLength value="255"/>
+        </xsd:restriction>
+      </xsd:simpleType>
+    </xsd:element>
+  </xsd:schema>
+  <xsd:schema xmlns:xsd="http://www.w3.org/2001/XMLSchema" xmlns:xs="http://www.w3.org/2001/XMLSchema" xmlns:dms="http://schemas.microsoft.com/office/2006/documentManagement/types" xmlns:pc="http://schemas.microsoft.com/office/infopath/2007/PartnerControls" targetNamespace="17879677-40aa-49b1-9e59-889b373e37e5" elementFormDefault="qualified">
+    <xsd:import namespace="http://schemas.microsoft.com/office/2006/documentManagement/types"/>
+    <xsd:import namespace="http://schemas.microsoft.com/office/infopath/2007/PartnerControls"/>
+    <xsd:element name="SharedWithUsers" ma:index="9" nillable="true" ma:displayName="Shared With" ma:description="" ma:internalName="SharedWithUsers" ma:readOnly="true">
+      <xsd:complexType>
+        <xsd:complexContent>
+          <xsd:extension base="dms:UserMulti">
+            <xsd:sequence>
+              <xsd:element name="UserInfo" minOccurs="0" maxOccurs="unbounded">
+                <xsd:complexType>
+                  <xsd:sequence>
+                    <xsd:element name="DisplayName" type="xsd:string" minOccurs="0"/>
+                    <xsd:element name="AccountId" type="dms:UserId" minOccurs="0" nillable="true"/>
+                    <xsd:element name="AccountType" type="xsd:string" minOccurs="0"/>
+                  </xsd:sequence>
+                </xsd:complexType>
+              </xsd:element>
+            </xsd:sequence>
+          </xsd:extension>
+        </xsd:complexContent>
+      </xsd:complexType>
+    </xsd:element>
+    <xsd:element name="SharedWithDetails" ma:index="10" nillable="true" ma:displayName="Shared With Details" ma:description="" ma:internalName="SharedWithDetails" ma:readOnly="true">
+      <xsd:simpleType>
+        <xsd:restriction base="dms:Note">
+          <xsd:maxLength value="255"/>
+        </xsd:restriction>
+      </xsd:simpleType>
+    </xsd:element>
+    <xsd:element name="LastSharedByUser" ma:index="13" nillable="true" ma:displayName="Last Shared By User" ma:description="" ma:internalName="LastSharedByUser" ma:readOnly="true">
+      <xsd:simpleType>
+        <xsd:restriction base="dms:Note">
+          <xsd:maxLength value="255"/>
+        </xsd:restriction>
+      </xsd:simpleType>
+    </xsd:element>
+    <xsd:element name="LastSharedByTime" ma:index="14" nillable="true" ma:displayName="Last Shared By Time" ma:description="" ma:internalName="LastSharedByTime" ma:readOnly="true">
+      <xsd:simpleType>
+        <xsd:restriction base="dms:DateTime"/>
+      </xsd:simpleType>
+    </xsd:element>
+  </xsd:schema>
+  <xsd:schema xmlns="http://schemas.openxmlformats.org/package/2006/metadata/core-properties" xmlns:xsd="http://www.w3.org/2001/XMLSchema" xmlns:xsi="http://www.w3.org/2001/XMLSchema-instance" xmlns:dc="http://purl.org/dc/elements/1.1/" xmlns:dcterms="http://purl.org/dc/terms/" xmlns:odoc="http://schemas.microsoft.com/internal/obd" targetNamespace="http://schemas.openxmlformats.org/package/2006/metadata/core-properties" elementFormDefault="qualified" attributeFormDefault="unqualified" blockDefault="#all">
+    <xsd:import namespace="http://purl.org/dc/elements/1.1/" schemaLocation="http://dublincore.org/schemas/xmls/qdc/2003/04/02/dc.xsd"/>
+    <xsd:import namespace="http://purl.org/dc/terms/" schemaLocation="http://dublincore.org/schemas/xmls/qdc/2003/04/02/dcterms.xsd"/>
+    <xsd:element name="coreProperties" type="CT_coreProperties"/>
+    <xsd:complexType name="CT_coreProperties">
+      <xsd:all>
+        <xsd:element ref="dc:creator" minOccurs="0" maxOccurs="1"/>
+        <xsd:element ref="dcterms:created" minOccurs="0" maxOccurs="1"/>
+        <xsd:element ref="dc:identifier" minOccurs="0" maxOccurs="1"/>
+        <xsd:element name="contentType" minOccurs="0" maxOccurs="1" type="xsd:string" ma:index="0" ma:displayName="Content Type"/>
+        <xsd:element ref="dc:title" minOccurs="0" maxOccurs="1" ma:index="4" ma:displayName="Title"/>
+        <xsd:element ref="dc:subject" minOccurs="0" maxOccurs="1"/>
+        <xsd:element ref="dc:description" minOccurs="0" maxOccurs="1"/>
+        <xsd:element name="keywords" minOccurs="0" maxOccurs="1" type="xsd:string"/>
+        <xsd:element ref="dc:language" minOccurs="0" maxOccurs="1"/>
+        <xsd:element name="category" minOccurs="0" maxOccurs="1" type="xsd:string"/>
+        <xsd:element name="version" minOccurs="0" maxOccurs="1" type="xsd:string"/>
+        <xsd:element name="revision" minOccurs="0" maxOccurs="1" type="xsd:string">
+          <xsd:annotation>
+            <xsd:documentation>
+                        This value indicates the number of saves or revisions. The application is responsible for updating this value after each revision.
+                    </xsd:documentation>
+          </xsd:annotation>
+        </xsd:element>
+        <xsd:element name="lastModifiedBy" minOccurs="0" maxOccurs="1" type="xsd:string"/>
+        <xsd:element ref="dcterms:modified" minOccurs="0" maxOccurs="1"/>
+        <xsd:element name="contentStatus" minOccurs="0" maxOccurs="1" type="xsd:string"/>
+      </xsd:all>
+    </xsd:complexType>
+  </xsd:schema>
+  <xs:schema xmlns:pc="http://schemas.microsoft.com/office/infopath/2007/PartnerControls" xmlns:xs="http://www.w3.org/2001/XMLSchema" targetNamespace="http://schemas.microsoft.com/office/infopath/2007/PartnerControls" elementFormDefault="qualified" attributeFormDefault="unqualified">
+    <xs:element name="Person">
+      <xs:complexType>
+        <xs:sequence>
+          <xs:element ref="pc:DisplayName" minOccurs="0"/>
+          <xs:element ref="pc:AccountId" minOccurs="0"/>
+          <xs:element ref="pc:AccountType" minOccurs="0"/>
+        </xs:sequence>
+      </xs:complexType>
+    </xs:element>
+    <xs:element name="DisplayName" type="xs:string"/>
+    <xs:element name="AccountId" type="xs:string"/>
+    <xs:element name="AccountType" type="xs:string"/>
+    <xs:element name="BDCAssociatedEntity">
+      <xs:complexType>
+        <xs:sequence>
+          <xs:element ref="pc:BDCEntity" minOccurs="0" maxOccurs="unbounded"/>
+        </xs:sequence>
+        <xs:attribute ref="pc:EntityNamespace"/>
+        <xs:attribute ref="pc:EntityName"/>
+        <xs:attribute ref="pc:SystemInstanceName"/>
+        <xs:attribute ref="pc:AssociationName"/>
+      </xs:complexType>
+    </xs:element>
+    <xs:attribute name="EntityNamespace" type="xs:string"/>
+    <xs:attribute name="EntityName" type="xs:string"/>
+    <xs:attribute name="SystemInstanceName" type="xs:string"/>
+    <xs:attribute name="AssociationName" type="xs:string"/>
+    <xs:element name="BDCEntity">
+      <xs:complexType>
+        <xs:sequence>
+          <xs:element ref="pc:EntityDisplayName" minOccurs="0"/>
+          <xs:element ref="pc:EntityInstanceReference" minOccurs="0"/>
+          <xs:element ref="pc:EntityId1" minOccurs="0"/>
+          <xs:element ref="pc:EntityId2" minOccurs="0"/>
+          <xs:element ref="pc:EntityId3" minOccurs="0"/>
+          <xs:element ref="pc:EntityId4" minOccurs="0"/>
+          <xs:element ref="pc:EntityId5" minOccurs="0"/>
+        </xs:sequence>
+      </xs:complexType>
+    </xs:element>
+    <xs:element name="EntityDisplayName" type="xs:string"/>
+    <xs:element name="EntityInstanceReference" type="xs:string"/>
+    <xs:element name="EntityId1" type="xs:string"/>
+    <xs:element name="EntityId2" type="xs:string"/>
+    <xs:element name="EntityId3" type="xs:string"/>
+    <xs:element name="EntityId4" type="xs:string"/>
+    <xs:element name="EntityId5" type="xs:string"/>
+    <xs:element name="Terms">
+      <xs:complexType>
+        <xs:sequence>
+          <xs:element ref="pc:TermInfo" minOccurs="0" maxOccurs="unbounded"/>
+        </xs:sequence>
+      </xs:complexType>
+    </xs:element>
+    <xs:element name="TermInfo">
+      <xs:complexType>
+        <xs:sequence>
+          <xs:element ref="pc:TermName" minOccurs="0"/>
+          <xs:element ref="pc:TermId" minOccurs="0"/>
+        </xs:sequence>
+      </xs:complexType>
+    </xs:element>
+    <xs:element name="TermName" type="xs:string"/>
+    <xs:element name="TermId" type="xs:string"/>
+  </xs:schema>
+</ct:contentTypeSchema>
+</file>
+
+<file path=customXml/itemProps1.xml><?xml version="1.0" encoding="utf-8"?>
+<ds:datastoreItem xmlns:ds="http://schemas.openxmlformats.org/officeDocument/2006/customXml" ds:itemID="{D3DEAAA2-1DFB-4032-A5C8-5F4DE241AB84}">
+  <ds:schemaRefs>
+    <ds:schemaRef ds:uri="http://schemas.microsoft.com/sharepoint/v3/contenttype/forms"/>
+  </ds:schemaRefs>
+</ds:datastoreItem>
+</file>
+
+<file path=customXml/itemProps2.xml><?xml version="1.0" encoding="utf-8"?>
+<ds:datastoreItem xmlns:ds="http://schemas.openxmlformats.org/officeDocument/2006/customXml" ds:itemID="{FECA7F6A-D499-41F5-9724-0A0DADC0F0CA}">
+  <ds:schemaRefs>
+    <ds:schemaRef ds:uri="http://schemas.microsoft.com/office/2006/documentManagement/types"/>
+    <ds:schemaRef ds:uri="http://schemas.microsoft.com/sharepoint/v3"/>
+    <ds:schemaRef ds:uri="http://purl.org/dc/elements/1.1/"/>
+    <ds:schemaRef ds:uri="http://schemas.microsoft.com/office/infopath/2007/PartnerControls"/>
+    <ds:schemaRef ds:uri="http://schemas.openxmlformats.org/package/2006/metadata/core-properties"/>
+    <ds:schemaRef ds:uri="17879677-40aa-49b1-9e59-889b373e37e5"/>
+    <ds:schemaRef ds:uri="http://purl.org/dc/terms/"/>
+    <ds:schemaRef ds:uri="http://schemas.microsoft.com/office/2006/metadata/properties"/>
+    <ds:schemaRef ds:uri="544995ba-a8d6-48e7-aff4-02454e815d8b"/>
+    <ds:schemaRef ds:uri="http://www.w3.org/XML/1998/namespace"/>
+    <ds:schemaRef ds:uri="http://purl.org/dc/dcmitype/"/>
+  </ds:schemaRefs>
+</ds:datastoreItem>
+</file>
+
+<file path=customXml/itemProps3.xml><?xml version="1.0" encoding="utf-8"?>
+<ds:datastoreItem xmlns:ds="http://schemas.openxmlformats.org/officeDocument/2006/customXml" ds:itemID="{D12803DD-FA55-4F58-9942-5D84CB674431}">
+  <ds:schemaRefs>
+    <ds:schemaRef ds:uri="http://schemas.microsoft.com/office/2006/metadata/contentType"/>
+    <ds:schemaRef ds:uri="http://schemas.microsoft.com/office/2006/metadata/properties/metaAttributes"/>
+    <ds:schemaRef ds:uri="http://www.w3.org/2001/XMLSchema"/>
+    <ds:schemaRef ds:uri="http://schemas.microsoft.com/office/2006/metadata/properties"/>
+    <ds:schemaRef ds:uri="http://schemas.microsoft.com/sharepoint/v3"/>
+    <ds:schemaRef ds:uri="544995ba-a8d6-48e7-aff4-02454e815d8b"/>
+    <ds:schemaRef ds:uri="17879677-40aa-49b1-9e59-889b373e37e5"/>
+    <ds:schemaRef ds:uri="http://schemas.microsoft.com/office/2006/documentManagement/types"/>
+    <ds:schemaRef ds:uri="http://schemas.microsoft.com/office/infopath/2007/PartnerControls"/>
+    <ds:schemaRef ds:uri="http://schemas.openxmlformats.org/package/2006/metadata/core-properties"/>
+    <ds:schemaRef ds:uri="http://purl.org/dc/elements/1.1/"/>
+    <ds:schemaRef ds:uri="http://purl.org/dc/terms/"/>
+    <ds:schemaRef ds:uri="http://schemas.microsoft.com/internal/obd"/>
+  </ds:schemaRefs>
+</ds:datastoreItem>
 </file>
</xml_diff>